<commit_message>
Calcul des paramètres optimaux pour le decision tree classifier et son score sur le train set et test set
</commit_message>
<xml_diff>
--- a/TP2.docx
+++ b/TP2.docx
@@ -95,20 +95,61 @@
         <w:jc w:val="both"/>
       </w:pPr>
       <w:r>
-        <w:t xml:space="preserve">L’objectif est de prédire le salaire S d’un individu. Les deux labels sont par rapport à ce salaire : soit il est inférieur soit supérieur à 50K. </w:t>
-      </w:r>
-      <w:r>
-        <w:t xml:space="preserve">Nous avons ensuite 14 features notées de F1 à F14. En explorant les données du dataset, on remarque que certaines sont quantitatives et d’autres sont qualitatives. On a donc transformé judicieusement les variables qualitatives en variables quantitatives. </w:t>
-      </w:r>
-    </w:p>
-    <w:p>
-      <w:pPr>
-        <w:pStyle w:val="Paragraphedeliste"/>
-        <w:spacing w:after="0" w:line="240" w:lineRule="auto"/>
-        <w:jc w:val="both"/>
-      </w:pPr>
-      <w:r>
-        <w:t>Il fallait identifier les features plutôt ordinales et celles plutôt nominales :</w:t>
+        <w:t xml:space="preserve">L’objectif est de prédire le salaire S d’un individu. Les deux labels sont par rapport à ce salaire : </w:t>
+      </w:r>
+      <w:r>
+        <w:t xml:space="preserve">inférieur ou </w:t>
+      </w:r>
+      <w:proofErr w:type="spellStart"/>
+      <w:r>
+        <w:t>suppérieur</w:t>
+      </w:r>
+      <w:proofErr w:type="spellEnd"/>
+      <w:r>
+        <w:t xml:space="preserve"> à 50K. </w:t>
+      </w:r>
+      <w:r>
+        <w:t xml:space="preserve">Nous avons ensuite 14 </w:t>
+      </w:r>
+      <w:proofErr w:type="spellStart"/>
+      <w:r>
+        <w:t>features</w:t>
+      </w:r>
+      <w:proofErr w:type="spellEnd"/>
+      <w:r>
+        <w:t xml:space="preserve"> notées de F1 à F14. En explorant les données du </w:t>
+      </w:r>
+      <w:proofErr w:type="spellStart"/>
+      <w:r>
+        <w:t>dataset</w:t>
+      </w:r>
+      <w:proofErr w:type="spellEnd"/>
+      <w:r>
+        <w:t xml:space="preserve">, on remarque que certaines sont quantitatives et d’autres sont qualitatives. On a donc transformé judicieusement les variables qualitatives en variables quantitatives. </w:t>
+      </w:r>
+    </w:p>
+    <w:p>
+      <w:pPr>
+        <w:pStyle w:val="Paragraphedeliste"/>
+        <w:spacing w:after="0" w:line="240" w:lineRule="auto"/>
+        <w:jc w:val="both"/>
+      </w:pPr>
+      <w:r>
+        <w:t xml:space="preserve">Il fallait identifier les </w:t>
+      </w:r>
+      <w:proofErr w:type="spellStart"/>
+      <w:r>
+        <w:t>features</w:t>
+      </w:r>
+      <w:proofErr w:type="spellEnd"/>
+      <w:r>
+        <w:t xml:space="preserve"> </w:t>
+      </w:r>
+      <w:r>
+        <w:t xml:space="preserve">qualitatives </w:t>
+      </w:r>
+      <w:r>
+        <w:t>ordinales et nominales :</w:t>
       </w:r>
     </w:p>
     <w:p>
@@ -122,7 +163,15 @@
         <w:jc w:val="both"/>
       </w:pPr>
       <w:r>
-        <w:t>Ordinales : features « études » </w:t>
+        <w:t xml:space="preserve">Ordinales : </w:t>
+      </w:r>
+      <w:proofErr w:type="spellStart"/>
+      <w:r>
+        <w:t>features</w:t>
+      </w:r>
+      <w:proofErr w:type="spellEnd"/>
+      <w:r>
+        <w:t xml:space="preserve"> « études » </w:t>
       </w:r>
     </w:p>
     <w:p>
@@ -135,9 +184,19 @@
         <w:spacing w:after="0" w:line="240" w:lineRule="auto"/>
         <w:jc w:val="both"/>
       </w:pPr>
-      <w:r>
-        <w:t>OrdinaleEncoder appliqué à cette colonne du dataset</w:t>
-      </w:r>
+      <w:proofErr w:type="spellStart"/>
+      <w:r>
+        <w:t>OrdinaleEncoder</w:t>
+      </w:r>
+      <w:proofErr w:type="spellEnd"/>
+      <w:r>
+        <w:t xml:space="preserve"> appliqué à cette colonne du </w:t>
+      </w:r>
+      <w:proofErr w:type="spellStart"/>
+      <w:r>
+        <w:t>dataset</w:t>
+      </w:r>
+      <w:proofErr w:type="spellEnd"/>
     </w:p>
     <w:p>
       <w:pPr>
@@ -153,8 +212,26 @@
         <w:t xml:space="preserve">Utilisation </w:t>
       </w:r>
       <w:r>
-        <w:t>de OrdinaleEncoder() venant de la librairie sklearn</w:t>
-      </w:r>
+        <w:t xml:space="preserve">de </w:t>
+      </w:r>
+      <w:proofErr w:type="spellStart"/>
+      <w:proofErr w:type="gramStart"/>
+      <w:r>
+        <w:t>OrdinaleEncoder</w:t>
+      </w:r>
+      <w:proofErr w:type="spellEnd"/>
+      <w:r>
+        <w:t>(</w:t>
+      </w:r>
+      <w:proofErr w:type="gramEnd"/>
+      <w:r>
+        <w:t xml:space="preserve">) venant de la librairie </w:t>
+      </w:r>
+      <w:proofErr w:type="spellStart"/>
+      <w:r>
+        <w:t>sklearn</w:t>
+      </w:r>
+      <w:proofErr w:type="spellEnd"/>
     </w:p>
     <w:p>
       <w:pPr>
@@ -167,8 +244,13 @@
         <w:jc w:val="both"/>
       </w:pPr>
       <w:r>
-        <w:t>Nominales : toutes les autres features</w:t>
-      </w:r>
+        <w:t xml:space="preserve">Nominales : toutes les autres </w:t>
+      </w:r>
+      <w:proofErr w:type="spellStart"/>
+      <w:r>
+        <w:t>features</w:t>
+      </w:r>
+      <w:proofErr w:type="spellEnd"/>
     </w:p>
     <w:p>
       <w:pPr>
@@ -180,9 +262,19 @@
         <w:spacing w:after="0" w:line="240" w:lineRule="auto"/>
         <w:jc w:val="both"/>
       </w:pPr>
-      <w:r>
-        <w:t>OneHotEncoder appliqué à ces colonnes du dataset</w:t>
-      </w:r>
+      <w:proofErr w:type="spellStart"/>
+      <w:r>
+        <w:t>OneHotEncoder</w:t>
+      </w:r>
+      <w:proofErr w:type="spellEnd"/>
+      <w:r>
+        <w:t xml:space="preserve"> appliqué à ces colonnes du </w:t>
+      </w:r>
+      <w:proofErr w:type="spellStart"/>
+      <w:r>
+        <w:t>dataset</w:t>
+      </w:r>
+      <w:proofErr w:type="spellEnd"/>
     </w:p>
     <w:p>
       <w:pPr>
@@ -195,7 +287,23 @@
         <w:jc w:val="both"/>
       </w:pPr>
       <w:r>
-        <w:t>Utilisation de la fonction get_dummies()</w:t>
+        <w:t xml:space="preserve">Utilisation de la fonction </w:t>
+      </w:r>
+      <w:proofErr w:type="spellStart"/>
+      <w:r>
+        <w:t>get_</w:t>
+      </w:r>
+      <w:proofErr w:type="gramStart"/>
+      <w:r>
+        <w:t>dummies</w:t>
+      </w:r>
+      <w:proofErr w:type="spellEnd"/>
+      <w:r>
+        <w:t>(</w:t>
+      </w:r>
+      <w:proofErr w:type="gramEnd"/>
+      <w:r>
+        <w:t>)</w:t>
       </w:r>
     </w:p>
     <w:p>
@@ -229,7 +337,7 @@
                     <pic:cNvPicPr/>
                   </pic:nvPicPr>
                   <pic:blipFill>
-                    <a:blip r:embed="rId5"/>
+                    <a:blip r:embed="rId6"/>
                     <a:stretch>
                       <a:fillRect/>
                     </a:stretch>
@@ -275,7 +383,7 @@
                     <pic:cNvPicPr/>
                   </pic:nvPicPr>
                   <pic:blipFill>
-                    <a:blip r:embed="rId6"/>
+                    <a:blip r:embed="rId7"/>
                     <a:stretch>
                       <a:fillRect/>
                     </a:stretch>
@@ -302,7 +410,23 @@
         <w:jc w:val="center"/>
       </w:pPr>
       <w:r>
-        <w:t>A gauche : dataset avant transformation ; A droite : dataset après transformation</w:t>
+        <w:t xml:space="preserve">A gauche : </w:t>
+      </w:r>
+      <w:proofErr w:type="spellStart"/>
+      <w:r>
+        <w:t>dataset</w:t>
+      </w:r>
+      <w:proofErr w:type="spellEnd"/>
+      <w:r>
+        <w:t xml:space="preserve"> avant transformation ; A droite : </w:t>
+      </w:r>
+      <w:proofErr w:type="spellStart"/>
+      <w:r>
+        <w:t>dataset</w:t>
+      </w:r>
+      <w:proofErr w:type="spellEnd"/>
+      <w:r>
+        <w:t xml:space="preserve"> après transformation</w:t>
       </w:r>
     </w:p>
     <w:p>
@@ -318,7 +442,39 @@
         <w:jc w:val="both"/>
       </w:pPr>
       <w:r>
-        <w:t>En affichant le nouveau dataset avec toutes les variables quantitatives, on se retrouve avec 92 colonnes avec l’ajout de colonnes grâce à la fonction get_dummies(). Pour la feature « études », un ordre a été donné pour chaque valeur quantitative donc pas de nouvelles colonnes crées dans ce cas.</w:t>
+        <w:t xml:space="preserve">En affichant le nouveau </w:t>
+      </w:r>
+      <w:proofErr w:type="spellStart"/>
+      <w:r>
+        <w:t>dataset</w:t>
+      </w:r>
+      <w:proofErr w:type="spellEnd"/>
+      <w:r>
+        <w:t xml:space="preserve"> avec toutes les variables quantitatives, on se retrouve avec 92 colonnes avec l’ajout de colonnes grâce à la fonction </w:t>
+      </w:r>
+      <w:proofErr w:type="spellStart"/>
+      <w:r>
+        <w:t>get_</w:t>
+      </w:r>
+      <w:proofErr w:type="gramStart"/>
+      <w:r>
+        <w:t>dummies</w:t>
+      </w:r>
+      <w:proofErr w:type="spellEnd"/>
+      <w:r>
+        <w:t>(</w:t>
+      </w:r>
+      <w:proofErr w:type="gramEnd"/>
+      <w:r>
+        <w:t xml:space="preserve">). Pour la </w:t>
+      </w:r>
+      <w:proofErr w:type="spellStart"/>
+      <w:r>
+        <w:t>feature</w:t>
+      </w:r>
+      <w:proofErr w:type="spellEnd"/>
+      <w:r>
+        <w:t xml:space="preserve"> « études », un ordre a été donné pour chaque valeur quantitative donc pas de nouvelles colonnes crées dans ce cas.</w:t>
       </w:r>
     </w:p>
     <w:p>
@@ -330,262 +486,213 @@
     </w:p>
     <w:p>
       <w:pPr>
-        <w:pStyle w:val="Paragraphedeliste"/>
+        <w:spacing w:after="0" w:line="240" w:lineRule="auto"/>
+        <w:ind w:left="708"/>
+        <w:jc w:val="both"/>
+      </w:pPr>
+      <w:r>
+        <w:t xml:space="preserve">Avant d’appliquer nos différents classifieurs à ce jeu de données, nous devons </w:t>
+      </w:r>
+      <w:r>
+        <w:t xml:space="preserve">normaliser </w:t>
+      </w:r>
+      <w:r>
+        <w:t xml:space="preserve">l’ensemble de nos données à l’aide de </w:t>
+      </w:r>
+      <w:proofErr w:type="spellStart"/>
+      <w:proofErr w:type="gramStart"/>
+      <w:r>
+        <w:t>StandardScaler</w:t>
+      </w:r>
+      <w:proofErr w:type="spellEnd"/>
+      <w:r>
+        <w:t>(</w:t>
+      </w:r>
+      <w:proofErr w:type="gramEnd"/>
+      <w:r>
+        <w:t>).</w:t>
+      </w:r>
+      <w:r>
+        <w:t xml:space="preserve"> Ce prétraitement est très important car il permet de redimensionner les variables numériques pour qu’elles soient comparables sur une échelle commune.</w:t>
+      </w:r>
+    </w:p>
+    <w:p>
+      <w:pPr>
+        <w:pStyle w:val="Paragraphedeliste"/>
+        <w:spacing w:after="0" w:line="240" w:lineRule="auto"/>
+        <w:jc w:val="both"/>
+      </w:pPr>
+      <w:r>
+        <w:t xml:space="preserve">Ensuite, on sépare nos données en base train et en base test avec les données </w:t>
+      </w:r>
+      <w:r>
+        <w:t>normalisées</w:t>
+      </w:r>
+      <w:r>
+        <w:t xml:space="preserve">. </w:t>
+      </w:r>
+    </w:p>
+    <w:p>
+      <w:pPr>
+        <w:pStyle w:val="Paragraphedeliste"/>
+        <w:spacing w:after="0" w:line="240" w:lineRule="auto"/>
+        <w:jc w:val="both"/>
+      </w:pPr>
+      <w:r>
+        <w:t xml:space="preserve">Enfin, on va entraîner les différents classifieurs </w:t>
+      </w:r>
+      <w:r>
+        <w:t xml:space="preserve">avec les hyperparamètres </w:t>
+      </w:r>
+      <w:r>
+        <w:t>suivant</w:t>
+      </w:r>
+      <w:r>
+        <w:t>s</w:t>
+      </w:r>
+      <w:r>
+        <w:t> :</w:t>
+      </w:r>
+    </w:p>
+    <w:p>
+      <w:pPr>
+        <w:pStyle w:val="Paragraphedeliste"/>
+        <w:spacing w:after="0" w:line="240" w:lineRule="auto"/>
+        <w:jc w:val="both"/>
+      </w:pPr>
+    </w:p>
+    <w:p>
+      <w:pPr>
+        <w:pStyle w:val="Titre1"/>
         <w:numPr>
           <w:ilvl w:val="0"/>
-          <w:numId w:val="1"/>
+          <w:numId w:val="3"/>
         </w:numPr>
-        <w:spacing w:after="0" w:line="240" w:lineRule="auto"/>
-        <w:jc w:val="both"/>
-      </w:pPr>
-      <w:r>
-        <w:t>Avant d’appliquer nos différents classifieurs à ce jeu de données, nous devons standardize l’ensemble de nos données à l’aide de StandardScaler().</w:t>
-      </w:r>
-      <w:r>
-        <w:t xml:space="preserve"> Ce prétraitement est très important car il permet de redimensionner les variables numériques pour qu’elles soient comparables sur une échelle commune.</w:t>
-      </w:r>
-    </w:p>
-    <w:p>
-      <w:pPr>
-        <w:pStyle w:val="Paragraphedeliste"/>
-        <w:spacing w:after="0" w:line="240" w:lineRule="auto"/>
-        <w:jc w:val="both"/>
-      </w:pPr>
-      <w:r>
-        <w:t xml:space="preserve">Ensuite, on sépare nos données en base train et en base test avec les données standardized. </w:t>
-      </w:r>
-    </w:p>
-    <w:p>
-      <w:pPr>
-        <w:pStyle w:val="Paragraphedeliste"/>
-        <w:spacing w:after="0" w:line="240" w:lineRule="auto"/>
-        <w:jc w:val="both"/>
-      </w:pPr>
-      <w:r>
-        <w:t xml:space="preserve">Enfin, on va entraîner les différents classifieurs </w:t>
-      </w:r>
-      <w:r>
-        <w:t xml:space="preserve">avec les hyperparamètres </w:t>
-      </w:r>
-      <w:r>
-        <w:t>suivant</w:t>
-      </w:r>
-      <w:r>
-        <w:t>s</w:t>
-      </w:r>
-      <w:r>
-        <w:t> :</w:t>
-      </w:r>
-    </w:p>
-    <w:p>
-      <w:pPr>
-        <w:pStyle w:val="Paragraphedeliste"/>
-        <w:spacing w:after="0" w:line="240" w:lineRule="auto"/>
-        <w:jc w:val="both"/>
-      </w:pPr>
-    </w:p>
-    <w:p>
-      <w:pPr>
-        <w:pStyle w:val="Paragraphedeliste"/>
+        <w:rPr>
+          <w:b/>
+          <w:bCs/>
+          <w:color w:val="auto"/>
+          <w:u w:val="single"/>
+        </w:rPr>
+      </w:pPr>
+      <w:r>
+        <w:rPr>
+          <w:b/>
+          <w:bCs/>
+          <w:color w:val="auto"/>
+          <w:u w:val="single"/>
+        </w:rPr>
+        <w:t>Entrainement des classifieurs</w:t>
+      </w:r>
+    </w:p>
+    <w:p/>
+    <w:p>
+      <w:pPr>
+        <w:jc w:val="both"/>
+      </w:pPr>
+      <w:r>
+        <w:t>La recherche des paramètres optim</w:t>
+      </w:r>
+      <w:r>
+        <w:t>aux</w:t>
+      </w:r>
+      <w:r>
+        <w:t xml:space="preserve"> pour nos tous nos classifieurs se fait à l’aide de la fonction </w:t>
+      </w:r>
+      <w:proofErr w:type="spellStart"/>
+      <w:r>
+        <w:t>GridSearchCV</w:t>
+      </w:r>
+      <w:proofErr w:type="spellEnd"/>
+      <w:r>
+        <w:t xml:space="preserve"> qui test les différents paramètres entrés</w:t>
+      </w:r>
+      <w:r>
+        <w:t xml:space="preserve"> et nous renvoie les meilleurs paramètres en fonction des performances de chaque classifieur.</w:t>
+      </w:r>
+    </w:p>
+    <w:p/>
+    <w:p>
+      <w:pPr>
+        <w:pStyle w:val="Titre2"/>
         <w:numPr>
           <w:ilvl w:val="0"/>
-          <w:numId w:val="2"/>
+          <w:numId w:val="4"/>
         </w:numPr>
-        <w:spacing w:after="0" w:line="240" w:lineRule="auto"/>
-        <w:jc w:val="both"/>
-      </w:pPr>
-      <w:r>
-        <w:t>MLP Classifier : 2 couches cachées avec 10 et 5 neurones respectivement</w:t>
-      </w:r>
-    </w:p>
-    <w:p>
-      <w:pPr>
-        <w:pStyle w:val="Paragraphedeliste"/>
-        <w:numPr>
-          <w:ilvl w:val="0"/>
-          <w:numId w:val="2"/>
-        </w:numPr>
-        <w:spacing w:after="0" w:line="240" w:lineRule="auto"/>
-        <w:jc w:val="both"/>
-      </w:pPr>
-      <w:r>
-        <w:t xml:space="preserve">SVM linéaire : </w:t>
-      </w:r>
-      <w:r>
-        <w:t>Marge C = 1 et gamma = 0.1</w:t>
-      </w:r>
-    </w:p>
-    <w:p>
-      <w:pPr>
-        <w:pStyle w:val="Paragraphedeliste"/>
-        <w:numPr>
-          <w:ilvl w:val="0"/>
-          <w:numId w:val="2"/>
-        </w:numPr>
-        <w:spacing w:after="0" w:line="240" w:lineRule="auto"/>
-        <w:jc w:val="both"/>
-      </w:pPr>
-      <w:r>
-        <w:t>SVM non linéaire</w:t>
-      </w:r>
-      <w:r>
-        <w:t> : Marge C = 1 et gamma = 0.1</w:t>
-      </w:r>
-    </w:p>
-    <w:p>
-      <w:pPr>
-        <w:pStyle w:val="Paragraphedeliste"/>
-        <w:numPr>
-          <w:ilvl w:val="0"/>
-          <w:numId w:val="2"/>
-        </w:numPr>
-        <w:spacing w:after="0" w:line="240" w:lineRule="auto"/>
-        <w:jc w:val="both"/>
-      </w:pPr>
-      <w:r>
-        <w:t>Arbre de décision</w:t>
-      </w:r>
-      <w:r>
-        <w:t xml:space="preserve"> : max_depth = </w:t>
-      </w:r>
-      <w:r>
-        <w:t>6</w:t>
-      </w:r>
-      <w:r>
-        <w:t xml:space="preserve"> et criterion = « entropy »</w:t>
-      </w:r>
-    </w:p>
-    <w:p>
-      <w:pPr>
-        <w:spacing w:after="0" w:line="240" w:lineRule="auto"/>
-        <w:jc w:val="both"/>
-      </w:pPr>
-    </w:p>
-    <w:p>
-      <w:pPr>
-        <w:pStyle w:val="Paragraphedeliste"/>
-        <w:numPr>
-          <w:ilvl w:val="0"/>
-          <w:numId w:val="1"/>
-        </w:numPr>
-        <w:spacing w:after="0" w:line="240" w:lineRule="auto"/>
-        <w:jc w:val="both"/>
-      </w:pPr>
-      <w:r>
-        <w:t>Pour chaque entrainement de classifieur, on va split nos données en base d’apprentissage en utilisant la cross-validation. Elle va permettre de tester la fiabilité du modèle. Le processus consiste à écarter en amont une partie des données du dataset d’entrainement. Ces données ne seront pas utilisées pour entraîner le modèle, mais plus tard pour tester et valider le modèle.</w:t>
-      </w:r>
-    </w:p>
-    <w:p>
-      <w:pPr>
-        <w:pStyle w:val="Paragraphedeliste"/>
-        <w:spacing w:after="0" w:line="240" w:lineRule="auto"/>
-        <w:jc w:val="both"/>
-      </w:pPr>
-    </w:p>
-    <w:p>
-      <w:pPr>
-        <w:pStyle w:val="Paragraphedeliste"/>
-        <w:spacing w:after="0" w:line="240" w:lineRule="auto"/>
-        <w:jc w:val="both"/>
-      </w:pPr>
-      <w:r>
+        <w:rPr>
+          <w:b/>
+          <w:bCs/>
+          <w:color w:val="auto"/>
+          <w:u w:val="single"/>
+        </w:rPr>
+      </w:pPr>
+      <w:r>
+        <w:rPr>
+          <w:b/>
+          <w:bCs/>
+          <w:color w:val="auto"/>
+          <w:u w:val="single"/>
+        </w:rPr>
         <w:lastRenderedPageBreak/>
-        <w:t>Ci-dessous les différents résultats des classifieurs avec la matrice de confusion associée :</w:t>
-      </w:r>
-    </w:p>
-    <w:p>
-      <w:pPr>
-        <w:pStyle w:val="Paragraphedeliste"/>
-        <w:spacing w:after="0" w:line="240" w:lineRule="auto"/>
-        <w:jc w:val="both"/>
-      </w:pPr>
-    </w:p>
-    <w:p>
-      <w:pPr>
-        <w:pStyle w:val="Paragraphedeliste"/>
-        <w:spacing w:after="0" w:line="240" w:lineRule="auto"/>
-        <w:jc w:val="both"/>
-      </w:pPr>
-      <w:r>
-        <w:t>MLP Classifiers :</w:t>
-      </w:r>
-    </w:p>
-    <w:p>
-      <w:pPr>
-        <w:pStyle w:val="Paragraphedeliste"/>
-        <w:spacing w:after="0" w:line="240" w:lineRule="auto"/>
-        <w:jc w:val="both"/>
-      </w:pPr>
-    </w:p>
-    <w:p>
-      <w:pPr>
-        <w:pStyle w:val="Paragraphedeliste"/>
-        <w:spacing w:after="0" w:line="240" w:lineRule="auto"/>
-        <w:jc w:val="both"/>
+        <w:t>Multi Layer Perceptron</w:t>
+      </w:r>
+      <w:r>
+        <w:rPr>
+          <w:b/>
+          <w:bCs/>
+          <w:color w:val="auto"/>
+          <w:u w:val="single"/>
+        </w:rPr>
+        <w:t xml:space="preserve"> Classifier</w:t>
+      </w:r>
+    </w:p>
+    <w:p/>
+    <w:p>
+      <w:r>
+        <w:t>Parmi plusieurs paramètres (</w:t>
+      </w:r>
+      <w:proofErr w:type="spellStart"/>
+      <w:r>
+        <w:t>hidden_layer_size</w:t>
+      </w:r>
+      <w:proofErr w:type="spellEnd"/>
+      <w:r>
+        <w:t xml:space="preserve"> &amp; fonction d’activation) </w:t>
+      </w:r>
+      <w:proofErr w:type="spellStart"/>
+      <w:r>
+        <w:t>G</w:t>
+      </w:r>
+      <w:r>
+        <w:t>ridSearch</w:t>
+      </w:r>
+      <w:r>
+        <w:t>CV</w:t>
+      </w:r>
+      <w:proofErr w:type="spellEnd"/>
+      <w:r>
+        <w:t xml:space="preserve"> nous renvoie</w:t>
+      </w:r>
+      <w:r>
+        <w:t xml:space="preserve"> comme paramètres optimaux</w:t>
+      </w:r>
+      <w:r>
+        <w:t> :</w:t>
+      </w:r>
+    </w:p>
+    <w:p>
+      <w:pPr>
+        <w:jc w:val="center"/>
       </w:pPr>
       <w:r>
         <w:rPr>
           <w:noProof/>
         </w:rPr>
         <w:drawing>
-          <wp:inline distT="0" distB="0" distL="0" distR="0" wp14:anchorId="2B6C8FE2" wp14:editId="3637B628">
-            <wp:extent cx="4631574" cy="622342"/>
-            <wp:effectExtent l="0" t="0" r="0" b="6350"/>
-            <wp:docPr id="3" name="Image 3" descr="Une image contenant texte&#10;&#10;Description générée automatiquement"/>
-            <wp:cNvGraphicFramePr>
-              <a:graphicFrameLocks xmlns:a="http://schemas.openxmlformats.org/drawingml/2006/main" noChangeAspect="1"/>
-            </wp:cNvGraphicFramePr>
-            <a:graphic xmlns:a="http://schemas.openxmlformats.org/drawingml/2006/main">
-              <a:graphicData uri="http://schemas.openxmlformats.org/drawingml/2006/picture">
-                <pic:pic xmlns:pic="http://schemas.openxmlformats.org/drawingml/2006/picture">
-                  <pic:nvPicPr>
-                    <pic:cNvPr id="3" name="Image 3" descr="Une image contenant texte&#10;&#10;Description générée automatiquement"/>
-                    <pic:cNvPicPr/>
-                  </pic:nvPicPr>
-                  <pic:blipFill>
-                    <a:blip r:embed="rId7"/>
-                    <a:stretch>
-                      <a:fillRect/>
-                    </a:stretch>
-                  </pic:blipFill>
-                  <pic:spPr>
-                    <a:xfrm>
-                      <a:off x="0" y="0"/>
-                      <a:ext cx="4646933" cy="624406"/>
-                    </a:xfrm>
-                    <a:prstGeom prst="rect">
-                      <a:avLst/>
-                    </a:prstGeom>
-                  </pic:spPr>
-                </pic:pic>
-              </a:graphicData>
-            </a:graphic>
-          </wp:inline>
-        </w:drawing>
-      </w:r>
-    </w:p>
-    <w:p>
-      <w:pPr>
-        <w:pStyle w:val="Paragraphedeliste"/>
-        <w:spacing w:after="0" w:line="240" w:lineRule="auto"/>
-        <w:jc w:val="both"/>
-      </w:pPr>
-    </w:p>
-    <w:p>
-      <w:pPr>
-        <w:pStyle w:val="Paragraphedeliste"/>
-        <w:spacing w:after="0" w:line="240" w:lineRule="auto"/>
-        <w:jc w:val="both"/>
-      </w:pPr>
-      <w:r>
-        <w:rPr>
-          <w:noProof/>
-        </w:rPr>
-        <w:drawing>
-          <wp:inline distT="0" distB="0" distL="0" distR="0" wp14:anchorId="3451AFC2" wp14:editId="0D5724AD">
-            <wp:extent cx="2369128" cy="2173960"/>
-            <wp:effectExtent l="0" t="0" r="0" b="0"/>
-            <wp:docPr id="4" name="Image 4"/>
+          <wp:inline distT="0" distB="0" distL="0" distR="0" wp14:anchorId="50B2CDE3" wp14:editId="790EAAC2">
+            <wp:extent cx="3884295" cy="414951"/>
+            <wp:effectExtent l="0" t="0" r="1905" b="4445"/>
+            <wp:docPr id="11" name="Image 11"/>
             <wp:cNvGraphicFramePr>
               <a:graphicFrameLocks xmlns:a="http://schemas.openxmlformats.org/drawingml/2006/main" noChangeAspect="1"/>
             </wp:cNvGraphicFramePr>
@@ -605,7 +712,7 @@
                   <pic:spPr>
                     <a:xfrm>
                       <a:off x="0" y="0"/>
-                      <a:ext cx="2376807" cy="2181006"/>
+                      <a:ext cx="3952706" cy="422259"/>
                     </a:xfrm>
                     <a:prstGeom prst="rect">
                       <a:avLst/>
@@ -619,44 +726,165 @@
       </w:r>
     </w:p>
     <w:p>
-      <w:pPr>
-        <w:pStyle w:val="Paragraphedeliste"/>
-        <w:spacing w:after="0" w:line="240" w:lineRule="auto"/>
-        <w:jc w:val="both"/>
-      </w:pPr>
-    </w:p>
-    <w:p>
-      <w:pPr>
-        <w:pStyle w:val="Paragraphedeliste"/>
-        <w:spacing w:after="0" w:line="240" w:lineRule="auto"/>
-        <w:jc w:val="both"/>
-      </w:pPr>
-      <w:r>
-        <w:t>SVM linéaire :</w:t>
-      </w:r>
-    </w:p>
-    <w:p>
-      <w:pPr>
-        <w:pStyle w:val="Paragraphedeliste"/>
-        <w:spacing w:after="0" w:line="240" w:lineRule="auto"/>
-        <w:jc w:val="both"/>
-      </w:pPr>
-    </w:p>
-    <w:p>
-      <w:pPr>
-        <w:pStyle w:val="Paragraphedeliste"/>
-        <w:spacing w:after="0" w:line="240" w:lineRule="auto"/>
-        <w:jc w:val="both"/>
+      <w:r>
+        <w:t>A partir de cela, on note en paramètres optim</w:t>
+      </w:r>
+      <w:r>
+        <w:t>aux</w:t>
+      </w:r>
+      <w:r>
+        <w:t> :</w:t>
+      </w:r>
+    </w:p>
+    <w:p>
+      <w:pPr>
+        <w:pStyle w:val="Paragraphedeliste"/>
+        <w:numPr>
+          <w:ilvl w:val="0"/>
+          <w:numId w:val="5"/>
+        </w:numPr>
+      </w:pPr>
+      <w:r>
+        <w:t>2 couches cachées</w:t>
+      </w:r>
+    </w:p>
+    <w:p>
+      <w:pPr>
+        <w:pStyle w:val="Paragraphedeliste"/>
+        <w:numPr>
+          <w:ilvl w:val="0"/>
+          <w:numId w:val="5"/>
+        </w:numPr>
+      </w:pPr>
+      <w:r>
+        <w:t>10 neurones par couche</w:t>
+      </w:r>
+    </w:p>
+    <w:p>
+      <w:pPr>
+        <w:pStyle w:val="Paragraphedeliste"/>
+        <w:numPr>
+          <w:ilvl w:val="0"/>
+          <w:numId w:val="5"/>
+        </w:numPr>
+      </w:pPr>
+      <w:r>
+        <w:t xml:space="preserve">Nous avons en entrées du model </w:t>
+      </w:r>
+      <w:r>
+        <w:t>22792 exemples</w:t>
+      </w:r>
+    </w:p>
+    <w:p>
+      <w:pPr>
+        <w:pStyle w:val="Paragraphedeliste"/>
+        <w:numPr>
+          <w:ilvl w:val="0"/>
+          <w:numId w:val="5"/>
+        </w:numPr>
+      </w:pPr>
+      <w:r>
+        <w:t xml:space="preserve">Poids du réseau : </w:t>
+      </w:r>
+      <m:oMath>
+        <m:d>
+          <m:dPr>
+            <m:ctrlPr>
+              <w:rPr>
+                <w:rFonts w:ascii="Cambria Math" w:hAnsi="Cambria Math"/>
+                <w:i/>
+              </w:rPr>
+            </m:ctrlPr>
+          </m:dPr>
+          <m:e>
+            <m:r>
+              <w:rPr>
+                <w:rFonts w:ascii="Cambria Math" w:hAnsi="Cambria Math"/>
+              </w:rPr>
+              <m:t>22792 ×10</m:t>
+            </m:r>
+          </m:e>
+        </m:d>
+        <m:r>
+          <w:rPr>
+            <w:rFonts w:ascii="Cambria Math" w:hAnsi="Cambria Math"/>
+          </w:rPr>
+          <m:t>+</m:t>
+        </m:r>
+        <m:d>
+          <m:dPr>
+            <m:ctrlPr>
+              <w:rPr>
+                <w:rFonts w:ascii="Cambria Math" w:hAnsi="Cambria Math"/>
+                <w:i/>
+              </w:rPr>
+            </m:ctrlPr>
+          </m:dPr>
+          <m:e>
+            <m:r>
+              <w:rPr>
+                <w:rFonts w:ascii="Cambria Math" w:hAnsi="Cambria Math"/>
+              </w:rPr>
+              <m:t>10 ×10</m:t>
+            </m:r>
+          </m:e>
+        </m:d>
+        <m:r>
+          <w:rPr>
+            <w:rFonts w:ascii="Cambria Math" w:hAnsi="Cambria Math"/>
+          </w:rPr>
+          <m:t>+10</m:t>
+        </m:r>
+      </m:oMath>
+      <w:r>
+        <w:rPr>
+          <w:rFonts w:eastAsiaTheme="minorEastAsia"/>
+        </w:rPr>
+        <w:t xml:space="preserve"> soit 228030 poids dans notre réseau</w:t>
+      </w:r>
+    </w:p>
+    <w:p>
+      <w:pPr>
+        <w:pStyle w:val="Paragraphedeliste"/>
+        <w:numPr>
+          <w:ilvl w:val="0"/>
+          <w:numId w:val="5"/>
+        </w:numPr>
+      </w:pPr>
+      <w:r>
+        <w:rPr>
+          <w:rFonts w:eastAsiaTheme="minorEastAsia"/>
+        </w:rPr>
+        <w:t xml:space="preserve">Biais du réseau : </w:t>
+      </w:r>
+      <m:oMath>
+        <m:r>
+          <w:rPr>
+            <w:rFonts w:ascii="Cambria Math" w:eastAsiaTheme="minorEastAsia" w:hAnsi="Cambria Math"/>
+          </w:rPr>
+          <m:t>10 ×10+10</m:t>
+        </m:r>
+      </m:oMath>
+      <w:r>
+        <w:rPr>
+          <w:rFonts w:eastAsiaTheme="minorEastAsia"/>
+        </w:rPr>
+        <w:t xml:space="preserve"> soit 110 biais</w:t>
+      </w:r>
+    </w:p>
+    <w:p>
+      <w:pPr>
+        <w:jc w:val="center"/>
       </w:pPr>
       <w:r>
         <w:rPr>
           <w:noProof/>
         </w:rPr>
         <w:drawing>
-          <wp:inline distT="0" distB="0" distL="0" distR="0" wp14:anchorId="79875DE9" wp14:editId="20F41AB9">
-            <wp:extent cx="4645429" cy="659024"/>
-            <wp:effectExtent l="0" t="0" r="3175" b="8255"/>
-            <wp:docPr id="5" name="Image 5" descr="Une image contenant texte&#10;&#10;Description générée automatiquement"/>
+          <wp:inline distT="0" distB="0" distL="0" distR="0" wp14:anchorId="3A3E19A0" wp14:editId="43A43B0B">
+            <wp:extent cx="5760720" cy="422910"/>
+            <wp:effectExtent l="0" t="0" r="0" b="0"/>
+            <wp:docPr id="12" name="Image 12"/>
             <wp:cNvGraphicFramePr>
               <a:graphicFrameLocks xmlns:a="http://schemas.openxmlformats.org/drawingml/2006/main" noChangeAspect="1"/>
             </wp:cNvGraphicFramePr>
@@ -664,7 +892,7 @@
               <a:graphicData uri="http://schemas.openxmlformats.org/drawingml/2006/picture">
                 <pic:pic xmlns:pic="http://schemas.openxmlformats.org/drawingml/2006/picture">
                   <pic:nvPicPr>
-                    <pic:cNvPr id="5" name="Image 5" descr="Une image contenant texte&#10;&#10;Description générée automatiquement"/>
+                    <pic:cNvPr id="1" name=""/>
                     <pic:cNvPicPr/>
                   </pic:nvPicPr>
                   <pic:blipFill>
@@ -676,7 +904,7 @@
                   <pic:spPr>
                     <a:xfrm>
                       <a:off x="0" y="0"/>
-                      <a:ext cx="4690875" cy="665471"/>
+                      <a:ext cx="5760720" cy="422910"/>
                     </a:xfrm>
                     <a:prstGeom prst="rect">
                       <a:avLst/>
@@ -691,26 +919,54 @@
     </w:p>
     <w:p>
       <w:pPr>
-        <w:pStyle w:val="Paragraphedeliste"/>
-        <w:spacing w:after="0" w:line="240" w:lineRule="auto"/>
-        <w:jc w:val="both"/>
-      </w:pPr>
-    </w:p>
-    <w:p>
-      <w:pPr>
-        <w:pStyle w:val="Paragraphedeliste"/>
-        <w:spacing w:after="0" w:line="240" w:lineRule="auto"/>
-        <w:jc w:val="both"/>
+        <w:jc w:val="center"/>
+        <w:rPr>
+          <w:i/>
+          <w:iCs/>
+          <w:sz w:val="20"/>
+          <w:szCs w:val="20"/>
+          <w:u w:val="single"/>
+        </w:rPr>
+      </w:pPr>
+      <w:r>
+        <w:rPr>
+          <w:i/>
+          <w:iCs/>
+          <w:sz w:val="20"/>
+          <w:szCs w:val="20"/>
+          <w:u w:val="single"/>
+        </w:rPr>
+        <w:t>De haut en bas les résultats sur la base de validation, d’entrainement et de test</w:t>
+      </w:r>
+    </w:p>
+    <w:p>
+      <w:pPr>
+        <w:jc w:val="center"/>
+        <w:rPr>
+          <w:i/>
+          <w:iCs/>
+          <w:sz w:val="20"/>
+          <w:szCs w:val="20"/>
+        </w:rPr>
+      </w:pPr>
+    </w:p>
+    <w:p>
+      <w:pPr>
+        <w:jc w:val="center"/>
+        <w:rPr>
+          <w:i/>
+          <w:iCs/>
+        </w:rPr>
       </w:pPr>
       <w:r>
         <w:rPr>
           <w:noProof/>
         </w:rPr>
         <w:drawing>
-          <wp:inline distT="0" distB="0" distL="0" distR="0" wp14:anchorId="3DF2C5A8" wp14:editId="78A66152">
-            <wp:extent cx="2334491" cy="1984832"/>
-            <wp:effectExtent l="0" t="0" r="8890" b="0"/>
-            <wp:docPr id="6" name="Image 6"/>
+          <wp:inline distT="0" distB="0" distL="0" distR="0" wp14:anchorId="54D18A6F" wp14:editId="05B8A25D">
+            <wp:extent cx="2369128" cy="2173960"/>
+            <wp:effectExtent l="0" t="0" r="0" b="0"/>
+            <wp:docPr id="4" name="Image 4"/>
             <wp:cNvGraphicFramePr>
               <a:graphicFrameLocks xmlns:a="http://schemas.openxmlformats.org/drawingml/2006/main" noChangeAspect="1"/>
             </wp:cNvGraphicFramePr>
@@ -730,7 +986,7 @@
                   <pic:spPr>
                     <a:xfrm>
                       <a:off x="0" y="0"/>
-                      <a:ext cx="2347444" cy="1995845"/>
+                      <a:ext cx="2376807" cy="2181006"/>
                     </a:xfrm>
                     <a:prstGeom prst="rect">
                       <a:avLst/>
@@ -745,50 +1001,50 @@
     </w:p>
     <w:p>
       <w:pPr>
-        <w:pStyle w:val="Paragraphedeliste"/>
-        <w:spacing w:after="0" w:line="240" w:lineRule="auto"/>
-        <w:jc w:val="both"/>
-      </w:pPr>
-    </w:p>
-    <w:p>
-      <w:pPr>
-        <w:pStyle w:val="Paragraphedeliste"/>
-        <w:spacing w:after="0" w:line="240" w:lineRule="auto"/>
-        <w:jc w:val="both"/>
-      </w:pPr>
-    </w:p>
-    <w:p>
-      <w:pPr>
-        <w:spacing w:after="0" w:line="240" w:lineRule="auto"/>
-        <w:ind w:firstLine="708"/>
-        <w:jc w:val="both"/>
-      </w:pPr>
-      <w:r>
-        <w:t>SVM non linéaire :</w:t>
-      </w:r>
-    </w:p>
-    <w:p>
-      <w:pPr>
-        <w:spacing w:after="0" w:line="240" w:lineRule="auto"/>
-        <w:ind w:firstLine="708"/>
-        <w:jc w:val="both"/>
-      </w:pPr>
-    </w:p>
-    <w:p>
-      <w:pPr>
-        <w:spacing w:after="0" w:line="240" w:lineRule="auto"/>
-        <w:ind w:firstLine="708"/>
-        <w:jc w:val="both"/>
+        <w:jc w:val="center"/>
+        <w:rPr>
+          <w:i/>
+          <w:iCs/>
+          <w:sz w:val="20"/>
+          <w:szCs w:val="20"/>
+          <w:u w:val="single"/>
+        </w:rPr>
+      </w:pPr>
+      <w:r>
+        <w:rPr>
+          <w:i/>
+          <w:iCs/>
+          <w:sz w:val="20"/>
+          <w:szCs w:val="20"/>
+          <w:u w:val="single"/>
+        </w:rPr>
+        <w:t>Matrice de confusion pour le MLP Classifier</w:t>
+      </w:r>
+    </w:p>
+    <w:p>
+      <w:pPr>
+        <w:jc w:val="both"/>
+      </w:pPr>
+      <w:r>
+        <w:t xml:space="preserve">On observe une bonne reconnaissance </w:t>
+      </w:r>
+      <w:r>
+        <w:t>sur les salaires inférieurs à 50K (environ 92%) mais un assez faible taux de reconnaissance sur les salaires supérieurs à 50K (environ 62%) cela pourra s’expliquer par la faible présence de salaires supérieurs à 50K dans notre base d’apprentissage.</w:t>
+      </w:r>
+    </w:p>
+    <w:p>
+      <w:pPr>
+        <w:jc w:val="center"/>
       </w:pPr>
       <w:r>
         <w:rPr>
           <w:noProof/>
         </w:rPr>
         <w:drawing>
-          <wp:inline distT="0" distB="0" distL="0" distR="0" wp14:anchorId="315521C0" wp14:editId="13E52BF5">
-            <wp:extent cx="4603865" cy="641963"/>
-            <wp:effectExtent l="0" t="0" r="0" b="6350"/>
-            <wp:docPr id="7" name="Image 7" descr="Une image contenant texte&#10;&#10;Description générée automatiquement"/>
+          <wp:inline distT="0" distB="0" distL="0" distR="0" wp14:anchorId="6A7A350F" wp14:editId="50CFE110">
+            <wp:extent cx="2282190" cy="1310419"/>
+            <wp:effectExtent l="0" t="0" r="3810" b="4445"/>
+            <wp:docPr id="13" name="Image 13" descr="Une image contenant texte&#10;&#10;Description générée automatiquement"/>
             <wp:cNvGraphicFramePr>
               <a:graphicFrameLocks xmlns:a="http://schemas.openxmlformats.org/drawingml/2006/main" noChangeAspect="1"/>
             </wp:cNvGraphicFramePr>
@@ -796,7 +1052,7 @@
               <a:graphicData uri="http://schemas.openxmlformats.org/drawingml/2006/picture">
                 <pic:pic xmlns:pic="http://schemas.openxmlformats.org/drawingml/2006/picture">
                   <pic:nvPicPr>
-                    <pic:cNvPr id="7" name="Image 7" descr="Une image contenant texte&#10;&#10;Description générée automatiquement"/>
+                    <pic:cNvPr id="13" name="Image 13" descr="Une image contenant texte&#10;&#10;Description générée automatiquement"/>
                     <pic:cNvPicPr/>
                   </pic:nvPicPr>
                   <pic:blipFill>
@@ -808,7 +1064,7 @@
                   <pic:spPr>
                     <a:xfrm>
                       <a:off x="0" y="0"/>
-                      <a:ext cx="4626104" cy="645064"/>
+                      <a:ext cx="2282911" cy="1310833"/>
                     </a:xfrm>
                     <a:prstGeom prst="rect">
                       <a:avLst/>
@@ -823,27 +1079,151 @@
     </w:p>
     <w:p>
       <w:pPr>
-        <w:spacing w:after="0" w:line="240" w:lineRule="auto"/>
-        <w:ind w:firstLine="708"/>
-        <w:jc w:val="both"/>
-      </w:pPr>
-    </w:p>
-    <w:p>
-      <w:pPr>
-        <w:spacing w:after="0" w:line="240" w:lineRule="auto"/>
-        <w:ind w:firstLine="708"/>
+        <w:jc w:val="center"/>
+        <w:rPr>
+          <w:i/>
+          <w:iCs/>
+          <w:sz w:val="20"/>
+          <w:szCs w:val="20"/>
+          <w:u w:val="single"/>
+        </w:rPr>
+      </w:pPr>
+      <w:r>
+        <w:rPr>
+          <w:i/>
+          <w:iCs/>
+          <w:sz w:val="20"/>
+          <w:szCs w:val="20"/>
+          <w:u w:val="single"/>
+        </w:rPr>
+        <w:t>Résultats MLP</w:t>
+      </w:r>
+    </w:p>
+    <w:p>
+      <w:pPr>
+        <w:jc w:val="center"/>
+      </w:pPr>
+    </w:p>
+    <w:p/>
+    <w:p>
+      <w:pPr>
+        <w:spacing w:after="0" w:line="240" w:lineRule="auto"/>
+        <w:jc w:val="both"/>
+      </w:pPr>
+    </w:p>
+    <w:p>
+      <w:pPr>
+        <w:pStyle w:val="Paragraphedeliste"/>
+        <w:numPr>
+          <w:ilvl w:val="0"/>
+          <w:numId w:val="1"/>
+        </w:numPr>
+        <w:spacing w:after="0" w:line="240" w:lineRule="auto"/>
+        <w:jc w:val="both"/>
+      </w:pPr>
+      <w:r>
+        <w:t xml:space="preserve">Pour chaque entrainement de classifieur, on va split nos données en base d’apprentissage en utilisant la cross-validation. Elle va permettre de tester la fiabilité du modèle. Le processus consiste à écarter en amont une partie des données du </w:t>
+      </w:r>
+      <w:proofErr w:type="spellStart"/>
+      <w:r>
+        <w:t>dataset</w:t>
+      </w:r>
+      <w:proofErr w:type="spellEnd"/>
+      <w:r>
+        <w:t xml:space="preserve"> d’entrainement. Ces données ne seront pas utilisées pour entraîner le modèle, mais plus tard pour tester et valider le modèle.</w:t>
+      </w:r>
+    </w:p>
+    <w:p>
+      <w:pPr>
+        <w:pStyle w:val="Paragraphedeliste"/>
+        <w:spacing w:after="0" w:line="240" w:lineRule="auto"/>
+        <w:jc w:val="both"/>
+      </w:pPr>
+    </w:p>
+    <w:p>
+      <w:pPr>
+        <w:pStyle w:val="Paragraphedeliste"/>
+        <w:spacing w:after="0" w:line="240" w:lineRule="auto"/>
+        <w:jc w:val="both"/>
+      </w:pPr>
+      <w:r>
+        <w:t>Ci-dessous les différents résultats des classifieurs avec la matrice de confusion associée :</w:t>
+      </w:r>
+    </w:p>
+    <w:p>
+      <w:pPr>
+        <w:pStyle w:val="Paragraphedeliste"/>
+        <w:spacing w:after="0" w:line="240" w:lineRule="auto"/>
+        <w:jc w:val="both"/>
+      </w:pPr>
+    </w:p>
+    <w:p>
+      <w:pPr>
+        <w:pStyle w:val="Paragraphedeliste"/>
+        <w:spacing w:after="0" w:line="240" w:lineRule="auto"/>
+        <w:jc w:val="both"/>
+      </w:pPr>
+    </w:p>
+    <w:p>
+      <w:pPr>
+        <w:pStyle w:val="Paragraphedeliste"/>
+        <w:spacing w:after="0" w:line="240" w:lineRule="auto"/>
+        <w:jc w:val="both"/>
+      </w:pPr>
+    </w:p>
+    <w:p>
+      <w:pPr>
+        <w:pStyle w:val="Paragraphedeliste"/>
+        <w:spacing w:after="0" w:line="240" w:lineRule="auto"/>
+        <w:jc w:val="both"/>
+      </w:pPr>
+    </w:p>
+    <w:p>
+      <w:pPr>
+        <w:pStyle w:val="Paragraphedeliste"/>
+        <w:spacing w:after="0" w:line="240" w:lineRule="auto"/>
+        <w:jc w:val="both"/>
+      </w:pPr>
+    </w:p>
+    <w:p>
+      <w:pPr>
+        <w:pStyle w:val="Paragraphedeliste"/>
+        <w:spacing w:after="0" w:line="240" w:lineRule="auto"/>
+        <w:jc w:val="both"/>
+      </w:pPr>
+    </w:p>
+    <w:p>
+      <w:pPr>
+        <w:pStyle w:val="Paragraphedeliste"/>
+        <w:spacing w:after="0" w:line="240" w:lineRule="auto"/>
+        <w:jc w:val="both"/>
+      </w:pPr>
+      <w:r>
+        <w:t>SVM linéaire :</w:t>
+      </w:r>
+    </w:p>
+    <w:p>
+      <w:pPr>
+        <w:pStyle w:val="Paragraphedeliste"/>
+        <w:spacing w:after="0" w:line="240" w:lineRule="auto"/>
+        <w:jc w:val="both"/>
+      </w:pPr>
+    </w:p>
+    <w:p>
+      <w:pPr>
+        <w:pStyle w:val="Paragraphedeliste"/>
+        <w:spacing w:after="0" w:line="240" w:lineRule="auto"/>
         <w:jc w:val="both"/>
       </w:pPr>
       <w:r>
         <w:rPr>
           <w:noProof/>
         </w:rPr>
-        <w:lastRenderedPageBreak/>
         <w:drawing>
-          <wp:inline distT="0" distB="0" distL="0" distR="0" wp14:anchorId="70B74D67" wp14:editId="3D487AAF">
-            <wp:extent cx="2292927" cy="1987881"/>
-            <wp:effectExtent l="0" t="0" r="0" b="0"/>
-            <wp:docPr id="8" name="Image 8"/>
+          <wp:inline distT="0" distB="0" distL="0" distR="0" wp14:anchorId="79875DE9" wp14:editId="20F41AB9">
+            <wp:extent cx="4645429" cy="659024"/>
+            <wp:effectExtent l="0" t="0" r="3175" b="8255"/>
+            <wp:docPr id="5" name="Image 5" descr="Une image contenant texte&#10;&#10;Description générée automatiquement"/>
             <wp:cNvGraphicFramePr>
               <a:graphicFrameLocks xmlns:a="http://schemas.openxmlformats.org/drawingml/2006/main" noChangeAspect="1"/>
             </wp:cNvGraphicFramePr>
@@ -851,7 +1231,7 @@
               <a:graphicData uri="http://schemas.openxmlformats.org/drawingml/2006/picture">
                 <pic:pic xmlns:pic="http://schemas.openxmlformats.org/drawingml/2006/picture">
                   <pic:nvPicPr>
-                    <pic:cNvPr id="1" name=""/>
+                    <pic:cNvPr id="5" name="Image 5" descr="Une image contenant texte&#10;&#10;Description générée automatiquement"/>
                     <pic:cNvPicPr/>
                   </pic:nvPicPr>
                   <pic:blipFill>
@@ -863,7 +1243,7 @@
                   <pic:spPr>
                     <a:xfrm>
                       <a:off x="0" y="0"/>
-                      <a:ext cx="2320939" cy="2012166"/>
+                      <a:ext cx="4690875" cy="665471"/>
                     </a:xfrm>
                     <a:prstGeom prst="rect">
                       <a:avLst/>
@@ -878,32 +1258,15 @@
     </w:p>
     <w:p>
       <w:pPr>
-        <w:spacing w:after="0" w:line="240" w:lineRule="auto"/>
-        <w:ind w:firstLine="708"/>
-        <w:jc w:val="both"/>
-      </w:pPr>
-    </w:p>
-    <w:p>
-      <w:pPr>
-        <w:spacing w:after="0" w:line="240" w:lineRule="auto"/>
-        <w:ind w:firstLine="708"/>
-        <w:jc w:val="both"/>
-      </w:pPr>
-      <w:r>
-        <w:t>Arbre de décision :</w:t>
-      </w:r>
-    </w:p>
-    <w:p>
-      <w:pPr>
-        <w:spacing w:after="0" w:line="240" w:lineRule="auto"/>
-        <w:ind w:firstLine="708"/>
-        <w:jc w:val="both"/>
-      </w:pPr>
-    </w:p>
-    <w:p>
-      <w:pPr>
-        <w:spacing w:after="0" w:line="240" w:lineRule="auto"/>
-        <w:ind w:firstLine="708"/>
+        <w:pStyle w:val="Paragraphedeliste"/>
+        <w:spacing w:after="0" w:line="240" w:lineRule="auto"/>
+        <w:jc w:val="both"/>
+      </w:pPr>
+    </w:p>
+    <w:p>
+      <w:pPr>
+        <w:pStyle w:val="Paragraphedeliste"/>
+        <w:spacing w:after="0" w:line="240" w:lineRule="auto"/>
         <w:jc w:val="both"/>
       </w:pPr>
       <w:r>
@@ -911,10 +1274,10 @@
           <w:noProof/>
         </w:rPr>
         <w:drawing>
-          <wp:inline distT="0" distB="0" distL="0" distR="0" wp14:anchorId="6BB05F4F" wp14:editId="536E2F9D">
-            <wp:extent cx="4680065" cy="668581"/>
-            <wp:effectExtent l="0" t="0" r="0" b="0"/>
-            <wp:docPr id="9" name="Image 9"/>
+          <wp:inline distT="0" distB="0" distL="0" distR="0" wp14:anchorId="3DF2C5A8" wp14:editId="78A66152">
+            <wp:extent cx="2334491" cy="1984832"/>
+            <wp:effectExtent l="0" t="0" r="8890" b="0"/>
+            <wp:docPr id="6" name="Image 6"/>
             <wp:cNvGraphicFramePr>
               <a:graphicFrameLocks xmlns:a="http://schemas.openxmlformats.org/drawingml/2006/main" noChangeAspect="1"/>
             </wp:cNvGraphicFramePr>
@@ -934,6 +1297,210 @@
                   <pic:spPr>
                     <a:xfrm>
                       <a:off x="0" y="0"/>
+                      <a:ext cx="2347444" cy="1995845"/>
+                    </a:xfrm>
+                    <a:prstGeom prst="rect">
+                      <a:avLst/>
+                    </a:prstGeom>
+                  </pic:spPr>
+                </pic:pic>
+              </a:graphicData>
+            </a:graphic>
+          </wp:inline>
+        </w:drawing>
+      </w:r>
+    </w:p>
+    <w:p>
+      <w:pPr>
+        <w:pStyle w:val="Paragraphedeliste"/>
+        <w:spacing w:after="0" w:line="240" w:lineRule="auto"/>
+        <w:jc w:val="both"/>
+      </w:pPr>
+    </w:p>
+    <w:p>
+      <w:pPr>
+        <w:pStyle w:val="Paragraphedeliste"/>
+        <w:spacing w:after="0" w:line="240" w:lineRule="auto"/>
+        <w:jc w:val="both"/>
+      </w:pPr>
+    </w:p>
+    <w:p>
+      <w:pPr>
+        <w:spacing w:after="0" w:line="240" w:lineRule="auto"/>
+        <w:ind w:firstLine="708"/>
+        <w:jc w:val="both"/>
+      </w:pPr>
+      <w:r>
+        <w:t>SVM non linéaire :</w:t>
+      </w:r>
+    </w:p>
+    <w:p>
+      <w:pPr>
+        <w:spacing w:after="0" w:line="240" w:lineRule="auto"/>
+        <w:ind w:firstLine="708"/>
+        <w:jc w:val="both"/>
+      </w:pPr>
+    </w:p>
+    <w:p>
+      <w:pPr>
+        <w:spacing w:after="0" w:line="240" w:lineRule="auto"/>
+        <w:ind w:firstLine="708"/>
+        <w:jc w:val="both"/>
+      </w:pPr>
+      <w:r>
+        <w:rPr>
+          <w:noProof/>
+        </w:rPr>
+        <w:drawing>
+          <wp:inline distT="0" distB="0" distL="0" distR="0" wp14:anchorId="315521C0" wp14:editId="13E52BF5">
+            <wp:extent cx="4603865" cy="641963"/>
+            <wp:effectExtent l="0" t="0" r="0" b="6350"/>
+            <wp:docPr id="7" name="Image 7" descr="Une image contenant texte&#10;&#10;Description générée automatiquement"/>
+            <wp:cNvGraphicFramePr>
+              <a:graphicFrameLocks xmlns:a="http://schemas.openxmlformats.org/drawingml/2006/main" noChangeAspect="1"/>
+            </wp:cNvGraphicFramePr>
+            <a:graphic xmlns:a="http://schemas.openxmlformats.org/drawingml/2006/main">
+              <a:graphicData uri="http://schemas.openxmlformats.org/drawingml/2006/picture">
+                <pic:pic xmlns:pic="http://schemas.openxmlformats.org/drawingml/2006/picture">
+                  <pic:nvPicPr>
+                    <pic:cNvPr id="7" name="Image 7" descr="Une image contenant texte&#10;&#10;Description générée automatiquement"/>
+                    <pic:cNvPicPr/>
+                  </pic:nvPicPr>
+                  <pic:blipFill>
+                    <a:blip r:embed="rId14"/>
+                    <a:stretch>
+                      <a:fillRect/>
+                    </a:stretch>
+                  </pic:blipFill>
+                  <pic:spPr>
+                    <a:xfrm>
+                      <a:off x="0" y="0"/>
+                      <a:ext cx="4626104" cy="645064"/>
+                    </a:xfrm>
+                    <a:prstGeom prst="rect">
+                      <a:avLst/>
+                    </a:prstGeom>
+                  </pic:spPr>
+                </pic:pic>
+              </a:graphicData>
+            </a:graphic>
+          </wp:inline>
+        </w:drawing>
+      </w:r>
+    </w:p>
+    <w:p>
+      <w:pPr>
+        <w:spacing w:after="0" w:line="240" w:lineRule="auto"/>
+        <w:ind w:firstLine="708"/>
+        <w:jc w:val="both"/>
+      </w:pPr>
+    </w:p>
+    <w:p>
+      <w:pPr>
+        <w:spacing w:after="0" w:line="240" w:lineRule="auto"/>
+        <w:ind w:firstLine="708"/>
+        <w:jc w:val="both"/>
+      </w:pPr>
+      <w:r>
+        <w:rPr>
+          <w:noProof/>
+        </w:rPr>
+        <w:lastRenderedPageBreak/>
+        <w:drawing>
+          <wp:inline distT="0" distB="0" distL="0" distR="0" wp14:anchorId="70B74D67" wp14:editId="3D487AAF">
+            <wp:extent cx="2292927" cy="1987881"/>
+            <wp:effectExtent l="0" t="0" r="0" b="0"/>
+            <wp:docPr id="8" name="Image 8"/>
+            <wp:cNvGraphicFramePr>
+              <a:graphicFrameLocks xmlns:a="http://schemas.openxmlformats.org/drawingml/2006/main" noChangeAspect="1"/>
+            </wp:cNvGraphicFramePr>
+            <a:graphic xmlns:a="http://schemas.openxmlformats.org/drawingml/2006/main">
+              <a:graphicData uri="http://schemas.openxmlformats.org/drawingml/2006/picture">
+                <pic:pic xmlns:pic="http://schemas.openxmlformats.org/drawingml/2006/picture">
+                  <pic:nvPicPr>
+                    <pic:cNvPr id="1" name=""/>
+                    <pic:cNvPicPr/>
+                  </pic:nvPicPr>
+                  <pic:blipFill>
+                    <a:blip r:embed="rId15"/>
+                    <a:stretch>
+                      <a:fillRect/>
+                    </a:stretch>
+                  </pic:blipFill>
+                  <pic:spPr>
+                    <a:xfrm>
+                      <a:off x="0" y="0"/>
+                      <a:ext cx="2320939" cy="2012166"/>
+                    </a:xfrm>
+                    <a:prstGeom prst="rect">
+                      <a:avLst/>
+                    </a:prstGeom>
+                  </pic:spPr>
+                </pic:pic>
+              </a:graphicData>
+            </a:graphic>
+          </wp:inline>
+        </w:drawing>
+      </w:r>
+    </w:p>
+    <w:p>
+      <w:pPr>
+        <w:spacing w:after="0" w:line="240" w:lineRule="auto"/>
+        <w:ind w:firstLine="708"/>
+        <w:jc w:val="both"/>
+      </w:pPr>
+    </w:p>
+    <w:p>
+      <w:pPr>
+        <w:spacing w:after="0" w:line="240" w:lineRule="auto"/>
+        <w:ind w:firstLine="708"/>
+        <w:jc w:val="both"/>
+      </w:pPr>
+      <w:r>
+        <w:t>Arbre de décision :</w:t>
+      </w:r>
+    </w:p>
+    <w:p>
+      <w:pPr>
+        <w:spacing w:after="0" w:line="240" w:lineRule="auto"/>
+        <w:ind w:firstLine="708"/>
+        <w:jc w:val="both"/>
+      </w:pPr>
+    </w:p>
+    <w:p>
+      <w:pPr>
+        <w:spacing w:after="0" w:line="240" w:lineRule="auto"/>
+        <w:ind w:firstLine="708"/>
+        <w:jc w:val="both"/>
+      </w:pPr>
+      <w:r>
+        <w:rPr>
+          <w:noProof/>
+        </w:rPr>
+        <w:drawing>
+          <wp:inline distT="0" distB="0" distL="0" distR="0" wp14:anchorId="6BB05F4F" wp14:editId="536E2F9D">
+            <wp:extent cx="4680065" cy="668581"/>
+            <wp:effectExtent l="0" t="0" r="0" b="0"/>
+            <wp:docPr id="9" name="Image 9"/>
+            <wp:cNvGraphicFramePr>
+              <a:graphicFrameLocks xmlns:a="http://schemas.openxmlformats.org/drawingml/2006/main" noChangeAspect="1"/>
+            </wp:cNvGraphicFramePr>
+            <a:graphic xmlns:a="http://schemas.openxmlformats.org/drawingml/2006/main">
+              <a:graphicData uri="http://schemas.openxmlformats.org/drawingml/2006/picture">
+                <pic:pic xmlns:pic="http://schemas.openxmlformats.org/drawingml/2006/picture">
+                  <pic:nvPicPr>
+                    <pic:cNvPr id="1" name=""/>
+                    <pic:cNvPicPr/>
+                  </pic:nvPicPr>
+                  <pic:blipFill>
+                    <a:blip r:embed="rId16"/>
+                    <a:stretch>
+                      <a:fillRect/>
+                    </a:stretch>
+                  </pic:blipFill>
+                  <pic:spPr>
+                    <a:xfrm>
+                      <a:off x="0" y="0"/>
                       <a:ext cx="4705132" cy="672162"/>
                     </a:xfrm>
                     <a:prstGeom prst="rect">
@@ -980,7 +1547,7 @@
                     <pic:cNvPicPr/>
                   </pic:nvPicPr>
                   <pic:blipFill>
-                    <a:blip r:embed="rId14"/>
+                    <a:blip r:embed="rId17"/>
                     <a:stretch>
                       <a:fillRect/>
                     </a:stretch>
@@ -1019,7 +1586,15 @@
         <w:jc w:val="both"/>
       </w:pPr>
       <w:r>
-        <w:t xml:space="preserve">Encore une fois, le but est de prédire une sortie binaire (soit un salaire de moins de 50K, soit de plus) et nous voulons identifier une relation entre nos sorties et les features indépendantes. C’est un scénario classique de classification. </w:t>
+        <w:t xml:space="preserve">Encore une fois, le but est de prédire une sortie binaire (soit un salaire de moins de 50K, soit de plus) et nous voulons identifier une relation entre nos sorties et les </w:t>
+      </w:r>
+      <w:proofErr w:type="spellStart"/>
+      <w:r>
+        <w:t>features</w:t>
+      </w:r>
+      <w:proofErr w:type="spellEnd"/>
+      <w:r>
+        <w:t xml:space="preserve"> indépendantes. C’est un scénario classique de classification. </w:t>
       </w:r>
     </w:p>
     <w:p>
@@ -1101,7 +1676,15 @@
         <w:jc w:val="both"/>
       </w:pPr>
       <w:r>
-        <w:t>De plus, on remarque que le SVM linéaire a de meilleures performances en base train et test avec une accuracy de 0.85 pour les deux bases.</w:t>
+        <w:t xml:space="preserve">De plus, on remarque que le SVM linéaire a de meilleures performances en base train et test avec une </w:t>
+      </w:r>
+      <w:proofErr w:type="spellStart"/>
+      <w:r>
+        <w:t>accuracy</w:t>
+      </w:r>
+      <w:proofErr w:type="spellEnd"/>
+      <w:r>
+        <w:t xml:space="preserve"> de 0.85 pour les deux bases.</w:t>
       </w:r>
     </w:p>
     <w:sectPr>
@@ -1117,6 +1700,92 @@
 <file path=word/numbering.xml><?xml version="1.0" encoding="utf-8"?>
 <w:numbering xmlns:wpc="http://schemas.microsoft.com/office/word/2010/wordprocessingCanvas" xmlns:cx="http://schemas.microsoft.com/office/drawing/2014/chartex" xmlns:cx1="http://schemas.microsoft.com/office/drawing/2015/9/8/chartex" xmlns:cx2="http://schemas.microsoft.com/office/drawing/2015/10/21/chartex" xmlns:cx3="http://schemas.microsoft.com/office/drawing/2016/5/9/chartex" xmlns:cx4="http://schemas.microsoft.com/office/drawing/2016/5/10/chartex" xmlns:cx5="http://schemas.microsoft.com/office/drawing/2016/5/11/chartex" xmlns:cx6="http://schemas.microsoft.com/office/drawing/2016/5/12/chartex" xmlns:cx7="http://schemas.microsoft.com/office/drawing/2016/5/13/chartex" xmlns:cx8="http://schemas.microsoft.com/office/drawing/2016/5/14/chartex" xmlns:mc="http://schemas.openxmlformats.org/markup-compatibility/2006" xmlns:aink="http://schemas.microsoft.com/office/drawing/2016/ink" xmlns:am3d="http://schemas.microsoft.com/office/drawing/2017/model3d" xmlns:o="urn:schemas-microsoft-com:office:office" xmlns:r="http://schemas.openxmlformats.org/officeDocument/2006/relationships" xmlns:m="http://schemas.openxmlformats.org/officeDocument/2006/math" xmlns:v="urn:schemas-microsoft-com:vml" xmlns:wp14="http://schemas.microsoft.com/office/word/2010/wordprocessingDrawing" xmlns:wp="http://schemas.openxmlformats.org/drawingml/2006/wordprocessingDrawing" xmlns:w10="urn:schemas-microsoft-com:office:word" xmlns:w="http://schemas.openxmlformats.org/wordprocessingml/2006/main" xmlns:w14="http://schemas.microsoft.com/office/word/2010/wordml" xmlns:w15="http://schemas.microsoft.com/office/word/2012/wordml" xmlns:w16cex="http://schemas.microsoft.com/office/word/2018/wordml/cex" xmlns:w16cid="http://schemas.microsoft.com/office/word/2016/wordml/cid" xmlns:w16="http://schemas.microsoft.com/office/word/2018/wordml" xmlns:w16sdtdh="http://schemas.microsoft.com/office/word/2020/wordml/sdtdatahash" xmlns:w16se="http://schemas.microsoft.com/office/word/2015/wordml/symex" xmlns:wpg="http://schemas.microsoft.com/office/word/2010/wordprocessingGroup" xmlns:wpi="http://schemas.microsoft.com/office/word/2010/wordprocessingInk" xmlns:wne="http://schemas.microsoft.com/office/word/2006/wordml" xmlns:wps="http://schemas.microsoft.com/office/word/2010/wordprocessingShape" mc:Ignorable="w14 w15 w16se w16cid w16 w16cex w16sdtdh wp14">
   <w:abstractNum w:abstractNumId="0" w15:restartNumberingAfterBreak="0">
+    <w:nsid w:val="04F14F04"/>
+    <w:multiLevelType w:val="hybridMultilevel"/>
+    <w:tmpl w:val="2AAA1AB0"/>
+    <w:lvl w:ilvl="0" w:tplc="040C0013">
+      <w:start w:val="1"/>
+      <w:numFmt w:val="upperRoman"/>
+      <w:lvlText w:val="%1."/>
+      <w:lvlJc w:val="right"/>
+      <w:pPr>
+        <w:ind w:left="720" w:hanging="360"/>
+      </w:pPr>
+    </w:lvl>
+    <w:lvl w:ilvl="1" w:tplc="040C0019" w:tentative="1">
+      <w:start w:val="1"/>
+      <w:numFmt w:val="lowerLetter"/>
+      <w:lvlText w:val="%2."/>
+      <w:lvlJc w:val="left"/>
+      <w:pPr>
+        <w:ind w:left="1440" w:hanging="360"/>
+      </w:pPr>
+    </w:lvl>
+    <w:lvl w:ilvl="2" w:tplc="040C001B" w:tentative="1">
+      <w:start w:val="1"/>
+      <w:numFmt w:val="lowerRoman"/>
+      <w:lvlText w:val="%3."/>
+      <w:lvlJc w:val="right"/>
+      <w:pPr>
+        <w:ind w:left="2160" w:hanging="180"/>
+      </w:pPr>
+    </w:lvl>
+    <w:lvl w:ilvl="3" w:tplc="040C000F" w:tentative="1">
+      <w:start w:val="1"/>
+      <w:numFmt w:val="decimal"/>
+      <w:lvlText w:val="%4."/>
+      <w:lvlJc w:val="left"/>
+      <w:pPr>
+        <w:ind w:left="2880" w:hanging="360"/>
+      </w:pPr>
+    </w:lvl>
+    <w:lvl w:ilvl="4" w:tplc="040C0019" w:tentative="1">
+      <w:start w:val="1"/>
+      <w:numFmt w:val="lowerLetter"/>
+      <w:lvlText w:val="%5."/>
+      <w:lvlJc w:val="left"/>
+      <w:pPr>
+        <w:ind w:left="3600" w:hanging="360"/>
+      </w:pPr>
+    </w:lvl>
+    <w:lvl w:ilvl="5" w:tplc="040C001B" w:tentative="1">
+      <w:start w:val="1"/>
+      <w:numFmt w:val="lowerRoman"/>
+      <w:lvlText w:val="%6."/>
+      <w:lvlJc w:val="right"/>
+      <w:pPr>
+        <w:ind w:left="4320" w:hanging="180"/>
+      </w:pPr>
+    </w:lvl>
+    <w:lvl w:ilvl="6" w:tplc="040C000F" w:tentative="1">
+      <w:start w:val="1"/>
+      <w:numFmt w:val="decimal"/>
+      <w:lvlText w:val="%7."/>
+      <w:lvlJc w:val="left"/>
+      <w:pPr>
+        <w:ind w:left="5040" w:hanging="360"/>
+      </w:pPr>
+    </w:lvl>
+    <w:lvl w:ilvl="7" w:tplc="040C0019" w:tentative="1">
+      <w:start w:val="1"/>
+      <w:numFmt w:val="lowerLetter"/>
+      <w:lvlText w:val="%8."/>
+      <w:lvlJc w:val="left"/>
+      <w:pPr>
+        <w:ind w:left="5760" w:hanging="360"/>
+      </w:pPr>
+    </w:lvl>
+    <w:lvl w:ilvl="8" w:tplc="040C001B" w:tentative="1">
+      <w:start w:val="1"/>
+      <w:numFmt w:val="lowerRoman"/>
+      <w:lvlText w:val="%9."/>
+      <w:lvlJc w:val="right"/>
+      <w:pPr>
+        <w:ind w:left="6480" w:hanging="180"/>
+      </w:pPr>
+    </w:lvl>
+  </w:abstractNum>
+  <w:abstractNum w:abstractNumId="1" w15:restartNumberingAfterBreak="0">
     <w:nsid w:val="1D4A4F31"/>
     <w:multiLevelType w:val="hybridMultilevel"/>
     <w:tmpl w:val="F44252B8"/>
@@ -1205,7 +1874,120 @@
       </w:pPr>
     </w:lvl>
   </w:abstractNum>
-  <w:abstractNum w:abstractNumId="1" w15:restartNumberingAfterBreak="0">
+  <w:abstractNum w:abstractNumId="2" w15:restartNumberingAfterBreak="0">
+    <w:nsid w:val="2BAB0C52"/>
+    <w:multiLevelType w:val="hybridMultilevel"/>
+    <w:tmpl w:val="BF70B016"/>
+    <w:lvl w:ilvl="0" w:tplc="040C0001">
+      <w:start w:val="1"/>
+      <w:numFmt w:val="bullet"/>
+      <w:lvlText w:val=""/>
+      <w:lvlJc w:val="left"/>
+      <w:pPr>
+        <w:ind w:left="720" w:hanging="360"/>
+      </w:pPr>
+      <w:rPr>
+        <w:rFonts w:ascii="Symbol" w:hAnsi="Symbol" w:hint="default"/>
+      </w:rPr>
+    </w:lvl>
+    <w:lvl w:ilvl="1" w:tplc="040C0003" w:tentative="1">
+      <w:start w:val="1"/>
+      <w:numFmt w:val="bullet"/>
+      <w:lvlText w:val="o"/>
+      <w:lvlJc w:val="left"/>
+      <w:pPr>
+        <w:ind w:left="1440" w:hanging="360"/>
+      </w:pPr>
+      <w:rPr>
+        <w:rFonts w:ascii="Courier New" w:hAnsi="Courier New" w:cs="Courier New" w:hint="default"/>
+      </w:rPr>
+    </w:lvl>
+    <w:lvl w:ilvl="2" w:tplc="040C0005" w:tentative="1">
+      <w:start w:val="1"/>
+      <w:numFmt w:val="bullet"/>
+      <w:lvlText w:val=""/>
+      <w:lvlJc w:val="left"/>
+      <w:pPr>
+        <w:ind w:left="2160" w:hanging="360"/>
+      </w:pPr>
+      <w:rPr>
+        <w:rFonts w:ascii="Wingdings" w:hAnsi="Wingdings" w:hint="default"/>
+      </w:rPr>
+    </w:lvl>
+    <w:lvl w:ilvl="3" w:tplc="040C0001" w:tentative="1">
+      <w:start w:val="1"/>
+      <w:numFmt w:val="bullet"/>
+      <w:lvlText w:val=""/>
+      <w:lvlJc w:val="left"/>
+      <w:pPr>
+        <w:ind w:left="2880" w:hanging="360"/>
+      </w:pPr>
+      <w:rPr>
+        <w:rFonts w:ascii="Symbol" w:hAnsi="Symbol" w:hint="default"/>
+      </w:rPr>
+    </w:lvl>
+    <w:lvl w:ilvl="4" w:tplc="040C0003" w:tentative="1">
+      <w:start w:val="1"/>
+      <w:numFmt w:val="bullet"/>
+      <w:lvlText w:val="o"/>
+      <w:lvlJc w:val="left"/>
+      <w:pPr>
+        <w:ind w:left="3600" w:hanging="360"/>
+      </w:pPr>
+      <w:rPr>
+        <w:rFonts w:ascii="Courier New" w:hAnsi="Courier New" w:cs="Courier New" w:hint="default"/>
+      </w:rPr>
+    </w:lvl>
+    <w:lvl w:ilvl="5" w:tplc="040C0005" w:tentative="1">
+      <w:start w:val="1"/>
+      <w:numFmt w:val="bullet"/>
+      <w:lvlText w:val=""/>
+      <w:lvlJc w:val="left"/>
+      <w:pPr>
+        <w:ind w:left="4320" w:hanging="360"/>
+      </w:pPr>
+      <w:rPr>
+        <w:rFonts w:ascii="Wingdings" w:hAnsi="Wingdings" w:hint="default"/>
+      </w:rPr>
+    </w:lvl>
+    <w:lvl w:ilvl="6" w:tplc="040C0001" w:tentative="1">
+      <w:start w:val="1"/>
+      <w:numFmt w:val="bullet"/>
+      <w:lvlText w:val=""/>
+      <w:lvlJc w:val="left"/>
+      <w:pPr>
+        <w:ind w:left="5040" w:hanging="360"/>
+      </w:pPr>
+      <w:rPr>
+        <w:rFonts w:ascii="Symbol" w:hAnsi="Symbol" w:hint="default"/>
+      </w:rPr>
+    </w:lvl>
+    <w:lvl w:ilvl="7" w:tplc="040C0003" w:tentative="1">
+      <w:start w:val="1"/>
+      <w:numFmt w:val="bullet"/>
+      <w:lvlText w:val="o"/>
+      <w:lvlJc w:val="left"/>
+      <w:pPr>
+        <w:ind w:left="5760" w:hanging="360"/>
+      </w:pPr>
+      <w:rPr>
+        <w:rFonts w:ascii="Courier New" w:hAnsi="Courier New" w:cs="Courier New" w:hint="default"/>
+      </w:rPr>
+    </w:lvl>
+    <w:lvl w:ilvl="8" w:tplc="040C0005" w:tentative="1">
+      <w:start w:val="1"/>
+      <w:numFmt w:val="bullet"/>
+      <w:lvlText w:val=""/>
+      <w:lvlJc w:val="left"/>
+      <w:pPr>
+        <w:ind w:left="6480" w:hanging="360"/>
+      </w:pPr>
+      <w:rPr>
+        <w:rFonts w:ascii="Wingdings" w:hAnsi="Wingdings" w:hint="default"/>
+      </w:rPr>
+    </w:lvl>
+  </w:abstractNum>
+  <w:abstractNum w:abstractNumId="3" w15:restartNumberingAfterBreak="0">
     <w:nsid w:val="36896772"/>
     <w:multiLevelType w:val="hybridMultilevel"/>
     <w:tmpl w:val="DEAAB692"/>
@@ -1318,11 +2100,106 @@
       </w:rPr>
     </w:lvl>
   </w:abstractNum>
+  <w:abstractNum w:abstractNumId="4" w15:restartNumberingAfterBreak="0">
+    <w:nsid w:val="3E771678"/>
+    <w:multiLevelType w:val="hybridMultilevel"/>
+    <w:tmpl w:val="49584662"/>
+    <w:lvl w:ilvl="0" w:tplc="040C0015">
+      <w:start w:val="1"/>
+      <w:numFmt w:val="upperLetter"/>
+      <w:lvlText w:val="%1."/>
+      <w:lvlJc w:val="left"/>
+      <w:pPr>
+        <w:ind w:left="720" w:hanging="360"/>
+      </w:pPr>
+    </w:lvl>
+    <w:lvl w:ilvl="1" w:tplc="040C0019" w:tentative="1">
+      <w:start w:val="1"/>
+      <w:numFmt w:val="lowerLetter"/>
+      <w:lvlText w:val="%2."/>
+      <w:lvlJc w:val="left"/>
+      <w:pPr>
+        <w:ind w:left="1440" w:hanging="360"/>
+      </w:pPr>
+    </w:lvl>
+    <w:lvl w:ilvl="2" w:tplc="040C001B" w:tentative="1">
+      <w:start w:val="1"/>
+      <w:numFmt w:val="lowerRoman"/>
+      <w:lvlText w:val="%3."/>
+      <w:lvlJc w:val="right"/>
+      <w:pPr>
+        <w:ind w:left="2160" w:hanging="180"/>
+      </w:pPr>
+    </w:lvl>
+    <w:lvl w:ilvl="3" w:tplc="040C000F" w:tentative="1">
+      <w:start w:val="1"/>
+      <w:numFmt w:val="decimal"/>
+      <w:lvlText w:val="%4."/>
+      <w:lvlJc w:val="left"/>
+      <w:pPr>
+        <w:ind w:left="2880" w:hanging="360"/>
+      </w:pPr>
+    </w:lvl>
+    <w:lvl w:ilvl="4" w:tplc="040C0019" w:tentative="1">
+      <w:start w:val="1"/>
+      <w:numFmt w:val="lowerLetter"/>
+      <w:lvlText w:val="%5."/>
+      <w:lvlJc w:val="left"/>
+      <w:pPr>
+        <w:ind w:left="3600" w:hanging="360"/>
+      </w:pPr>
+    </w:lvl>
+    <w:lvl w:ilvl="5" w:tplc="040C001B" w:tentative="1">
+      <w:start w:val="1"/>
+      <w:numFmt w:val="lowerRoman"/>
+      <w:lvlText w:val="%6."/>
+      <w:lvlJc w:val="right"/>
+      <w:pPr>
+        <w:ind w:left="4320" w:hanging="180"/>
+      </w:pPr>
+    </w:lvl>
+    <w:lvl w:ilvl="6" w:tplc="040C000F" w:tentative="1">
+      <w:start w:val="1"/>
+      <w:numFmt w:val="decimal"/>
+      <w:lvlText w:val="%7."/>
+      <w:lvlJc w:val="left"/>
+      <w:pPr>
+        <w:ind w:left="5040" w:hanging="360"/>
+      </w:pPr>
+    </w:lvl>
+    <w:lvl w:ilvl="7" w:tplc="040C0019" w:tentative="1">
+      <w:start w:val="1"/>
+      <w:numFmt w:val="lowerLetter"/>
+      <w:lvlText w:val="%8."/>
+      <w:lvlJc w:val="left"/>
+      <w:pPr>
+        <w:ind w:left="5760" w:hanging="360"/>
+      </w:pPr>
+    </w:lvl>
+    <w:lvl w:ilvl="8" w:tplc="040C001B" w:tentative="1">
+      <w:start w:val="1"/>
+      <w:numFmt w:val="lowerRoman"/>
+      <w:lvlText w:val="%9."/>
+      <w:lvlJc w:val="right"/>
+      <w:pPr>
+        <w:ind w:left="6480" w:hanging="180"/>
+      </w:pPr>
+    </w:lvl>
+  </w:abstractNum>
   <w:num w:numId="1">
+    <w:abstractNumId w:val="1"/>
+  </w:num>
+  <w:num w:numId="2">
+    <w:abstractNumId w:val="3"/>
+  </w:num>
+  <w:num w:numId="3">
     <w:abstractNumId w:val="0"/>
   </w:num>
-  <w:num w:numId="2">
-    <w:abstractNumId w:val="1"/>
+  <w:num w:numId="4">
+    <w:abstractNumId w:val="4"/>
+  </w:num>
+  <w:num w:numId="5">
+    <w:abstractNumId w:val="2"/>
   </w:num>
 </w:numbering>
 </file>
@@ -1726,6 +2603,49 @@
     <w:name w:val="Normal"/>
     <w:qFormat/>
   </w:style>
+  <w:style w:type="paragraph" w:styleId="Titre1">
+    <w:name w:val="heading 1"/>
+    <w:basedOn w:val="Normal"/>
+    <w:next w:val="Normal"/>
+    <w:link w:val="Titre1Car"/>
+    <w:uiPriority w:val="9"/>
+    <w:qFormat/>
+    <w:rsid w:val="00C63C40"/>
+    <w:pPr>
+      <w:keepNext/>
+      <w:keepLines/>
+      <w:spacing w:before="240" w:after="0"/>
+      <w:outlineLvl w:val="0"/>
+    </w:pPr>
+    <w:rPr>
+      <w:rFonts w:asciiTheme="majorHAnsi" w:eastAsiaTheme="majorEastAsia" w:hAnsiTheme="majorHAnsi" w:cstheme="majorBidi"/>
+      <w:color w:val="2F5496" w:themeColor="accent1" w:themeShade="BF"/>
+      <w:sz w:val="32"/>
+      <w:szCs w:val="32"/>
+    </w:rPr>
+  </w:style>
+  <w:style w:type="paragraph" w:styleId="Titre2">
+    <w:name w:val="heading 2"/>
+    <w:basedOn w:val="Normal"/>
+    <w:next w:val="Normal"/>
+    <w:link w:val="Titre2Car"/>
+    <w:uiPriority w:val="9"/>
+    <w:unhideWhenUsed/>
+    <w:qFormat/>
+    <w:rsid w:val="00C63C40"/>
+    <w:pPr>
+      <w:keepNext/>
+      <w:keepLines/>
+      <w:spacing w:before="40" w:after="0"/>
+      <w:outlineLvl w:val="1"/>
+    </w:pPr>
+    <w:rPr>
+      <w:rFonts w:asciiTheme="majorHAnsi" w:eastAsiaTheme="majorEastAsia" w:hAnsiTheme="majorHAnsi" w:cstheme="majorBidi"/>
+      <w:color w:val="2F5496" w:themeColor="accent1" w:themeShade="BF"/>
+      <w:sz w:val="26"/>
+      <w:szCs w:val="26"/>
+    </w:rPr>
+  </w:style>
   <w:style w:type="character" w:default="1" w:styleId="Policepardfaut">
     <w:name w:val="Default Paragraph Font"/>
     <w:uiPriority w:val="1"/>
@@ -1763,6 +2683,42 @@
       <w:ind w:left="720"/>
       <w:contextualSpacing/>
     </w:pPr>
+  </w:style>
+  <w:style w:type="character" w:customStyle="1" w:styleId="Titre1Car">
+    <w:name w:val="Titre 1 Car"/>
+    <w:basedOn w:val="Policepardfaut"/>
+    <w:link w:val="Titre1"/>
+    <w:uiPriority w:val="9"/>
+    <w:rsid w:val="00C63C40"/>
+    <w:rPr>
+      <w:rFonts w:asciiTheme="majorHAnsi" w:eastAsiaTheme="majorEastAsia" w:hAnsiTheme="majorHAnsi" w:cstheme="majorBidi"/>
+      <w:color w:val="2F5496" w:themeColor="accent1" w:themeShade="BF"/>
+      <w:sz w:val="32"/>
+      <w:szCs w:val="32"/>
+    </w:rPr>
+  </w:style>
+  <w:style w:type="character" w:customStyle="1" w:styleId="Titre2Car">
+    <w:name w:val="Titre 2 Car"/>
+    <w:basedOn w:val="Policepardfaut"/>
+    <w:link w:val="Titre2"/>
+    <w:uiPriority w:val="9"/>
+    <w:rsid w:val="00C63C40"/>
+    <w:rPr>
+      <w:rFonts w:asciiTheme="majorHAnsi" w:eastAsiaTheme="majorEastAsia" w:hAnsiTheme="majorHAnsi" w:cstheme="majorBidi"/>
+      <w:color w:val="2F5496" w:themeColor="accent1" w:themeShade="BF"/>
+      <w:sz w:val="26"/>
+      <w:szCs w:val="26"/>
+    </w:rPr>
+  </w:style>
+  <w:style w:type="character" w:styleId="Textedelespacerserv">
+    <w:name w:val="Placeholder Text"/>
+    <w:basedOn w:val="Policepardfaut"/>
+    <w:uiPriority w:val="99"/>
+    <w:semiHidden/>
+    <w:rsid w:val="009A0B10"/>
+    <w:rPr>
+      <w:color w:val="808080"/>
+    </w:rPr>
   </w:style>
 </w:styles>
 </file>
@@ -2060,4 +3016,16 @@
     </a:ext>
   </a:extLst>
 </a:theme>
+</file>
+
+<file path=customXml/item1.xml><?xml version="1.0" encoding="utf-8"?>
+<b:Sources xmlns:b="http://schemas.openxmlformats.org/officeDocument/2006/bibliography" xmlns="http://schemas.openxmlformats.org/officeDocument/2006/bibliography" SelectedStyle="\APASixthEditionOfficeOnline.xsl" StyleName="APA" Version="6"/>
+</file>
+
+<file path=customXml/itemProps1.xml><?xml version="1.0" encoding="utf-8"?>
+<ds:datastoreItem xmlns:ds="http://schemas.openxmlformats.org/officeDocument/2006/customXml" ds:itemID="{0E0D9E43-54C1-4FC6-859A-DB2BE96E3530}">
+  <ds:schemaRefs>
+    <ds:schemaRef ds:uri="http://schemas.openxmlformats.org/officeDocument/2006/bibliography"/>
+  </ds:schemaRefs>
+</ds:datastoreItem>
 </file>
</xml_diff>

<commit_message>
Conclusion finale sur les performances globales des classifieurs et rédaction du rapport
</commit_message>
<xml_diff>
--- a/TP2.docx
+++ b/TP2.docx
@@ -95,26 +95,74 @@
         <w:jc w:val="both"/>
       </w:pPr>
       <w:r>
-        <w:t xml:space="preserve">L’objectif est de prédire le salaire S d’un individu. Les deux labels sont par rapport à ce salaire : </w:t>
-      </w:r>
-      <w:r>
-        <w:t>inférieur ou suppérieur</w:t>
-      </w:r>
+        <w:t xml:space="preserve">L’objectif est de prédire le salaire S d’un individu. </w:t>
+      </w:r>
+      <w:r>
+        <w:t>Le jeu de données est composé de 32560 observations. Nous disposons de deux classes :</w:t>
+      </w:r>
+      <w:r>
+        <w:t xml:space="preserve"> salaire </w:t>
+      </w:r>
+      <w:r>
+        <w:t xml:space="preserve">inférieur ou </w:t>
+      </w:r>
+      <w:proofErr w:type="spellStart"/>
+      <w:r>
+        <w:t>suppérieur</w:t>
+      </w:r>
+      <w:proofErr w:type="spellEnd"/>
       <w:r>
         <w:t xml:space="preserve"> à 50K. </w:t>
       </w:r>
       <w:r>
-        <w:t xml:space="preserve">Nous avons ensuite 14 features notées de F1 à F14. En explorant les données du dataset, on remarque que certaines sont quantitatives et d’autres sont qualitatives. On a donc transformé judicieusement les variables qualitatives en variables quantitatives. </w:t>
-      </w:r>
-    </w:p>
-    <w:p>
-      <w:pPr>
-        <w:pStyle w:val="Paragraphedeliste"/>
-        <w:spacing w:after="0" w:line="240" w:lineRule="auto"/>
-        <w:jc w:val="both"/>
-      </w:pPr>
-      <w:r>
-        <w:t xml:space="preserve">Il fallait identifier les features </w:t>
+        <w:t xml:space="preserve">Nous avons ensuite 14 </w:t>
+      </w:r>
+      <w:proofErr w:type="spellStart"/>
+      <w:r>
+        <w:t>features</w:t>
+      </w:r>
+      <w:proofErr w:type="spellEnd"/>
+      <w:r>
+        <w:t xml:space="preserve"> notées de F1 à F14. En explorant les données du </w:t>
+      </w:r>
+      <w:proofErr w:type="spellStart"/>
+      <w:r>
+        <w:t>dataset</w:t>
+      </w:r>
+      <w:proofErr w:type="spellEnd"/>
+      <w:r>
+        <w:t xml:space="preserve">, on remarque que certaines sont quantitatives et d’autres sont qualitatives. On a donc transformé judicieusement les variables qualitatives en variables quantitatives. </w:t>
+      </w:r>
+    </w:p>
+    <w:p>
+      <w:pPr>
+        <w:pStyle w:val="Paragraphedeliste"/>
+        <w:spacing w:after="0" w:line="240" w:lineRule="auto"/>
+        <w:jc w:val="both"/>
+      </w:pPr>
+    </w:p>
+    <w:p>
+      <w:pPr>
+        <w:pStyle w:val="Paragraphedeliste"/>
+        <w:spacing w:after="0" w:line="240" w:lineRule="auto"/>
+        <w:jc w:val="both"/>
+      </w:pPr>
+      <w:r>
+        <w:t>Il fa</w:t>
+      </w:r>
+      <w:r>
+        <w:t>ut</w:t>
+      </w:r>
+      <w:r>
+        <w:t xml:space="preserve"> identifier les </w:t>
+      </w:r>
+      <w:proofErr w:type="spellStart"/>
+      <w:r>
+        <w:t>features</w:t>
+      </w:r>
+      <w:proofErr w:type="spellEnd"/>
+      <w:r>
+        <w:t xml:space="preserve"> </w:t>
       </w:r>
       <w:r>
         <w:t xml:space="preserve">qualitatives </w:t>
@@ -128,13 +176,21 @@
         <w:pStyle w:val="Paragraphedeliste"/>
         <w:numPr>
           <w:ilvl w:val="0"/>
-          <w:numId w:val="2"/>
+          <w:numId w:val="10"/>
         </w:numPr>
         <w:spacing w:after="0" w:line="240" w:lineRule="auto"/>
         <w:jc w:val="both"/>
       </w:pPr>
       <w:r>
-        <w:t>Ordinales : features « études » </w:t>
+        <w:t xml:space="preserve">Ordinales : </w:t>
+      </w:r>
+      <w:proofErr w:type="spellStart"/>
+      <w:r>
+        <w:t>features</w:t>
+      </w:r>
+      <w:proofErr w:type="spellEnd"/>
+      <w:r>
+        <w:t xml:space="preserve"> « études » </w:t>
       </w:r>
     </w:p>
     <w:p>
@@ -147,9 +203,19 @@
         <w:spacing w:after="0" w:line="240" w:lineRule="auto"/>
         <w:jc w:val="both"/>
       </w:pPr>
-      <w:r>
-        <w:t>OrdinaleEncoder appliqué à cette colonne du dataset</w:t>
-      </w:r>
+      <w:proofErr w:type="spellStart"/>
+      <w:r>
+        <w:t>OrdinaleEncoder</w:t>
+      </w:r>
+      <w:proofErr w:type="spellEnd"/>
+      <w:r>
+        <w:t xml:space="preserve"> appliqué à cette colonne du </w:t>
+      </w:r>
+      <w:proofErr w:type="spellStart"/>
+      <w:r>
+        <w:t>dataset</w:t>
+      </w:r>
+      <w:proofErr w:type="spellEnd"/>
     </w:p>
     <w:p>
       <w:pPr>
@@ -165,22 +231,53 @@
         <w:t xml:space="preserve">Utilisation </w:t>
       </w:r>
       <w:r>
-        <w:t>de OrdinaleEncoder() venant de la librairie sklearn</w:t>
-      </w:r>
+        <w:t xml:space="preserve">de </w:t>
+      </w:r>
+      <w:proofErr w:type="spellStart"/>
+      <w:proofErr w:type="gramStart"/>
+      <w:r>
+        <w:t>OrdinaleEncoder</w:t>
+      </w:r>
+      <w:proofErr w:type="spellEnd"/>
+      <w:r>
+        <w:t>(</w:t>
+      </w:r>
+      <w:proofErr w:type="gramEnd"/>
+      <w:r>
+        <w:t xml:space="preserve">) venant de la librairie </w:t>
+      </w:r>
+      <w:proofErr w:type="spellStart"/>
+      <w:r>
+        <w:t>sklearn</w:t>
+      </w:r>
+      <w:proofErr w:type="spellEnd"/>
+    </w:p>
+    <w:p>
+      <w:pPr>
+        <w:pStyle w:val="Paragraphedeliste"/>
+        <w:spacing w:after="0" w:line="240" w:lineRule="auto"/>
+        <w:ind w:left="2520"/>
+        <w:jc w:val="both"/>
+      </w:pPr>
     </w:p>
     <w:p>
       <w:pPr>
         <w:pStyle w:val="Paragraphedeliste"/>
         <w:numPr>
           <w:ilvl w:val="0"/>
-          <w:numId w:val="2"/>
+          <w:numId w:val="10"/>
         </w:numPr>
         <w:spacing w:after="0" w:line="240" w:lineRule="auto"/>
         <w:jc w:val="both"/>
       </w:pPr>
       <w:r>
-        <w:t>Nominales : toutes les autres features</w:t>
-      </w:r>
+        <w:t xml:space="preserve">Nominales : toutes les autres </w:t>
+      </w:r>
+      <w:proofErr w:type="spellStart"/>
+      <w:r>
+        <w:t>features</w:t>
+      </w:r>
+      <w:proofErr w:type="spellEnd"/>
     </w:p>
     <w:p>
       <w:pPr>
@@ -192,9 +289,19 @@
         <w:spacing w:after="0" w:line="240" w:lineRule="auto"/>
         <w:jc w:val="both"/>
       </w:pPr>
-      <w:r>
-        <w:t>OneHotEncoder appliqué à ces colonnes du dataset</w:t>
-      </w:r>
+      <w:proofErr w:type="spellStart"/>
+      <w:r>
+        <w:t>OneHotEncoder</w:t>
+      </w:r>
+      <w:proofErr w:type="spellEnd"/>
+      <w:r>
+        <w:t xml:space="preserve"> appliqué à ces colonnes du </w:t>
+      </w:r>
+      <w:proofErr w:type="spellStart"/>
+      <w:r>
+        <w:t>dataset</w:t>
+      </w:r>
+      <w:proofErr w:type="spellEnd"/>
     </w:p>
     <w:p>
       <w:pPr>
@@ -207,7 +314,23 @@
         <w:jc w:val="both"/>
       </w:pPr>
       <w:r>
-        <w:t>Utilisation de la fonction get_dummies()</w:t>
+        <w:t xml:space="preserve">Utilisation de la fonction </w:t>
+      </w:r>
+      <w:proofErr w:type="spellStart"/>
+      <w:r>
+        <w:t>get_</w:t>
+      </w:r>
+      <w:proofErr w:type="gramStart"/>
+      <w:r>
+        <w:t>dummies</w:t>
+      </w:r>
+      <w:proofErr w:type="spellEnd"/>
+      <w:r>
+        <w:t>(</w:t>
+      </w:r>
+      <w:proofErr w:type="gramEnd"/>
+      <w:r>
+        <w:t>)</w:t>
       </w:r>
     </w:p>
     <w:p>
@@ -241,7 +364,7 @@
                     <pic:cNvPicPr/>
                   </pic:nvPicPr>
                   <pic:blipFill>
-                    <a:blip r:embed="rId6"/>
+                    <a:blip r:embed="rId8"/>
                     <a:stretch>
                       <a:fillRect/>
                     </a:stretch>
@@ -272,8 +395,8 @@
           <w:noProof/>
         </w:rPr>
         <w:drawing>
-          <wp:inline distT="0" distB="0" distL="0" distR="0" wp14:anchorId="5AA2DB30" wp14:editId="6648BA67">
-            <wp:extent cx="2673928" cy="1304356"/>
+          <wp:inline distT="0" distB="0" distL="0" distR="0" wp14:anchorId="5AA2DB30" wp14:editId="741F29CF">
+            <wp:extent cx="2750820" cy="1341864"/>
             <wp:effectExtent l="0" t="0" r="0" b="0"/>
             <wp:docPr id="1" name="Image 1" descr="Une image contenant table&#10;&#10;Description générée automatiquement"/>
             <wp:cNvGraphicFramePr>
@@ -287,7 +410,7 @@
                     <pic:cNvPicPr/>
                   </pic:nvPicPr>
                   <pic:blipFill>
-                    <a:blip r:embed="rId7"/>
+                    <a:blip r:embed="rId9"/>
                     <a:stretch>
                       <a:fillRect/>
                     </a:stretch>
@@ -295,7 +418,7 @@
                   <pic:spPr>
                     <a:xfrm>
                       <a:off x="0" y="0"/>
-                      <a:ext cx="2713735" cy="1323774"/>
+                      <a:ext cx="2799973" cy="1365841"/>
                     </a:xfrm>
                     <a:prstGeom prst="rect">
                       <a:avLst/>
@@ -312,9 +435,55 @@
       <w:pPr>
         <w:spacing w:after="0" w:line="240" w:lineRule="auto"/>
         <w:jc w:val="center"/>
-      </w:pPr>
-      <w:r>
-        <w:t>A gauche : dataset avant transformation ; A droite : dataset après transformation</w:t>
+        <w:rPr>
+          <w:i/>
+          <w:iCs/>
+          <w:u w:val="single"/>
+        </w:rPr>
+      </w:pPr>
+      <w:r>
+        <w:rPr>
+          <w:i/>
+          <w:iCs/>
+          <w:u w:val="single"/>
+        </w:rPr>
+        <w:t xml:space="preserve">A gauche : </w:t>
+      </w:r>
+      <w:proofErr w:type="spellStart"/>
+      <w:r>
+        <w:rPr>
+          <w:i/>
+          <w:iCs/>
+          <w:u w:val="single"/>
+        </w:rPr>
+        <w:t>dataset</w:t>
+      </w:r>
+      <w:proofErr w:type="spellEnd"/>
+      <w:r>
+        <w:rPr>
+          <w:i/>
+          <w:iCs/>
+          <w:u w:val="single"/>
+        </w:rPr>
+        <w:t xml:space="preserve"> avant transformation ; A droite : </w:t>
+      </w:r>
+      <w:proofErr w:type="spellStart"/>
+      <w:r>
+        <w:rPr>
+          <w:i/>
+          <w:iCs/>
+          <w:u w:val="single"/>
+        </w:rPr>
+        <w:t>dataset</w:t>
+      </w:r>
+      <w:proofErr w:type="spellEnd"/>
+      <w:r>
+        <w:rPr>
+          <w:i/>
+          <w:iCs/>
+          <w:u w:val="single"/>
+        </w:rPr>
+        <w:t xml:space="preserve"> après transformation</w:t>
       </w:r>
     </w:p>
     <w:p>
@@ -330,7 +499,50 @@
         <w:jc w:val="both"/>
       </w:pPr>
       <w:r>
-        <w:t>En affichant le nouveau dataset avec toutes les variables quantitatives, on se retrouve avec 92 colonnes avec l’ajout de colonnes grâce à la fonction get_dummies(). Pour la feature « études », un ordre a été donné pour chaque valeur quantitative donc pas de nouvelles colonnes crées dans ce cas.</w:t>
+        <w:t xml:space="preserve">En affichant le nouveau </w:t>
+      </w:r>
+      <w:proofErr w:type="spellStart"/>
+      <w:r>
+        <w:t>dataset</w:t>
+      </w:r>
+      <w:proofErr w:type="spellEnd"/>
+      <w:r>
+        <w:t xml:space="preserve"> avec toutes les variables quantitatives, on se retrouve avec 92 colonnes avec l’ajout de colonnes grâce à la fonction </w:t>
+      </w:r>
+      <w:proofErr w:type="spellStart"/>
+      <w:r>
+        <w:t>get_</w:t>
+      </w:r>
+      <w:proofErr w:type="gramStart"/>
+      <w:r>
+        <w:t>dummies</w:t>
+      </w:r>
+      <w:proofErr w:type="spellEnd"/>
+      <w:r>
+        <w:t>(</w:t>
+      </w:r>
+      <w:proofErr w:type="gramEnd"/>
+      <w:r>
+        <w:t>)</w:t>
+      </w:r>
+      <w:r>
+        <w:t xml:space="preserve"> pour effectuer le one-hot-</w:t>
+      </w:r>
+      <w:proofErr w:type="spellStart"/>
+      <w:r>
+        <w:t>encoding</w:t>
+      </w:r>
+      <w:proofErr w:type="spellEnd"/>
+      <w:r>
+        <w:t xml:space="preserve">. Pour la </w:t>
+      </w:r>
+      <w:proofErr w:type="spellStart"/>
+      <w:r>
+        <w:t>feature</w:t>
+      </w:r>
+      <w:proofErr w:type="spellEnd"/>
+      <w:r>
+        <w:t xml:space="preserve"> « études », un ordre a été donné pour chaque valeur quantitative donc pas de nouvelles colonnes crées dans ce cas.</w:t>
       </w:r>
     </w:p>
     <w:p>
@@ -353,7 +565,20 @@
         <w:t xml:space="preserve">normaliser </w:t>
       </w:r>
       <w:r>
-        <w:t>l’ensemble de nos données à l’aide de StandardScaler().</w:t>
+        <w:t xml:space="preserve">l’ensemble de nos données à l’aide de </w:t>
+      </w:r>
+      <w:proofErr w:type="spellStart"/>
+      <w:proofErr w:type="gramStart"/>
+      <w:r>
+        <w:t>StandardScaler</w:t>
+      </w:r>
+      <w:proofErr w:type="spellEnd"/>
+      <w:r>
+        <w:t>(</w:t>
+      </w:r>
+      <w:proofErr w:type="gramEnd"/>
+      <w:r>
+        <w:t>).</w:t>
       </w:r>
       <w:r>
         <w:t xml:space="preserve"> Ce prétraitement est très important car il permet de redimensionner les variables numériques pour qu’elles soient comparables sur une échelle commune.</w:t>
@@ -377,29 +602,6 @@
     </w:p>
     <w:p>
       <w:pPr>
-        <w:pStyle w:val="Paragraphedeliste"/>
-        <w:spacing w:after="0" w:line="240" w:lineRule="auto"/>
-        <w:jc w:val="both"/>
-      </w:pPr>
-      <w:r>
-        <w:t xml:space="preserve">Enfin, on va entraîner les différents classifieurs </w:t>
-      </w:r>
-      <w:r>
-        <w:t xml:space="preserve">avec les hyperparamètres </w:t>
-      </w:r>
-      <w:r>
-        <w:t>suivant</w:t>
-      </w:r>
-      <w:r>
-        <w:t>s</w:t>
-      </w:r>
-      <w:r>
-        <w:t> :</w:t>
-      </w:r>
-    </w:p>
-    <w:p>
-      <w:pPr>
-        <w:pStyle w:val="Paragraphedeliste"/>
         <w:spacing w:after="0" w:line="240" w:lineRule="auto"/>
         <w:jc w:val="both"/>
       </w:pPr>
@@ -431,6 +633,7 @@
     <w:p/>
     <w:p>
       <w:pPr>
+        <w:spacing w:after="0" w:line="240" w:lineRule="auto"/>
         <w:jc w:val="both"/>
       </w:pPr>
       <w:r>
@@ -440,10 +643,33 @@
         <w:t>aux</w:t>
       </w:r>
       <w:r>
-        <w:t xml:space="preserve"> pour nos tous nos classifieurs se fait à l’aide de la fonction GridSearchCV qui test les différents paramètres entrés</w:t>
+        <w:t xml:space="preserve"> pour nos tous nos classifieurs se fait à l’aide de la fonction </w:t>
+      </w:r>
+      <w:proofErr w:type="spellStart"/>
+      <w:r>
+        <w:t>GridSearchCV</w:t>
+      </w:r>
+      <w:proofErr w:type="spellEnd"/>
+      <w:r>
+        <w:t xml:space="preserve"> qui test les différents paramètres entrés</w:t>
       </w:r>
       <w:r>
         <w:t xml:space="preserve"> et nous renvoie les meilleurs paramètres en fonction des performances de chaque classifieur.</w:t>
+      </w:r>
+      <w:r>
+        <w:t xml:space="preserve"> Pour chaque entrainement de classifieur, on va split nos données en base d’apprentissage en utilisant la cross-validation. Elle va permettre de tester la fiabilité du modèle. Le processus consiste à écarter en amont une partie des données du </w:t>
+      </w:r>
+      <w:proofErr w:type="spellStart"/>
+      <w:r>
+        <w:t>dataset</w:t>
+      </w:r>
+      <w:proofErr w:type="spellEnd"/>
+      <w:r>
+        <w:t xml:space="preserve"> </w:t>
+      </w:r>
+      <w:r>
+        <w:lastRenderedPageBreak/>
+        <w:t>d’entrainement. Ces données ne seront pas utilisées pour entraîner le modèle, mais plus tard pour tester et valider le modèle.</w:t>
       </w:r>
     </w:p>
     <w:p/>
@@ -468,7 +694,6 @@
           <w:color w:val="auto"/>
           <w:u w:val="single"/>
         </w:rPr>
-        <w:lastRenderedPageBreak/>
         <w:t>Multi Layer Perceptron</w:t>
       </w:r>
       <w:r>
@@ -484,8 +709,17 @@
     <w:p/>
     <w:p>
       <w:r>
-        <w:t xml:space="preserve">Parmi plusieurs paramètres (hidden_layer_size &amp; fonction d’activation) </w:t>
-      </w:r>
+        <w:t>Parmi plusieurs paramètres (</w:t>
+      </w:r>
+      <w:proofErr w:type="spellStart"/>
+      <w:r>
+        <w:t>hidden_layer_size</w:t>
+      </w:r>
+      <w:proofErr w:type="spellEnd"/>
+      <w:r>
+        <w:t xml:space="preserve"> &amp; fonction d’activation) </w:t>
+      </w:r>
+      <w:proofErr w:type="spellStart"/>
       <w:r>
         <w:t>G</w:t>
       </w:r>
@@ -495,6 +729,7 @@
       <w:r>
         <w:t>CV</w:t>
       </w:r>
+      <w:proofErr w:type="spellEnd"/>
       <w:r>
         <w:t xml:space="preserve"> nous renvoie</w:t>
       </w:r>
@@ -529,7 +764,7 @@
                     <pic:cNvPicPr/>
                   </pic:nvPicPr>
                   <pic:blipFill>
-                    <a:blip r:embed="rId8"/>
+                    <a:blip r:embed="rId10"/>
                     <a:stretch>
                       <a:fillRect/>
                     </a:stretch>
@@ -658,13 +893,7 @@
           <w:rPr>
             <w:rFonts w:ascii="Cambria Math" w:hAnsi="Cambria Math"/>
           </w:rPr>
-          <m:t>+10</m:t>
-        </m:r>
-        <m:r>
-          <w:rPr>
-            <w:rFonts w:ascii="Cambria Math" w:hAnsi="Cambria Math"/>
-          </w:rPr>
-          <m:t xml:space="preserve"> </m:t>
+          <m:t xml:space="preserve">+10 </m:t>
         </m:r>
       </m:oMath>
       <w:r>
@@ -705,13 +934,7 @@
           <w:rPr>
             <w:rFonts w:ascii="Cambria Math" w:eastAsiaTheme="minorEastAsia" w:hAnsi="Cambria Math"/>
           </w:rPr>
-          <m:t>10 ×10+1</m:t>
-        </m:r>
-        <m:r>
-          <w:rPr>
-            <w:rFonts w:ascii="Cambria Math" w:eastAsiaTheme="minorEastAsia" w:hAnsi="Cambria Math"/>
-          </w:rPr>
-          <m:t>0</m:t>
+          <m:t>10 ×10+10</m:t>
         </m:r>
       </m:oMath>
       <w:r>
@@ -757,7 +980,7 @@
                     <pic:cNvPicPr/>
                   </pic:nvPicPr>
                   <pic:blipFill>
-                    <a:blip r:embed="rId9"/>
+                    <a:blip r:embed="rId11"/>
                     <a:stretch>
                       <a:fillRect/>
                     </a:stretch>
@@ -824,9 +1047,9 @@
           <w:noProof/>
         </w:rPr>
         <w:drawing>
-          <wp:inline distT="0" distB="0" distL="0" distR="0" wp14:anchorId="54D18A6F" wp14:editId="05B8A25D">
-            <wp:extent cx="2369128" cy="2173960"/>
-            <wp:effectExtent l="0" t="0" r="0" b="0"/>
+          <wp:inline distT="0" distB="0" distL="0" distR="0" wp14:anchorId="54D18A6F" wp14:editId="2B7F55EC">
+            <wp:extent cx="2109470" cy="1935692"/>
+            <wp:effectExtent l="0" t="0" r="5080" b="7620"/>
             <wp:docPr id="4" name="Image 4"/>
             <wp:cNvGraphicFramePr>
               <a:graphicFrameLocks xmlns:a="http://schemas.openxmlformats.org/drawingml/2006/main" noChangeAspect="1"/>
@@ -839,7 +1062,7 @@
                     <pic:cNvPicPr/>
                   </pic:nvPicPr>
                   <pic:blipFill>
-                    <a:blip r:embed="rId10"/>
+                    <a:blip r:embed="rId12"/>
                     <a:stretch>
                       <a:fillRect/>
                     </a:stretch>
@@ -847,7 +1070,7 @@
                   <pic:spPr>
                     <a:xfrm>
                       <a:off x="0" y="0"/>
-                      <a:ext cx="2376807" cy="2181006"/>
+                      <a:ext cx="2121459" cy="1946693"/>
                     </a:xfrm>
                     <a:prstGeom prst="rect">
                       <a:avLst/>
@@ -902,9 +1125,9 @@
           <w:noProof/>
         </w:rPr>
         <w:drawing>
-          <wp:inline distT="0" distB="0" distL="0" distR="0" wp14:anchorId="6A7A350F" wp14:editId="50CFE110">
-            <wp:extent cx="2282190" cy="1310419"/>
-            <wp:effectExtent l="0" t="0" r="3810" b="4445"/>
+          <wp:inline distT="0" distB="0" distL="0" distR="0" wp14:anchorId="6A7A350F" wp14:editId="3CC5ABC0">
+            <wp:extent cx="1854749" cy="1064985"/>
+            <wp:effectExtent l="0" t="0" r="0" b="1905"/>
             <wp:docPr id="13" name="Image 13" descr="Une image contenant texte&#10;&#10;Description générée automatiquement"/>
             <wp:cNvGraphicFramePr>
               <a:graphicFrameLocks xmlns:a="http://schemas.openxmlformats.org/drawingml/2006/main" noChangeAspect="1"/>
@@ -917,7 +1140,7 @@
                     <pic:cNvPicPr/>
                   </pic:nvPicPr>
                   <pic:blipFill>
-                    <a:blip r:embed="rId11"/>
+                    <a:blip r:embed="rId13"/>
                     <a:stretch>
                       <a:fillRect/>
                     </a:stretch>
@@ -925,7 +1148,7 @@
                   <pic:spPr>
                     <a:xfrm>
                       <a:off x="0" y="0"/>
-                      <a:ext cx="2282911" cy="1310833"/>
+                      <a:ext cx="1868513" cy="1072888"/>
                     </a:xfrm>
                     <a:prstGeom prst="rect">
                       <a:avLst/>
@@ -962,175 +1185,123 @@
     </w:p>
     <w:p>
       <w:pPr>
-        <w:jc w:val="center"/>
-      </w:pPr>
-    </w:p>
-    <w:p/>
-    <w:p>
-      <w:pPr>
-        <w:spacing w:after="0" w:line="240" w:lineRule="auto"/>
-        <w:jc w:val="both"/>
-      </w:pPr>
-    </w:p>
-    <w:p>
-      <w:pPr>
         <w:pStyle w:val="Paragraphedeliste"/>
         <w:numPr>
           <w:ilvl w:val="0"/>
-          <w:numId w:val="1"/>
+          <w:numId w:val="4"/>
         </w:numPr>
-        <w:spacing w:after="0" w:line="240" w:lineRule="auto"/>
-        <w:jc w:val="both"/>
-      </w:pPr>
-      <w:r>
-        <w:t>Pour chaque entrainement de classifieur, on va split nos données en base d’apprentissage en utilisant la cross-validation. Elle va permettre de tester la fiabilité du modèle. Le processus consiste à écarter en amont une partie des données du dataset d’entrainement. Ces données ne seront pas utilisées pour entraîner le modèle, mais plus tard pour tester et valider le modèle.</w:t>
-      </w:r>
-    </w:p>
-    <w:p>
-      <w:pPr>
-        <w:pStyle w:val="Paragraphedeliste"/>
-        <w:spacing w:after="0" w:line="240" w:lineRule="auto"/>
-        <w:jc w:val="both"/>
-      </w:pPr>
-    </w:p>
-    <w:p>
-      <w:pPr>
-        <w:pStyle w:val="Paragraphedeliste"/>
-        <w:spacing w:after="0" w:line="240" w:lineRule="auto"/>
-        <w:jc w:val="both"/>
-      </w:pPr>
-      <w:r>
-        <w:t>Ci-dessous les différents résultats des classifieurs avec la matrice de confusion associée :</w:t>
-      </w:r>
-    </w:p>
-    <w:p>
-      <w:pPr>
-        <w:pStyle w:val="Paragraphedeliste"/>
-        <w:spacing w:after="0" w:line="240" w:lineRule="auto"/>
-        <w:jc w:val="both"/>
-      </w:pPr>
-    </w:p>
-    <w:p>
-      <w:pPr>
-        <w:pStyle w:val="Paragraphedeliste"/>
-        <w:spacing w:after="0" w:line="240" w:lineRule="auto"/>
-        <w:jc w:val="both"/>
-      </w:pPr>
-    </w:p>
-    <w:p>
-      <w:pPr>
-        <w:pStyle w:val="Paragraphedeliste"/>
-        <w:spacing w:after="0" w:line="240" w:lineRule="auto"/>
-        <w:jc w:val="both"/>
-      </w:pPr>
-    </w:p>
-    <w:p>
-      <w:pPr>
-        <w:pStyle w:val="Paragraphedeliste"/>
-        <w:spacing w:after="0" w:line="240" w:lineRule="auto"/>
-        <w:jc w:val="both"/>
-      </w:pPr>
-    </w:p>
-    <w:p>
-      <w:pPr>
-        <w:pStyle w:val="Paragraphedeliste"/>
-        <w:spacing w:after="0" w:line="240" w:lineRule="auto"/>
-        <w:jc w:val="both"/>
-      </w:pPr>
-    </w:p>
-    <w:p>
-      <w:pPr>
-        <w:pStyle w:val="Paragraphedeliste"/>
-        <w:spacing w:after="0" w:line="240" w:lineRule="auto"/>
-        <w:jc w:val="both"/>
-      </w:pPr>
-    </w:p>
-    <w:p>
-      <w:pPr>
-        <w:pStyle w:val="Paragraphedeliste"/>
-        <w:spacing w:after="0" w:line="240" w:lineRule="auto"/>
-        <w:jc w:val="both"/>
-      </w:pPr>
-      <w:r>
-        <w:t>SVM linéaire :</w:t>
-      </w:r>
-    </w:p>
-    <w:p>
-      <w:pPr>
-        <w:pStyle w:val="Paragraphedeliste"/>
-        <w:spacing w:after="0" w:line="240" w:lineRule="auto"/>
-        <w:jc w:val="both"/>
-      </w:pPr>
-    </w:p>
-    <w:p>
-      <w:pPr>
-        <w:pStyle w:val="Paragraphedeliste"/>
-        <w:spacing w:after="0" w:line="240" w:lineRule="auto"/>
-        <w:jc w:val="both"/>
+        <w:rPr>
+          <w:rFonts w:asciiTheme="majorHAnsi" w:hAnsiTheme="majorHAnsi" w:cstheme="majorHAnsi"/>
+          <w:b/>
+          <w:bCs/>
+          <w:sz w:val="26"/>
+          <w:szCs w:val="26"/>
+          <w:u w:val="single"/>
+        </w:rPr>
+      </w:pPr>
+      <w:proofErr w:type="spellStart"/>
+      <w:r>
+        <w:rPr>
+          <w:rFonts w:asciiTheme="majorHAnsi" w:hAnsiTheme="majorHAnsi" w:cstheme="majorHAnsi"/>
+          <w:b/>
+          <w:bCs/>
+          <w:sz w:val="26"/>
+          <w:szCs w:val="26"/>
+          <w:u w:val="single"/>
+        </w:rPr>
+        <w:lastRenderedPageBreak/>
+        <w:t>Decision</w:t>
+      </w:r>
+      <w:proofErr w:type="spellEnd"/>
+      <w:r>
+        <w:rPr>
+          <w:rFonts w:asciiTheme="majorHAnsi" w:hAnsiTheme="majorHAnsi" w:cstheme="majorHAnsi"/>
+          <w:b/>
+          <w:bCs/>
+          <w:sz w:val="26"/>
+          <w:szCs w:val="26"/>
+          <w:u w:val="single"/>
+        </w:rPr>
+        <w:t xml:space="preserve"> </w:t>
+      </w:r>
+      <w:proofErr w:type="spellStart"/>
+      <w:r>
+        <w:rPr>
+          <w:rFonts w:asciiTheme="majorHAnsi" w:hAnsiTheme="majorHAnsi" w:cstheme="majorHAnsi"/>
+          <w:b/>
+          <w:bCs/>
+          <w:sz w:val="26"/>
+          <w:szCs w:val="26"/>
+          <w:u w:val="single"/>
+        </w:rPr>
+        <w:t>Tree</w:t>
+      </w:r>
+      <w:proofErr w:type="spellEnd"/>
+      <w:r>
+        <w:rPr>
+          <w:rFonts w:asciiTheme="majorHAnsi" w:hAnsiTheme="majorHAnsi" w:cstheme="majorHAnsi"/>
+          <w:b/>
+          <w:bCs/>
+          <w:sz w:val="26"/>
+          <w:szCs w:val="26"/>
+          <w:u w:val="single"/>
+        </w:rPr>
+        <w:t xml:space="preserve"> Classifier</w:t>
+      </w:r>
+    </w:p>
+    <w:p>
+      <w:pPr>
+        <w:ind w:left="360"/>
+      </w:pPr>
+      <w:r>
+        <w:t>Parmi plusieurs paramètres (</w:t>
+      </w:r>
+      <w:proofErr w:type="spellStart"/>
+      <w:r>
+        <w:t>criterion</w:t>
+      </w:r>
+      <w:proofErr w:type="spellEnd"/>
+      <w:r>
+        <w:t xml:space="preserve">, </w:t>
+      </w:r>
+      <w:proofErr w:type="spellStart"/>
+      <w:r>
+        <w:t>max_depth</w:t>
+      </w:r>
+      <w:proofErr w:type="spellEnd"/>
+      <w:r>
+        <w:t xml:space="preserve">, </w:t>
+      </w:r>
+      <w:proofErr w:type="spellStart"/>
+      <w:r>
+        <w:t>min_sample_split</w:t>
+      </w:r>
+      <w:proofErr w:type="spellEnd"/>
+      <w:r>
+        <w:t xml:space="preserve">) </w:t>
+      </w:r>
+      <w:proofErr w:type="spellStart"/>
+      <w:r>
+        <w:t>GridSearchCV</w:t>
+      </w:r>
+      <w:proofErr w:type="spellEnd"/>
+      <w:r>
+        <w:t xml:space="preserve"> nous renvoie comme paramètres optimaux :</w:t>
+      </w:r>
+    </w:p>
+    <w:p>
+      <w:pPr>
+        <w:ind w:left="360"/>
       </w:pPr>
       <w:r>
         <w:rPr>
           <w:noProof/>
         </w:rPr>
         <w:drawing>
-          <wp:inline distT="0" distB="0" distL="0" distR="0" wp14:anchorId="79875DE9" wp14:editId="20F41AB9">
-            <wp:extent cx="4645429" cy="659024"/>
-            <wp:effectExtent l="0" t="0" r="3175" b="8255"/>
-            <wp:docPr id="5" name="Image 5" descr="Une image contenant texte&#10;&#10;Description générée automatiquement"/>
-            <wp:cNvGraphicFramePr>
-              <a:graphicFrameLocks xmlns:a="http://schemas.openxmlformats.org/drawingml/2006/main" noChangeAspect="1"/>
-            </wp:cNvGraphicFramePr>
-            <a:graphic xmlns:a="http://schemas.openxmlformats.org/drawingml/2006/main">
-              <a:graphicData uri="http://schemas.openxmlformats.org/drawingml/2006/picture">
-                <pic:pic xmlns:pic="http://schemas.openxmlformats.org/drawingml/2006/picture">
-                  <pic:nvPicPr>
-                    <pic:cNvPr id="5" name="Image 5" descr="Une image contenant texte&#10;&#10;Description générée automatiquement"/>
-                    <pic:cNvPicPr/>
-                  </pic:nvPicPr>
-                  <pic:blipFill>
-                    <a:blip r:embed="rId12"/>
-                    <a:stretch>
-                      <a:fillRect/>
-                    </a:stretch>
-                  </pic:blipFill>
-                  <pic:spPr>
-                    <a:xfrm>
-                      <a:off x="0" y="0"/>
-                      <a:ext cx="4690875" cy="665471"/>
-                    </a:xfrm>
-                    <a:prstGeom prst="rect">
-                      <a:avLst/>
-                    </a:prstGeom>
-                  </pic:spPr>
-                </pic:pic>
-              </a:graphicData>
-            </a:graphic>
-          </wp:inline>
-        </w:drawing>
-      </w:r>
-    </w:p>
-    <w:p>
-      <w:pPr>
-        <w:pStyle w:val="Paragraphedeliste"/>
-        <w:spacing w:after="0" w:line="240" w:lineRule="auto"/>
-        <w:jc w:val="both"/>
-      </w:pPr>
-    </w:p>
-    <w:p>
-      <w:pPr>
-        <w:pStyle w:val="Paragraphedeliste"/>
-        <w:spacing w:after="0" w:line="240" w:lineRule="auto"/>
-        <w:jc w:val="both"/>
-      </w:pPr>
-      <w:r>
-        <w:rPr>
-          <w:noProof/>
-        </w:rPr>
-        <w:drawing>
-          <wp:inline distT="0" distB="0" distL="0" distR="0" wp14:anchorId="3DF2C5A8" wp14:editId="78A66152">
-            <wp:extent cx="2334491" cy="1984832"/>
-            <wp:effectExtent l="0" t="0" r="8890" b="0"/>
-            <wp:docPr id="6" name="Image 6"/>
+          <wp:inline distT="0" distB="0" distL="0" distR="0" wp14:anchorId="2A52B26A" wp14:editId="3C6C3315">
+            <wp:extent cx="5760720" cy="236855"/>
+            <wp:effectExtent l="0" t="0" r="0" b="0"/>
+            <wp:docPr id="3" name="Image 3"/>
             <wp:cNvGraphicFramePr>
               <a:graphicFrameLocks xmlns:a="http://schemas.openxmlformats.org/drawingml/2006/main" noChangeAspect="1"/>
             </wp:cNvGraphicFramePr>
@@ -1142,7 +1313,7 @@
                     <pic:cNvPicPr/>
                   </pic:nvPicPr>
                   <pic:blipFill>
-                    <a:blip r:embed="rId13"/>
+                    <a:blip r:embed="rId14"/>
                     <a:stretch>
                       <a:fillRect/>
                     </a:stretch>
@@ -1150,7 +1321,7 @@
                   <pic:spPr>
                     <a:xfrm>
                       <a:off x="0" y="0"/>
-                      <a:ext cx="2347444" cy="1995845"/>
+                      <a:ext cx="5760720" cy="236855"/>
                     </a:xfrm>
                     <a:prstGeom prst="rect">
                       <a:avLst/>
@@ -1164,106 +1335,59 @@
       </w:r>
     </w:p>
     <w:p>
-      <w:pPr>
-        <w:pStyle w:val="Paragraphedeliste"/>
-        <w:spacing w:after="0" w:line="240" w:lineRule="auto"/>
-        <w:jc w:val="both"/>
-      </w:pPr>
-    </w:p>
-    <w:p>
-      <w:pPr>
-        <w:pStyle w:val="Paragraphedeliste"/>
-        <w:spacing w:after="0" w:line="240" w:lineRule="auto"/>
-        <w:jc w:val="both"/>
-      </w:pPr>
-    </w:p>
-    <w:p>
-      <w:pPr>
-        <w:spacing w:after="0" w:line="240" w:lineRule="auto"/>
-        <w:ind w:firstLine="708"/>
-        <w:jc w:val="both"/>
-      </w:pPr>
-      <w:r>
-        <w:t>SVM non linéaire :</w:t>
-      </w:r>
-    </w:p>
-    <w:p>
-      <w:pPr>
-        <w:spacing w:after="0" w:line="240" w:lineRule="auto"/>
-        <w:ind w:firstLine="708"/>
-        <w:jc w:val="both"/>
-      </w:pPr>
-    </w:p>
-    <w:p>
-      <w:pPr>
-        <w:spacing w:after="0" w:line="240" w:lineRule="auto"/>
-        <w:ind w:firstLine="708"/>
-        <w:jc w:val="both"/>
+      <w:r>
+        <w:t>A partir de cela, on note en paramètres optimaux :</w:t>
+      </w:r>
+    </w:p>
+    <w:p>
+      <w:pPr>
+        <w:pStyle w:val="Paragraphedeliste"/>
+        <w:numPr>
+          <w:ilvl w:val="0"/>
+          <w:numId w:val="7"/>
+        </w:numPr>
+      </w:pPr>
+      <w:r>
+        <w:t>Un critère d’entropie</w:t>
+      </w:r>
+    </w:p>
+    <w:p>
+      <w:pPr>
+        <w:pStyle w:val="Paragraphedeliste"/>
+        <w:numPr>
+          <w:ilvl w:val="0"/>
+          <w:numId w:val="7"/>
+        </w:numPr>
+      </w:pPr>
+      <w:r>
+        <w:t>Une profondeur maximale de 9</w:t>
+      </w:r>
+    </w:p>
+    <w:p>
+      <w:pPr>
+        <w:pStyle w:val="Paragraphedeliste"/>
+        <w:numPr>
+          <w:ilvl w:val="0"/>
+          <w:numId w:val="7"/>
+        </w:numPr>
+      </w:pPr>
+      <w:r>
+        <w:t>Une séparation de données minimale de 16 sur le classifier</w:t>
+      </w:r>
+    </w:p>
+    <w:p>
+      <w:pPr>
+        <w:jc w:val="center"/>
       </w:pPr>
       <w:r>
         <w:rPr>
           <w:noProof/>
         </w:rPr>
         <w:drawing>
-          <wp:inline distT="0" distB="0" distL="0" distR="0" wp14:anchorId="315521C0" wp14:editId="13E52BF5">
-            <wp:extent cx="4603865" cy="641963"/>
-            <wp:effectExtent l="0" t="0" r="0" b="6350"/>
-            <wp:docPr id="7" name="Image 7" descr="Une image contenant texte&#10;&#10;Description générée automatiquement"/>
-            <wp:cNvGraphicFramePr>
-              <a:graphicFrameLocks xmlns:a="http://schemas.openxmlformats.org/drawingml/2006/main" noChangeAspect="1"/>
-            </wp:cNvGraphicFramePr>
-            <a:graphic xmlns:a="http://schemas.openxmlformats.org/drawingml/2006/main">
-              <a:graphicData uri="http://schemas.openxmlformats.org/drawingml/2006/picture">
-                <pic:pic xmlns:pic="http://schemas.openxmlformats.org/drawingml/2006/picture">
-                  <pic:nvPicPr>
-                    <pic:cNvPr id="7" name="Image 7" descr="Une image contenant texte&#10;&#10;Description générée automatiquement"/>
-                    <pic:cNvPicPr/>
-                  </pic:nvPicPr>
-                  <pic:blipFill>
-                    <a:blip r:embed="rId14"/>
-                    <a:stretch>
-                      <a:fillRect/>
-                    </a:stretch>
-                  </pic:blipFill>
-                  <pic:spPr>
-                    <a:xfrm>
-                      <a:off x="0" y="0"/>
-                      <a:ext cx="4626104" cy="645064"/>
-                    </a:xfrm>
-                    <a:prstGeom prst="rect">
-                      <a:avLst/>
-                    </a:prstGeom>
-                  </pic:spPr>
-                </pic:pic>
-              </a:graphicData>
-            </a:graphic>
-          </wp:inline>
-        </w:drawing>
-      </w:r>
-    </w:p>
-    <w:p>
-      <w:pPr>
-        <w:spacing w:after="0" w:line="240" w:lineRule="auto"/>
-        <w:ind w:firstLine="708"/>
-        <w:jc w:val="both"/>
-      </w:pPr>
-    </w:p>
-    <w:p>
-      <w:pPr>
-        <w:spacing w:after="0" w:line="240" w:lineRule="auto"/>
-        <w:ind w:firstLine="708"/>
-        <w:jc w:val="both"/>
-      </w:pPr>
-      <w:r>
-        <w:rPr>
-          <w:noProof/>
-        </w:rPr>
-        <w:lastRenderedPageBreak/>
-        <w:drawing>
-          <wp:inline distT="0" distB="0" distL="0" distR="0" wp14:anchorId="70B74D67" wp14:editId="3D487AAF">
-            <wp:extent cx="2292927" cy="1987881"/>
+          <wp:inline distT="0" distB="0" distL="0" distR="0" wp14:anchorId="3B327BEE" wp14:editId="7BF6FD30">
+            <wp:extent cx="5760720" cy="403225"/>
             <wp:effectExtent l="0" t="0" r="0" b="0"/>
-            <wp:docPr id="8" name="Image 8"/>
+            <wp:docPr id="14" name="Image 14"/>
             <wp:cNvGraphicFramePr>
               <a:graphicFrameLocks xmlns:a="http://schemas.openxmlformats.org/drawingml/2006/main" noChangeAspect="1"/>
             </wp:cNvGraphicFramePr>
@@ -1283,7 +1407,7 @@
                   <pic:spPr>
                     <a:xfrm>
                       <a:off x="0" y="0"/>
-                      <a:ext cx="2320939" cy="2012166"/>
+                      <a:ext cx="5760720" cy="403225"/>
                     </a:xfrm>
                     <a:prstGeom prst="rect">
                       <a:avLst/>
@@ -1298,43 +1422,47 @@
     </w:p>
     <w:p>
       <w:pPr>
-        <w:spacing w:after="0" w:line="240" w:lineRule="auto"/>
-        <w:ind w:firstLine="708"/>
-        <w:jc w:val="both"/>
-      </w:pPr>
-    </w:p>
-    <w:p>
-      <w:pPr>
-        <w:spacing w:after="0" w:line="240" w:lineRule="auto"/>
-        <w:ind w:firstLine="708"/>
-        <w:jc w:val="both"/>
-      </w:pPr>
-      <w:r>
-        <w:t>Arbre de décision :</w:t>
-      </w:r>
-    </w:p>
-    <w:p>
-      <w:pPr>
-        <w:spacing w:after="0" w:line="240" w:lineRule="auto"/>
-        <w:ind w:firstLine="708"/>
-        <w:jc w:val="both"/>
-      </w:pPr>
-    </w:p>
-    <w:p>
-      <w:pPr>
-        <w:spacing w:after="0" w:line="240" w:lineRule="auto"/>
-        <w:ind w:firstLine="708"/>
-        <w:jc w:val="both"/>
+        <w:jc w:val="center"/>
+        <w:rPr>
+          <w:i/>
+          <w:iCs/>
+          <w:sz w:val="20"/>
+          <w:szCs w:val="20"/>
+          <w:u w:val="single"/>
+        </w:rPr>
+      </w:pPr>
+      <w:r>
+        <w:rPr>
+          <w:i/>
+          <w:iCs/>
+          <w:sz w:val="20"/>
+          <w:szCs w:val="20"/>
+          <w:u w:val="single"/>
+        </w:rPr>
+        <w:t>De haut en bas les résultats sur la base de validation, d’entrainement et de test</w:t>
+      </w:r>
+    </w:p>
+    <w:p>
+      <w:pPr>
+        <w:jc w:val="center"/>
+        <w:rPr>
+          <w:rFonts w:asciiTheme="majorHAnsi" w:hAnsiTheme="majorHAnsi" w:cstheme="majorHAnsi"/>
+          <w:b/>
+          <w:bCs/>
+          <w:sz w:val="26"/>
+          <w:szCs w:val="26"/>
+          <w:u w:val="single"/>
+        </w:rPr>
       </w:pPr>
       <w:r>
         <w:rPr>
           <w:noProof/>
         </w:rPr>
         <w:drawing>
-          <wp:inline distT="0" distB="0" distL="0" distR="0" wp14:anchorId="6BB05F4F" wp14:editId="536E2F9D">
-            <wp:extent cx="4680065" cy="668581"/>
-            <wp:effectExtent l="0" t="0" r="0" b="0"/>
-            <wp:docPr id="9" name="Image 9"/>
+          <wp:inline distT="0" distB="0" distL="0" distR="0" wp14:anchorId="2B920FD2" wp14:editId="52811772">
+            <wp:extent cx="2816009" cy="2491740"/>
+            <wp:effectExtent l="0" t="0" r="3810" b="3810"/>
+            <wp:docPr id="15" name="Image 15"/>
             <wp:cNvGraphicFramePr>
               <a:graphicFrameLocks xmlns:a="http://schemas.openxmlformats.org/drawingml/2006/main" noChangeAspect="1"/>
             </wp:cNvGraphicFramePr>
@@ -1354,7 +1482,7 @@
                   <pic:spPr>
                     <a:xfrm>
                       <a:off x="0" y="0"/>
-                      <a:ext cx="4705132" cy="672162"/>
+                      <a:ext cx="2824453" cy="2499212"/>
                     </a:xfrm>
                     <a:prstGeom prst="rect">
                       <a:avLst/>
@@ -1369,26 +1497,298 @@
     </w:p>
     <w:p>
       <w:pPr>
-        <w:spacing w:after="0" w:line="240" w:lineRule="auto"/>
-        <w:ind w:firstLine="708"/>
-        <w:jc w:val="both"/>
-      </w:pPr>
-    </w:p>
-    <w:p>
-      <w:pPr>
-        <w:spacing w:after="0" w:line="240" w:lineRule="auto"/>
-        <w:ind w:firstLine="708"/>
-        <w:jc w:val="both"/>
+        <w:jc w:val="center"/>
+        <w:rPr>
+          <w:i/>
+          <w:iCs/>
+          <w:sz w:val="20"/>
+          <w:szCs w:val="20"/>
+          <w:u w:val="single"/>
+        </w:rPr>
+      </w:pPr>
+      <w:r>
+        <w:rPr>
+          <w:i/>
+          <w:iCs/>
+          <w:sz w:val="20"/>
+          <w:szCs w:val="20"/>
+          <w:u w:val="single"/>
+        </w:rPr>
+        <w:t>Matrice de confusion pour le</w:t>
+      </w:r>
+      <w:r>
+        <w:rPr>
+          <w:i/>
+          <w:iCs/>
+          <w:sz w:val="20"/>
+          <w:szCs w:val="20"/>
+          <w:u w:val="single"/>
+        </w:rPr>
+        <w:t xml:space="preserve"> </w:t>
+      </w:r>
+      <w:proofErr w:type="spellStart"/>
+      <w:r>
+        <w:rPr>
+          <w:i/>
+          <w:iCs/>
+          <w:sz w:val="20"/>
+          <w:szCs w:val="20"/>
+          <w:u w:val="single"/>
+        </w:rPr>
+        <w:t>Decision</w:t>
+      </w:r>
+      <w:proofErr w:type="spellEnd"/>
+      <w:r>
+        <w:rPr>
+          <w:i/>
+          <w:iCs/>
+          <w:sz w:val="20"/>
+          <w:szCs w:val="20"/>
+          <w:u w:val="single"/>
+        </w:rPr>
+        <w:t xml:space="preserve"> </w:t>
+      </w:r>
+      <w:proofErr w:type="spellStart"/>
+      <w:r>
+        <w:rPr>
+          <w:i/>
+          <w:iCs/>
+          <w:sz w:val="20"/>
+          <w:szCs w:val="20"/>
+          <w:u w:val="single"/>
+        </w:rPr>
+        <w:t>Tree</w:t>
+      </w:r>
+      <w:proofErr w:type="spellEnd"/>
+      <w:r>
+        <w:rPr>
+          <w:i/>
+          <w:iCs/>
+          <w:sz w:val="20"/>
+          <w:szCs w:val="20"/>
+          <w:u w:val="single"/>
+        </w:rPr>
+        <w:t xml:space="preserve"> Classifier</w:t>
+      </w:r>
+    </w:p>
+    <w:p>
+      <w:pPr>
+        <w:pStyle w:val="Paragraphedeliste"/>
+        <w:jc w:val="both"/>
+      </w:pPr>
+      <w:r>
+        <w:t>On observe ici, comme p</w:t>
+      </w:r>
+      <w:r>
+        <w:t xml:space="preserve">our le MLP de bonnes prédictions en ce qui concerne les salaires inférieurs à 50K </w:t>
+      </w:r>
+      <w:r>
+        <w:t>(96% de reconnaissance en base test), cependant, le taux de reconnaissance pour les salaires supérieurs à 50K sont moins bons que le MLP : 0.49% de taux de reconnaissance sur la base de test.</w:t>
+      </w:r>
+    </w:p>
+    <w:p/>
+    <w:p>
+      <w:pPr>
+        <w:jc w:val="center"/>
       </w:pPr>
       <w:r>
         <w:rPr>
           <w:noProof/>
         </w:rPr>
         <w:drawing>
-          <wp:inline distT="0" distB="0" distL="0" distR="0" wp14:anchorId="424D873C" wp14:editId="60B07364">
-            <wp:extent cx="2326834" cy="2071255"/>
-            <wp:effectExtent l="0" t="0" r="0" b="5715"/>
-            <wp:docPr id="10" name="Image 10"/>
+          <wp:inline distT="0" distB="0" distL="0" distR="0" wp14:anchorId="2262CC47" wp14:editId="10203936">
+            <wp:extent cx="2819400" cy="1371600"/>
+            <wp:effectExtent l="0" t="0" r="0" b="0"/>
+            <wp:docPr id="26" name="Image 26" descr="Une image contenant table&#10;&#10;Description générée automatiquement"/>
+            <wp:cNvGraphicFramePr>
+              <a:graphicFrameLocks xmlns:a="http://schemas.openxmlformats.org/drawingml/2006/main" noChangeAspect="1"/>
+            </wp:cNvGraphicFramePr>
+            <a:graphic xmlns:a="http://schemas.openxmlformats.org/drawingml/2006/main">
+              <a:graphicData uri="http://schemas.openxmlformats.org/drawingml/2006/picture">
+                <pic:pic xmlns:pic="http://schemas.openxmlformats.org/drawingml/2006/picture">
+                  <pic:nvPicPr>
+                    <pic:cNvPr id="26" name="Image 26" descr="Une image contenant table&#10;&#10;Description générée automatiquement"/>
+                    <pic:cNvPicPr/>
+                  </pic:nvPicPr>
+                  <pic:blipFill>
+                    <a:blip r:embed="rId17"/>
+                    <a:stretch>
+                      <a:fillRect/>
+                    </a:stretch>
+                  </pic:blipFill>
+                  <pic:spPr>
+                    <a:xfrm>
+                      <a:off x="0" y="0"/>
+                      <a:ext cx="2819400" cy="1371600"/>
+                    </a:xfrm>
+                    <a:prstGeom prst="rect">
+                      <a:avLst/>
+                    </a:prstGeom>
+                  </pic:spPr>
+                </pic:pic>
+              </a:graphicData>
+            </a:graphic>
+          </wp:inline>
+        </w:drawing>
+      </w:r>
+    </w:p>
+    <w:p>
+      <w:pPr>
+        <w:jc w:val="center"/>
+        <w:rPr>
+          <w:i/>
+          <w:iCs/>
+          <w:sz w:val="20"/>
+          <w:szCs w:val="20"/>
+          <w:u w:val="single"/>
+        </w:rPr>
+      </w:pPr>
+      <w:r>
+        <w:rPr>
+          <w:i/>
+          <w:iCs/>
+          <w:sz w:val="20"/>
+          <w:szCs w:val="20"/>
+          <w:u w:val="single"/>
+        </w:rPr>
+        <w:t xml:space="preserve">Résultats </w:t>
+      </w:r>
+      <w:proofErr w:type="spellStart"/>
+      <w:r>
+        <w:rPr>
+          <w:i/>
+          <w:iCs/>
+          <w:sz w:val="20"/>
+          <w:szCs w:val="20"/>
+          <w:u w:val="single"/>
+        </w:rPr>
+        <w:t>Decision</w:t>
+      </w:r>
+      <w:proofErr w:type="spellEnd"/>
+      <w:r>
+        <w:rPr>
+          <w:i/>
+          <w:iCs/>
+          <w:sz w:val="20"/>
+          <w:szCs w:val="20"/>
+          <w:u w:val="single"/>
+        </w:rPr>
+        <w:t xml:space="preserve"> </w:t>
+      </w:r>
+      <w:proofErr w:type="spellStart"/>
+      <w:r>
+        <w:rPr>
+          <w:i/>
+          <w:iCs/>
+          <w:sz w:val="20"/>
+          <w:szCs w:val="20"/>
+          <w:u w:val="single"/>
+        </w:rPr>
+        <w:t>Tree</w:t>
+      </w:r>
+      <w:proofErr w:type="spellEnd"/>
+      <w:r>
+        <w:rPr>
+          <w:i/>
+          <w:iCs/>
+          <w:sz w:val="20"/>
+          <w:szCs w:val="20"/>
+          <w:u w:val="single"/>
+        </w:rPr>
+        <w:t xml:space="preserve"> Classifier</w:t>
+      </w:r>
+    </w:p>
+    <w:p>
+      <w:pPr>
+        <w:spacing w:after="0" w:line="240" w:lineRule="auto"/>
+        <w:jc w:val="both"/>
+      </w:pPr>
+    </w:p>
+    <w:p>
+      <w:pPr>
+        <w:pStyle w:val="Paragraphedeliste"/>
+        <w:numPr>
+          <w:ilvl w:val="0"/>
+          <w:numId w:val="4"/>
+        </w:numPr>
+        <w:spacing w:after="0" w:line="240" w:lineRule="auto"/>
+        <w:jc w:val="both"/>
+        <w:rPr>
+          <w:b/>
+          <w:bCs/>
+          <w:sz w:val="26"/>
+          <w:szCs w:val="26"/>
+          <w:u w:val="single"/>
+        </w:rPr>
+      </w:pPr>
+      <w:proofErr w:type="spellStart"/>
+      <w:r>
+        <w:rPr>
+          <w:b/>
+          <w:bCs/>
+          <w:sz w:val="26"/>
+          <w:szCs w:val="26"/>
+          <w:u w:val="single"/>
+        </w:rPr>
+        <w:lastRenderedPageBreak/>
+        <w:t>Linear</w:t>
+      </w:r>
+      <w:proofErr w:type="spellEnd"/>
+      <w:r>
+        <w:rPr>
+          <w:b/>
+          <w:bCs/>
+          <w:sz w:val="26"/>
+          <w:szCs w:val="26"/>
+          <w:u w:val="single"/>
+        </w:rPr>
+        <w:t xml:space="preserve"> SVC</w:t>
+      </w:r>
+    </w:p>
+    <w:p>
+      <w:pPr>
+        <w:pStyle w:val="Paragraphedeliste"/>
+        <w:spacing w:after="0" w:line="240" w:lineRule="auto"/>
+        <w:jc w:val="both"/>
+      </w:pPr>
+    </w:p>
+    <w:p>
+      <w:pPr>
+        <w:ind w:left="360"/>
+        <w:jc w:val="both"/>
+      </w:pPr>
+      <w:r>
+        <w:t xml:space="preserve">Parmi le paramètre de la souplesse de la marge C, </w:t>
+      </w:r>
+      <w:proofErr w:type="spellStart"/>
+      <w:r>
+        <w:t>GridSearchCV</w:t>
+      </w:r>
+      <w:proofErr w:type="spellEnd"/>
+      <w:r>
+        <w:t xml:space="preserve"> nous renvoie comme paramètre optimal :</w:t>
+      </w:r>
+    </w:p>
+    <w:p>
+      <w:pPr>
+        <w:ind w:left="360"/>
+        <w:jc w:val="center"/>
+      </w:pPr>
+    </w:p>
+    <w:p>
+      <w:pPr>
+        <w:ind w:left="360"/>
+        <w:jc w:val="center"/>
+      </w:pPr>
+      <w:r>
+        <w:rPr>
+          <w:noProof/>
+        </w:rPr>
+        <w:drawing>
+          <wp:inline distT="0" distB="0" distL="0" distR="0" wp14:anchorId="7D5B0D5C" wp14:editId="291C7091">
+            <wp:extent cx="1400175" cy="238125"/>
+            <wp:effectExtent l="0" t="0" r="9525" b="9525"/>
+            <wp:docPr id="16" name="Image 16"/>
             <wp:cNvGraphicFramePr>
               <a:graphicFrameLocks xmlns:a="http://schemas.openxmlformats.org/drawingml/2006/main" noChangeAspect="1"/>
             </wp:cNvGraphicFramePr>
@@ -1400,7 +1800,7 @@
                     <pic:cNvPicPr/>
                   </pic:nvPicPr>
                   <pic:blipFill>
-                    <a:blip r:embed="rId17"/>
+                    <a:blip r:embed="rId18"/>
                     <a:stretch>
                       <a:fillRect/>
                     </a:stretch>
@@ -1408,7 +1808,7 @@
                   <pic:spPr>
                     <a:xfrm>
                       <a:off x="0" y="0"/>
-                      <a:ext cx="2334824" cy="2078368"/>
+                      <a:ext cx="1400175" cy="238125"/>
                     </a:xfrm>
                     <a:prstGeom prst="rect">
                       <a:avLst/>
@@ -1423,89 +1823,1214 @@
     </w:p>
     <w:p>
       <w:pPr>
-        <w:spacing w:after="0" w:line="240" w:lineRule="auto"/>
-        <w:ind w:firstLine="708"/>
-        <w:jc w:val="both"/>
-      </w:pPr>
-    </w:p>
-    <w:p>
-      <w:pPr>
-        <w:pStyle w:val="Paragraphedeliste"/>
+        <w:ind w:left="360"/>
+      </w:pPr>
+      <w:r>
+        <w:t>Notre paramètre optimal ici est une marge souple :</w:t>
+      </w:r>
+    </w:p>
+    <w:p>
+      <w:pPr>
+        <w:pStyle w:val="Paragraphedeliste"/>
+        <w:numPr>
+          <w:ilvl w:val="0"/>
+          <w:numId w:val="9"/>
+        </w:numPr>
+      </w:pPr>
+      <w:r>
+        <w:t>C = 0.1</w:t>
+      </w:r>
+    </w:p>
+    <w:p>
+      <w:pPr>
+        <w:jc w:val="center"/>
+      </w:pPr>
+      <w:r>
+        <w:rPr>
+          <w:noProof/>
+        </w:rPr>
+        <w:drawing>
+          <wp:inline distT="0" distB="0" distL="0" distR="0" wp14:anchorId="4A1C35E6" wp14:editId="78D5956A">
+            <wp:extent cx="5760720" cy="419735"/>
+            <wp:effectExtent l="0" t="0" r="0" b="0"/>
+            <wp:docPr id="17" name="Image 17"/>
+            <wp:cNvGraphicFramePr>
+              <a:graphicFrameLocks xmlns:a="http://schemas.openxmlformats.org/drawingml/2006/main" noChangeAspect="1"/>
+            </wp:cNvGraphicFramePr>
+            <a:graphic xmlns:a="http://schemas.openxmlformats.org/drawingml/2006/main">
+              <a:graphicData uri="http://schemas.openxmlformats.org/drawingml/2006/picture">
+                <pic:pic xmlns:pic="http://schemas.openxmlformats.org/drawingml/2006/picture">
+                  <pic:nvPicPr>
+                    <pic:cNvPr id="1" name=""/>
+                    <pic:cNvPicPr/>
+                  </pic:nvPicPr>
+                  <pic:blipFill>
+                    <a:blip r:embed="rId19"/>
+                    <a:stretch>
+                      <a:fillRect/>
+                    </a:stretch>
+                  </pic:blipFill>
+                  <pic:spPr>
+                    <a:xfrm>
+                      <a:off x="0" y="0"/>
+                      <a:ext cx="5760720" cy="419735"/>
+                    </a:xfrm>
+                    <a:prstGeom prst="rect">
+                      <a:avLst/>
+                    </a:prstGeom>
+                  </pic:spPr>
+                </pic:pic>
+              </a:graphicData>
+            </a:graphic>
+          </wp:inline>
+        </w:drawing>
+      </w:r>
+    </w:p>
+    <w:p>
+      <w:pPr>
+        <w:jc w:val="center"/>
+        <w:rPr>
+          <w:i/>
+          <w:iCs/>
+          <w:sz w:val="20"/>
+          <w:szCs w:val="20"/>
+          <w:u w:val="single"/>
+        </w:rPr>
+      </w:pPr>
+      <w:r>
+        <w:rPr>
+          <w:i/>
+          <w:iCs/>
+          <w:sz w:val="20"/>
+          <w:szCs w:val="20"/>
+          <w:u w:val="single"/>
+        </w:rPr>
+        <w:t>De haut en bas les résultats sur la base de validation, d’entrainement et de test</w:t>
+      </w:r>
+    </w:p>
+    <w:p>
+      <w:pPr>
+        <w:jc w:val="center"/>
+      </w:pPr>
+    </w:p>
+    <w:p>
+      <w:pPr>
+        <w:jc w:val="center"/>
+      </w:pPr>
+      <w:r>
+        <w:rPr>
+          <w:noProof/>
+        </w:rPr>
+        <w:drawing>
+          <wp:inline distT="0" distB="0" distL="0" distR="0" wp14:anchorId="342EF18E" wp14:editId="29CC993E">
+            <wp:extent cx="2935415" cy="2522220"/>
+            <wp:effectExtent l="0" t="0" r="0" b="0"/>
+            <wp:docPr id="18" name="Image 18"/>
+            <wp:cNvGraphicFramePr>
+              <a:graphicFrameLocks xmlns:a="http://schemas.openxmlformats.org/drawingml/2006/main" noChangeAspect="1"/>
+            </wp:cNvGraphicFramePr>
+            <a:graphic xmlns:a="http://schemas.openxmlformats.org/drawingml/2006/main">
+              <a:graphicData uri="http://schemas.openxmlformats.org/drawingml/2006/picture">
+                <pic:pic xmlns:pic="http://schemas.openxmlformats.org/drawingml/2006/picture">
+                  <pic:nvPicPr>
+                    <pic:cNvPr id="1" name=""/>
+                    <pic:cNvPicPr/>
+                  </pic:nvPicPr>
+                  <pic:blipFill>
+                    <a:blip r:embed="rId20"/>
+                    <a:stretch>
+                      <a:fillRect/>
+                    </a:stretch>
+                  </pic:blipFill>
+                  <pic:spPr>
+                    <a:xfrm>
+                      <a:off x="0" y="0"/>
+                      <a:ext cx="2945577" cy="2530951"/>
+                    </a:xfrm>
+                    <a:prstGeom prst="rect">
+                      <a:avLst/>
+                    </a:prstGeom>
+                  </pic:spPr>
+                </pic:pic>
+              </a:graphicData>
+            </a:graphic>
+          </wp:inline>
+        </w:drawing>
+      </w:r>
+    </w:p>
+    <w:p>
+      <w:pPr>
+        <w:jc w:val="center"/>
+        <w:rPr>
+          <w:i/>
+          <w:iCs/>
+          <w:sz w:val="20"/>
+          <w:szCs w:val="20"/>
+          <w:u w:val="single"/>
+        </w:rPr>
+      </w:pPr>
+      <w:r>
+        <w:rPr>
+          <w:i/>
+          <w:iCs/>
+          <w:sz w:val="20"/>
+          <w:szCs w:val="20"/>
+          <w:u w:val="single"/>
+        </w:rPr>
+        <w:t xml:space="preserve">Matrice de confusion pour le </w:t>
+      </w:r>
+      <w:proofErr w:type="spellStart"/>
+      <w:r>
+        <w:rPr>
+          <w:i/>
+          <w:iCs/>
+          <w:sz w:val="20"/>
+          <w:szCs w:val="20"/>
+          <w:u w:val="single"/>
+        </w:rPr>
+        <w:t>Linear</w:t>
+      </w:r>
+      <w:proofErr w:type="spellEnd"/>
+      <w:r>
+        <w:rPr>
+          <w:i/>
+          <w:iCs/>
+          <w:sz w:val="20"/>
+          <w:szCs w:val="20"/>
+          <w:u w:val="single"/>
+        </w:rPr>
+        <w:t xml:space="preserve"> Support </w:t>
+      </w:r>
+      <w:proofErr w:type="spellStart"/>
+      <w:r>
+        <w:rPr>
+          <w:i/>
+          <w:iCs/>
+          <w:sz w:val="20"/>
+          <w:szCs w:val="20"/>
+          <w:u w:val="single"/>
+        </w:rPr>
+        <w:t>Vector</w:t>
+      </w:r>
+      <w:proofErr w:type="spellEnd"/>
+      <w:r>
+        <w:rPr>
+          <w:i/>
+          <w:iCs/>
+          <w:sz w:val="20"/>
+          <w:szCs w:val="20"/>
+          <w:u w:val="single"/>
+        </w:rPr>
+        <w:t xml:space="preserve"> </w:t>
+      </w:r>
+      <w:r>
+        <w:rPr>
+          <w:i/>
+          <w:iCs/>
+          <w:sz w:val="20"/>
+          <w:szCs w:val="20"/>
+          <w:u w:val="single"/>
+        </w:rPr>
+        <w:t>Classifier</w:t>
+      </w:r>
+    </w:p>
+    <w:p>
+      <w:pPr>
+        <w:jc w:val="center"/>
+      </w:pPr>
+    </w:p>
+    <w:p>
+      <w:r>
+        <w:t>On observe ici un taux de prédiction sur la base test de 93% pour les salaires inférieurs à 50K, et un taux de prédiction pour les salaires supérieurs à 50K de 56%.</w:t>
+      </w:r>
+    </w:p>
+    <w:p>
+      <w:pPr>
+        <w:jc w:val="center"/>
+      </w:pPr>
+      <w:r>
+        <w:rPr>
+          <w:noProof/>
+        </w:rPr>
+        <w:drawing>
+          <wp:inline distT="0" distB="0" distL="0" distR="0" wp14:anchorId="15D4A341" wp14:editId="1987BAD3">
+            <wp:extent cx="2066925" cy="1114425"/>
+            <wp:effectExtent l="0" t="0" r="9525" b="9525"/>
+            <wp:docPr id="24" name="Image 24"/>
+            <wp:cNvGraphicFramePr>
+              <a:graphicFrameLocks xmlns:a="http://schemas.openxmlformats.org/drawingml/2006/main" noChangeAspect="1"/>
+            </wp:cNvGraphicFramePr>
+            <a:graphic xmlns:a="http://schemas.openxmlformats.org/drawingml/2006/main">
+              <a:graphicData uri="http://schemas.openxmlformats.org/drawingml/2006/picture">
+                <pic:pic xmlns:pic="http://schemas.openxmlformats.org/drawingml/2006/picture">
+                  <pic:nvPicPr>
+                    <pic:cNvPr id="1" name=""/>
+                    <pic:cNvPicPr/>
+                  </pic:nvPicPr>
+                  <pic:blipFill>
+                    <a:blip r:embed="rId21"/>
+                    <a:stretch>
+                      <a:fillRect/>
+                    </a:stretch>
+                  </pic:blipFill>
+                  <pic:spPr>
+                    <a:xfrm>
+                      <a:off x="0" y="0"/>
+                      <a:ext cx="2066925" cy="1114425"/>
+                    </a:xfrm>
+                    <a:prstGeom prst="rect">
+                      <a:avLst/>
+                    </a:prstGeom>
+                  </pic:spPr>
+                </pic:pic>
+              </a:graphicData>
+            </a:graphic>
+          </wp:inline>
+        </w:drawing>
+      </w:r>
+    </w:p>
+    <w:p>
+      <w:pPr>
+        <w:jc w:val="center"/>
+        <w:rPr>
+          <w:i/>
+          <w:iCs/>
+          <w:sz w:val="20"/>
+          <w:szCs w:val="20"/>
+          <w:u w:val="single"/>
+        </w:rPr>
+      </w:pPr>
+      <w:r>
+        <w:rPr>
+          <w:i/>
+          <w:iCs/>
+          <w:sz w:val="20"/>
+          <w:szCs w:val="20"/>
+          <w:u w:val="single"/>
+        </w:rPr>
+        <w:t xml:space="preserve">Résultats </w:t>
+      </w:r>
+      <w:proofErr w:type="spellStart"/>
+      <w:r>
+        <w:rPr>
+          <w:i/>
+          <w:iCs/>
+          <w:sz w:val="20"/>
+          <w:szCs w:val="20"/>
+          <w:u w:val="single"/>
+        </w:rPr>
+        <w:t>LinearS</w:t>
+      </w:r>
+      <w:r>
+        <w:rPr>
+          <w:i/>
+          <w:iCs/>
+          <w:sz w:val="20"/>
+          <w:szCs w:val="20"/>
+          <w:u w:val="single"/>
+        </w:rPr>
+        <w:t>VC</w:t>
+      </w:r>
+      <w:proofErr w:type="spellEnd"/>
+    </w:p>
+    <w:p>
+      <w:pPr>
+        <w:jc w:val="center"/>
+        <w:rPr>
+          <w:i/>
+          <w:iCs/>
+          <w:sz w:val="20"/>
+          <w:szCs w:val="20"/>
+          <w:u w:val="single"/>
+        </w:rPr>
+      </w:pPr>
+    </w:p>
+    <w:p>
+      <w:pPr>
+        <w:jc w:val="center"/>
+        <w:rPr>
+          <w:i/>
+          <w:iCs/>
+          <w:sz w:val="20"/>
+          <w:szCs w:val="20"/>
+          <w:u w:val="single"/>
+        </w:rPr>
+      </w:pPr>
+    </w:p>
+    <w:p>
+      <w:pPr>
+        <w:pStyle w:val="Paragraphedeliste"/>
+        <w:numPr>
+          <w:ilvl w:val="0"/>
+          <w:numId w:val="4"/>
+        </w:numPr>
+        <w:rPr>
+          <w:b/>
+          <w:bCs/>
+          <w:sz w:val="26"/>
+          <w:szCs w:val="26"/>
+          <w:u w:val="single"/>
+        </w:rPr>
+      </w:pPr>
+      <w:r>
+        <w:rPr>
+          <w:b/>
+          <w:bCs/>
+          <w:sz w:val="26"/>
+          <w:szCs w:val="26"/>
+          <w:u w:val="single"/>
+        </w:rPr>
+        <w:lastRenderedPageBreak/>
+        <w:t>SVC à Kernel Gaussien</w:t>
+      </w:r>
+    </w:p>
+    <w:p>
+      <w:pPr>
+        <w:pStyle w:val="Paragraphedeliste"/>
+        <w:spacing w:after="0" w:line="240" w:lineRule="auto"/>
+        <w:jc w:val="both"/>
+      </w:pPr>
+    </w:p>
+    <w:p>
+      <w:pPr>
+        <w:ind w:left="360"/>
+        <w:jc w:val="both"/>
+      </w:pPr>
+      <w:r>
+        <w:t>Parmi le</w:t>
+      </w:r>
+      <w:r>
+        <w:t>s</w:t>
+      </w:r>
+      <w:r>
+        <w:t xml:space="preserve"> paramètre</w:t>
+      </w:r>
+      <w:r>
+        <w:t>s</w:t>
+      </w:r>
+      <w:r>
+        <w:t xml:space="preserve"> de la souplesse de la marge C</w:t>
+      </w:r>
+      <w:r>
+        <w:t xml:space="preserve"> et le gamma</w:t>
+      </w:r>
+      <w:r>
+        <w:t xml:space="preserve">, </w:t>
+      </w:r>
+      <w:proofErr w:type="spellStart"/>
+      <w:r>
+        <w:t>GridSearchCV</w:t>
+      </w:r>
+      <w:proofErr w:type="spellEnd"/>
+      <w:r>
+        <w:t xml:space="preserve"> nous renvoie comme paramètres optima</w:t>
+      </w:r>
+      <w:r>
+        <w:t>ux</w:t>
+      </w:r>
+      <w:r>
+        <w:t> :</w:t>
+      </w:r>
+    </w:p>
+    <w:p>
+      <w:pPr>
+        <w:pStyle w:val="Paragraphedeliste"/>
+        <w:spacing w:after="0" w:line="240" w:lineRule="auto"/>
+        <w:jc w:val="center"/>
+      </w:pPr>
+      <w:r>
+        <w:rPr>
+          <w:noProof/>
+        </w:rPr>
+        <w:drawing>
+          <wp:inline distT="0" distB="0" distL="0" distR="0" wp14:anchorId="7059BE4C" wp14:editId="3DE64DF0">
+            <wp:extent cx="1628775" cy="304800"/>
+            <wp:effectExtent l="0" t="0" r="9525" b="0"/>
+            <wp:docPr id="19" name="Image 19"/>
+            <wp:cNvGraphicFramePr>
+              <a:graphicFrameLocks xmlns:a="http://schemas.openxmlformats.org/drawingml/2006/main" noChangeAspect="1"/>
+            </wp:cNvGraphicFramePr>
+            <a:graphic xmlns:a="http://schemas.openxmlformats.org/drawingml/2006/main">
+              <a:graphicData uri="http://schemas.openxmlformats.org/drawingml/2006/picture">
+                <pic:pic xmlns:pic="http://schemas.openxmlformats.org/drawingml/2006/picture">
+                  <pic:nvPicPr>
+                    <pic:cNvPr id="1" name=""/>
+                    <pic:cNvPicPr/>
+                  </pic:nvPicPr>
+                  <pic:blipFill>
+                    <a:blip r:embed="rId22"/>
+                    <a:stretch>
+                      <a:fillRect/>
+                    </a:stretch>
+                  </pic:blipFill>
+                  <pic:spPr>
+                    <a:xfrm>
+                      <a:off x="0" y="0"/>
+                      <a:ext cx="1628775" cy="304800"/>
+                    </a:xfrm>
+                    <a:prstGeom prst="rect">
+                      <a:avLst/>
+                    </a:prstGeom>
+                  </pic:spPr>
+                </pic:pic>
+              </a:graphicData>
+            </a:graphic>
+          </wp:inline>
+        </w:drawing>
+      </w:r>
+    </w:p>
+    <w:p>
+      <w:pPr>
+        <w:ind w:left="360"/>
+      </w:pPr>
+      <w:r>
+        <w:t>Nos paramètres</w:t>
+      </w:r>
+      <w:r>
+        <w:t xml:space="preserve"> optima</w:t>
+      </w:r>
+      <w:r>
+        <w:t>ux</w:t>
+      </w:r>
+      <w:r>
+        <w:t xml:space="preserve"> ici </w:t>
+      </w:r>
+      <w:r>
+        <w:t>sont</w:t>
+      </w:r>
+      <w:r>
+        <w:t> :</w:t>
+      </w:r>
+    </w:p>
+    <w:p>
+      <w:pPr>
+        <w:pStyle w:val="Paragraphedeliste"/>
+        <w:numPr>
+          <w:ilvl w:val="0"/>
+          <w:numId w:val="9"/>
+        </w:numPr>
+      </w:pPr>
+      <w:r>
+        <w:t xml:space="preserve">C = </w:t>
+      </w:r>
+      <w:r>
+        <w:t>1</w:t>
+      </w:r>
+      <w:r>
+        <w:t>.1</w:t>
+      </w:r>
+    </w:p>
+    <w:p>
+      <w:pPr>
+        <w:pStyle w:val="Paragraphedeliste"/>
+        <w:numPr>
+          <w:ilvl w:val="0"/>
+          <w:numId w:val="9"/>
+        </w:numPr>
+      </w:pPr>
+      <w:r>
+        <w:t xml:space="preserve">Gamma = 1 </w:t>
+      </w:r>
+    </w:p>
+    <w:p>
+      <w:pPr>
+        <w:jc w:val="center"/>
+      </w:pPr>
+      <w:r>
+        <w:rPr>
+          <w:noProof/>
+        </w:rPr>
+        <w:drawing>
+          <wp:inline distT="0" distB="0" distL="0" distR="0" wp14:anchorId="4782D099" wp14:editId="225C72D9">
+            <wp:extent cx="5760720" cy="422910"/>
+            <wp:effectExtent l="0" t="0" r="0" b="0"/>
+            <wp:docPr id="20" name="Image 20"/>
+            <wp:cNvGraphicFramePr>
+              <a:graphicFrameLocks xmlns:a="http://schemas.openxmlformats.org/drawingml/2006/main" noChangeAspect="1"/>
+            </wp:cNvGraphicFramePr>
+            <a:graphic xmlns:a="http://schemas.openxmlformats.org/drawingml/2006/main">
+              <a:graphicData uri="http://schemas.openxmlformats.org/drawingml/2006/picture">
+                <pic:pic xmlns:pic="http://schemas.openxmlformats.org/drawingml/2006/picture">
+                  <pic:nvPicPr>
+                    <pic:cNvPr id="1" name=""/>
+                    <pic:cNvPicPr/>
+                  </pic:nvPicPr>
+                  <pic:blipFill>
+                    <a:blip r:embed="rId23"/>
+                    <a:stretch>
+                      <a:fillRect/>
+                    </a:stretch>
+                  </pic:blipFill>
+                  <pic:spPr>
+                    <a:xfrm>
+                      <a:off x="0" y="0"/>
+                      <a:ext cx="5760720" cy="422910"/>
+                    </a:xfrm>
+                    <a:prstGeom prst="rect">
+                      <a:avLst/>
+                    </a:prstGeom>
+                  </pic:spPr>
+                </pic:pic>
+              </a:graphicData>
+            </a:graphic>
+          </wp:inline>
+        </w:drawing>
+      </w:r>
+    </w:p>
+    <w:p>
+      <w:pPr>
+        <w:pStyle w:val="Paragraphedeliste"/>
+        <w:spacing w:after="0" w:line="240" w:lineRule="auto"/>
+      </w:pPr>
+    </w:p>
+    <w:p>
+      <w:pPr>
+        <w:jc w:val="center"/>
+        <w:rPr>
+          <w:i/>
+          <w:iCs/>
+          <w:sz w:val="20"/>
+          <w:szCs w:val="20"/>
+          <w:u w:val="single"/>
+        </w:rPr>
+      </w:pPr>
+      <w:r>
+        <w:rPr>
+          <w:i/>
+          <w:iCs/>
+          <w:sz w:val="20"/>
+          <w:szCs w:val="20"/>
+          <w:u w:val="single"/>
+        </w:rPr>
+        <w:t>De haut en bas les résultats sur la base de validation, d’entrainement et de test</w:t>
+      </w:r>
+    </w:p>
+    <w:p>
+      <w:pPr>
+        <w:pStyle w:val="Paragraphedeliste"/>
+        <w:spacing w:after="0" w:line="240" w:lineRule="auto"/>
+        <w:jc w:val="both"/>
+      </w:pPr>
+    </w:p>
+    <w:p>
+      <w:pPr>
+        <w:pStyle w:val="Paragraphedeliste"/>
+        <w:spacing w:after="0" w:line="240" w:lineRule="auto"/>
+        <w:jc w:val="both"/>
+      </w:pPr>
+    </w:p>
+    <w:p>
+      <w:pPr>
+        <w:pStyle w:val="Paragraphedeliste"/>
+        <w:spacing w:after="0" w:line="240" w:lineRule="auto"/>
+        <w:jc w:val="center"/>
+      </w:pPr>
+      <w:r>
+        <w:rPr>
+          <w:noProof/>
+        </w:rPr>
+        <w:drawing>
+          <wp:inline distT="0" distB="0" distL="0" distR="0" wp14:anchorId="696E461F" wp14:editId="1DF5C55B">
+            <wp:extent cx="2387781" cy="2186940"/>
+            <wp:effectExtent l="0" t="0" r="0" b="3810"/>
+            <wp:docPr id="21" name="Image 21"/>
+            <wp:cNvGraphicFramePr>
+              <a:graphicFrameLocks xmlns:a="http://schemas.openxmlformats.org/drawingml/2006/main" noChangeAspect="1"/>
+            </wp:cNvGraphicFramePr>
+            <a:graphic xmlns:a="http://schemas.openxmlformats.org/drawingml/2006/main">
+              <a:graphicData uri="http://schemas.openxmlformats.org/drawingml/2006/picture">
+                <pic:pic xmlns:pic="http://schemas.openxmlformats.org/drawingml/2006/picture">
+                  <pic:nvPicPr>
+                    <pic:cNvPr id="1" name=""/>
+                    <pic:cNvPicPr/>
+                  </pic:nvPicPr>
+                  <pic:blipFill>
+                    <a:blip r:embed="rId24"/>
+                    <a:stretch>
+                      <a:fillRect/>
+                    </a:stretch>
+                  </pic:blipFill>
+                  <pic:spPr>
+                    <a:xfrm>
+                      <a:off x="0" y="0"/>
+                      <a:ext cx="2389554" cy="2188564"/>
+                    </a:xfrm>
+                    <a:prstGeom prst="rect">
+                      <a:avLst/>
+                    </a:prstGeom>
+                  </pic:spPr>
+                </pic:pic>
+              </a:graphicData>
+            </a:graphic>
+          </wp:inline>
+        </w:drawing>
+      </w:r>
+    </w:p>
+    <w:p>
+      <w:pPr>
+        <w:jc w:val="center"/>
+        <w:rPr>
+          <w:i/>
+          <w:iCs/>
+          <w:sz w:val="20"/>
+          <w:szCs w:val="20"/>
+          <w:u w:val="single"/>
+        </w:rPr>
+      </w:pPr>
+      <w:r>
+        <w:rPr>
+          <w:i/>
+          <w:iCs/>
+          <w:sz w:val="20"/>
+          <w:szCs w:val="20"/>
+          <w:u w:val="single"/>
+        </w:rPr>
+        <w:t>Matrice de confusion pour le</w:t>
+      </w:r>
+      <w:r>
+        <w:rPr>
+          <w:i/>
+          <w:iCs/>
+          <w:sz w:val="20"/>
+          <w:szCs w:val="20"/>
+          <w:u w:val="single"/>
+        </w:rPr>
+        <w:t xml:space="preserve"> </w:t>
+      </w:r>
+      <w:proofErr w:type="spellStart"/>
+      <w:r>
+        <w:rPr>
+          <w:i/>
+          <w:iCs/>
+          <w:sz w:val="20"/>
+          <w:szCs w:val="20"/>
+          <w:u w:val="single"/>
+        </w:rPr>
+        <w:t>Gaussian</w:t>
+      </w:r>
+      <w:proofErr w:type="spellEnd"/>
+      <w:r>
+        <w:rPr>
+          <w:i/>
+          <w:iCs/>
+          <w:sz w:val="20"/>
+          <w:szCs w:val="20"/>
+          <w:u w:val="single"/>
+        </w:rPr>
+        <w:t xml:space="preserve"> Support </w:t>
+      </w:r>
+      <w:proofErr w:type="spellStart"/>
+      <w:r>
+        <w:rPr>
+          <w:i/>
+          <w:iCs/>
+          <w:sz w:val="20"/>
+          <w:szCs w:val="20"/>
+          <w:u w:val="single"/>
+        </w:rPr>
+        <w:t>Vector</w:t>
+      </w:r>
+      <w:proofErr w:type="spellEnd"/>
+      <w:r>
+        <w:rPr>
+          <w:i/>
+          <w:iCs/>
+          <w:sz w:val="20"/>
+          <w:szCs w:val="20"/>
+          <w:u w:val="single"/>
+        </w:rPr>
+        <w:t xml:space="preserve"> Classifier</w:t>
+      </w:r>
+    </w:p>
+    <w:p>
+      <w:pPr>
+        <w:pStyle w:val="Paragraphedeliste"/>
+        <w:spacing w:after="0" w:line="240" w:lineRule="auto"/>
+        <w:jc w:val="both"/>
+      </w:pPr>
+    </w:p>
+    <w:p>
+      <w:pPr>
+        <w:pStyle w:val="Paragraphedeliste"/>
+        <w:spacing w:after="0" w:line="240" w:lineRule="auto"/>
+        <w:jc w:val="both"/>
+      </w:pPr>
+    </w:p>
+    <w:p>
+      <w:pPr>
+        <w:pStyle w:val="Paragraphedeliste"/>
+        <w:spacing w:after="0" w:line="240" w:lineRule="auto"/>
+        <w:jc w:val="both"/>
+      </w:pPr>
+      <w:r>
+        <w:t xml:space="preserve">Pour notre dernier classifieur, on observe un taux de prédiction sur la base test sur les salaires inférieur à 50K </w:t>
+      </w:r>
+      <w:r>
+        <w:t>de 94%, quant à celui sur les salaires supérieurs à 50K, le taux est de 41% ce qui est le taux le plus bas des 4 classifieurs.</w:t>
+      </w:r>
+    </w:p>
+    <w:p>
+      <w:pPr>
+        <w:pStyle w:val="Paragraphedeliste"/>
+        <w:spacing w:after="0" w:line="240" w:lineRule="auto"/>
+        <w:jc w:val="both"/>
+      </w:pPr>
+    </w:p>
+    <w:p>
+      <w:pPr>
+        <w:pStyle w:val="Paragraphedeliste"/>
+        <w:spacing w:after="0" w:line="240" w:lineRule="auto"/>
+        <w:jc w:val="both"/>
+      </w:pPr>
+    </w:p>
+    <w:p>
+      <w:pPr>
+        <w:pStyle w:val="Paragraphedeliste"/>
+        <w:spacing w:after="0" w:line="240" w:lineRule="auto"/>
+      </w:pPr>
+      <w:r>
+        <w:t xml:space="preserve">                                      </w:t>
+      </w:r>
+      <w:r>
+        <w:rPr>
+          <w:noProof/>
+        </w:rPr>
+        <w:drawing>
+          <wp:inline distT="0" distB="0" distL="0" distR="0" wp14:anchorId="32D2842A" wp14:editId="28A08271">
+            <wp:extent cx="2366010" cy="1067186"/>
+            <wp:effectExtent l="0" t="0" r="0" b="0"/>
+            <wp:docPr id="25" name="Image 25" descr="Une image contenant table&#10;&#10;Description générée automatiquement"/>
+            <wp:cNvGraphicFramePr>
+              <a:graphicFrameLocks xmlns:a="http://schemas.openxmlformats.org/drawingml/2006/main" noChangeAspect="1"/>
+            </wp:cNvGraphicFramePr>
+            <a:graphic xmlns:a="http://schemas.openxmlformats.org/drawingml/2006/main">
+              <a:graphicData uri="http://schemas.openxmlformats.org/drawingml/2006/picture">
+                <pic:pic xmlns:pic="http://schemas.openxmlformats.org/drawingml/2006/picture">
+                  <pic:nvPicPr>
+                    <pic:cNvPr id="25" name="Image 25" descr="Une image contenant table&#10;&#10;Description générée automatiquement"/>
+                    <pic:cNvPicPr/>
+                  </pic:nvPicPr>
+                  <pic:blipFill>
+                    <a:blip r:embed="rId25"/>
+                    <a:stretch>
+                      <a:fillRect/>
+                    </a:stretch>
+                  </pic:blipFill>
+                  <pic:spPr>
+                    <a:xfrm>
+                      <a:off x="0" y="0"/>
+                      <a:ext cx="2369040" cy="1068552"/>
+                    </a:xfrm>
+                    <a:prstGeom prst="rect">
+                      <a:avLst/>
+                    </a:prstGeom>
+                  </pic:spPr>
+                </pic:pic>
+              </a:graphicData>
+            </a:graphic>
+          </wp:inline>
+        </w:drawing>
+      </w:r>
+    </w:p>
+    <w:p>
+      <w:pPr>
+        <w:jc w:val="center"/>
+        <w:rPr>
+          <w:i/>
+          <w:iCs/>
+          <w:sz w:val="20"/>
+          <w:szCs w:val="20"/>
+          <w:u w:val="single"/>
+        </w:rPr>
+      </w:pPr>
+      <w:r>
+        <w:rPr>
+          <w:i/>
+          <w:iCs/>
+          <w:sz w:val="20"/>
+          <w:szCs w:val="20"/>
+          <w:u w:val="single"/>
+        </w:rPr>
+        <w:t xml:space="preserve">Résultats </w:t>
+      </w:r>
+      <w:proofErr w:type="spellStart"/>
+      <w:r>
+        <w:rPr>
+          <w:i/>
+          <w:iCs/>
+          <w:sz w:val="20"/>
+          <w:szCs w:val="20"/>
+          <w:u w:val="single"/>
+        </w:rPr>
+        <w:t>Gaussian</w:t>
+      </w:r>
+      <w:proofErr w:type="spellEnd"/>
+      <w:r>
+        <w:rPr>
+          <w:i/>
+          <w:iCs/>
+          <w:sz w:val="20"/>
+          <w:szCs w:val="20"/>
+          <w:u w:val="single"/>
+        </w:rPr>
+        <w:t xml:space="preserve"> </w:t>
+      </w:r>
+      <w:r>
+        <w:rPr>
+          <w:i/>
+          <w:iCs/>
+          <w:sz w:val="20"/>
+          <w:szCs w:val="20"/>
+          <w:u w:val="single"/>
+        </w:rPr>
+        <w:t>SV</w:t>
+      </w:r>
+      <w:r>
+        <w:rPr>
+          <w:i/>
+          <w:iCs/>
+          <w:sz w:val="20"/>
+          <w:szCs w:val="20"/>
+          <w:u w:val="single"/>
+        </w:rPr>
+        <w:t>C</w:t>
+      </w:r>
+    </w:p>
+    <w:p>
+      <w:pPr>
+        <w:pStyle w:val="Paragraphedeliste"/>
+        <w:spacing w:after="0" w:line="240" w:lineRule="auto"/>
+        <w:jc w:val="center"/>
+      </w:pPr>
+    </w:p>
+    <w:p>
+      <w:pPr>
+        <w:pStyle w:val="Paragraphedeliste"/>
+        <w:spacing w:after="0" w:line="240" w:lineRule="auto"/>
+        <w:jc w:val="both"/>
+      </w:pPr>
+    </w:p>
+    <w:p>
+      <w:pPr>
+        <w:pStyle w:val="Paragraphedeliste"/>
+        <w:spacing w:after="0" w:line="240" w:lineRule="auto"/>
+        <w:jc w:val="both"/>
+      </w:pPr>
+    </w:p>
+    <w:p>
+      <w:pPr>
+        <w:pStyle w:val="Titre1"/>
         <w:numPr>
           <w:ilvl w:val="0"/>
           <w:numId w:val="1"/>
         </w:numPr>
-        <w:spacing w:after="0" w:line="240" w:lineRule="auto"/>
-        <w:jc w:val="both"/>
-      </w:pPr>
-      <w:r>
-        <w:t xml:space="preserve">Encore une fois, le but est de prédire une sortie binaire (soit un salaire de moins de 50K, soit de plus) et nous voulons identifier une relation entre nos sorties et les features indépendantes. C’est un scénario classique de classification. </w:t>
-      </w:r>
-    </w:p>
-    <w:p>
-      <w:pPr>
-        <w:pStyle w:val="Paragraphedeliste"/>
-        <w:spacing w:after="0" w:line="240" w:lineRule="auto"/>
-        <w:jc w:val="both"/>
-      </w:pPr>
-    </w:p>
-    <w:p>
-      <w:pPr>
-        <w:pStyle w:val="Paragraphedeliste"/>
-        <w:spacing w:after="0" w:line="240" w:lineRule="auto"/>
-        <w:jc w:val="both"/>
-      </w:pPr>
-      <w:r>
-        <w:t>Ici, le SVM linéaire est le plus adapté pour cette tâche demandée car :</w:t>
-      </w:r>
-    </w:p>
-    <w:p>
-      <w:pPr>
-        <w:pStyle w:val="Paragraphedeliste"/>
-        <w:numPr>
-          <w:ilvl w:val="0"/>
-          <w:numId w:val="2"/>
-        </w:numPr>
-        <w:spacing w:after="0" w:line="240" w:lineRule="auto"/>
-        <w:jc w:val="both"/>
-      </w:pPr>
-      <w:r>
-        <w:t>On prédi</w:t>
-      </w:r>
-      <w:r>
-        <w:t xml:space="preserve">t </w:t>
-      </w:r>
-      <w:r>
-        <w:t>une catégorie</w:t>
-      </w:r>
-    </w:p>
-    <w:p>
-      <w:pPr>
-        <w:pStyle w:val="Paragraphedeliste"/>
-        <w:numPr>
-          <w:ilvl w:val="0"/>
-          <w:numId w:val="2"/>
-        </w:numPr>
-        <w:spacing w:after="0" w:line="240" w:lineRule="auto"/>
-        <w:jc w:val="both"/>
-      </w:pPr>
-      <w:r>
-        <w:t>On a des données labélisées</w:t>
-      </w:r>
-    </w:p>
-    <w:p>
-      <w:pPr>
-        <w:pStyle w:val="Paragraphedeliste"/>
-        <w:numPr>
-          <w:ilvl w:val="0"/>
-          <w:numId w:val="2"/>
-        </w:numPr>
-        <w:spacing w:after="0" w:line="240" w:lineRule="auto"/>
-        <w:jc w:val="both"/>
-      </w:pPr>
-      <w:r>
-        <w:t>Nos échantillons ne dépassent pas 100k</w:t>
-      </w:r>
+        <w:rPr>
+          <w:b/>
+          <w:bCs/>
+          <w:color w:val="auto"/>
+          <w:u w:val="single"/>
+        </w:rPr>
+      </w:pPr>
+      <w:r>
+        <w:rPr>
+          <w:b/>
+          <w:bCs/>
+          <w:color w:val="auto"/>
+          <w:u w:val="single"/>
+        </w:rPr>
+        <w:lastRenderedPageBreak/>
+        <w:t>Observations</w:t>
+      </w:r>
+    </w:p>
+    <w:p>
+      <w:pPr>
+        <w:pStyle w:val="Paragraphedeliste"/>
+        <w:spacing w:after="0" w:line="240" w:lineRule="auto"/>
+        <w:jc w:val="both"/>
+      </w:pPr>
+    </w:p>
+    <w:p>
+      <w:pPr>
+        <w:pStyle w:val="Paragraphedeliste"/>
+        <w:spacing w:after="0" w:line="240" w:lineRule="auto"/>
+        <w:jc w:val="both"/>
+      </w:pPr>
+      <w:r>
+        <w:t>On observe que dans l’ensemble, les scores de nos classifieurs sur la base de test sont relativement les mêmes. Cependant, nous avons observé un mauvais équilibrage entre nos classes, la classe des salaires supérieurs à 50K est inférieure à celle des salaires supérieurs à 50K. Nous retrouvons ce biais sur nos matrices de confusions qui dans l’ensemble n’ont pas de résultats satisfaisants : moins de 80% de prédiction pour cette classe. Nous avons décider d’établir un tableau qui rassemble les taux de reconnaissance mais aussi les taux de prédiction pour chaque classe afin de choisir le classifieur qui serait le plus optimal.</w:t>
+      </w:r>
+    </w:p>
+    <w:p>
+      <w:pPr>
+        <w:pStyle w:val="Paragraphedeliste"/>
+        <w:spacing w:after="0" w:line="240" w:lineRule="auto"/>
+        <w:jc w:val="both"/>
+      </w:pPr>
+    </w:p>
+    <w:p>
+      <w:pPr>
+        <w:pStyle w:val="Paragraphedeliste"/>
+        <w:spacing w:after="0" w:line="240" w:lineRule="auto"/>
+        <w:jc w:val="both"/>
+      </w:pPr>
+    </w:p>
+    <w:p>
+      <w:pPr>
+        <w:pStyle w:val="Paragraphedeliste"/>
+        <w:spacing w:after="0" w:line="240" w:lineRule="auto"/>
+        <w:jc w:val="both"/>
+      </w:pPr>
+    </w:p>
+    <w:p>
+      <w:pPr>
+        <w:pStyle w:val="Paragraphedeliste"/>
+        <w:spacing w:after="0" w:line="240" w:lineRule="auto"/>
+        <w:jc w:val="center"/>
+      </w:pPr>
+      <w:r>
+        <w:rPr>
+          <w:noProof/>
+        </w:rPr>
+        <w:drawing>
+          <wp:inline distT="0" distB="0" distL="0" distR="0" wp14:anchorId="6899FB92" wp14:editId="36D55853">
+            <wp:extent cx="5467350" cy="1285875"/>
+            <wp:effectExtent l="0" t="0" r="0" b="9525"/>
+            <wp:docPr id="27" name="Image 27" descr="Une image contenant table&#10;&#10;Description générée automatiquement"/>
+            <wp:cNvGraphicFramePr>
+              <a:graphicFrameLocks xmlns:a="http://schemas.openxmlformats.org/drawingml/2006/main" noChangeAspect="1"/>
+            </wp:cNvGraphicFramePr>
+            <a:graphic xmlns:a="http://schemas.openxmlformats.org/drawingml/2006/main">
+              <a:graphicData uri="http://schemas.openxmlformats.org/drawingml/2006/picture">
+                <pic:pic xmlns:pic="http://schemas.openxmlformats.org/drawingml/2006/picture">
+                  <pic:nvPicPr>
+                    <pic:cNvPr id="27" name="Image 27" descr="Une image contenant table&#10;&#10;Description générée automatiquement"/>
+                    <pic:cNvPicPr/>
+                  </pic:nvPicPr>
+                  <pic:blipFill>
+                    <a:blip r:embed="rId26"/>
+                    <a:stretch>
+                      <a:fillRect/>
+                    </a:stretch>
+                  </pic:blipFill>
+                  <pic:spPr>
+                    <a:xfrm>
+                      <a:off x="0" y="0"/>
+                      <a:ext cx="5467350" cy="1285875"/>
+                    </a:xfrm>
+                    <a:prstGeom prst="rect">
+                      <a:avLst/>
+                    </a:prstGeom>
+                  </pic:spPr>
+                </pic:pic>
+              </a:graphicData>
+            </a:graphic>
+          </wp:inline>
+        </w:drawing>
+      </w:r>
+    </w:p>
+    <w:p>
+      <w:pPr>
+        <w:pStyle w:val="Paragraphedeliste"/>
+        <w:spacing w:after="0" w:line="240" w:lineRule="auto"/>
+        <w:jc w:val="center"/>
+        <w:rPr>
+          <w:i/>
+          <w:iCs/>
+          <w:u w:val="single"/>
+        </w:rPr>
+      </w:pPr>
+      <w:r>
+        <w:rPr>
+          <w:i/>
+          <w:iCs/>
+          <w:u w:val="single"/>
+        </w:rPr>
+        <w:t>Tableau comparatif des performances des Classifieurs</w:t>
+      </w:r>
+    </w:p>
+    <w:p>
+      <w:pPr>
+        <w:pStyle w:val="Paragraphedeliste"/>
+        <w:spacing w:after="0" w:line="240" w:lineRule="auto"/>
+        <w:jc w:val="center"/>
+        <w:rPr>
+          <w:i/>
+          <w:iCs/>
+          <w:u w:val="single"/>
+        </w:rPr>
+      </w:pPr>
+    </w:p>
+    <w:p>
+      <w:pPr>
+        <w:pStyle w:val="Paragraphedeliste"/>
+        <w:spacing w:after="0" w:line="240" w:lineRule="auto"/>
+      </w:pPr>
+    </w:p>
+    <w:p>
+      <w:pPr>
+        <w:pStyle w:val="Paragraphedeliste"/>
+        <w:spacing w:after="0" w:line="240" w:lineRule="auto"/>
+        <w:jc w:val="both"/>
+      </w:pPr>
+      <w:r>
+        <w:t>Nous constatons que dans l’ensemble, le MLP Classifier est le classifier qui généralise le mieux nos données, c’est ce classifieurs que nous conserverons afin de prédire les salaires de manière optimale.</w:t>
+      </w:r>
+    </w:p>
+    <w:p>
+      <w:pPr>
+        <w:pStyle w:val="Paragraphedeliste"/>
+        <w:spacing w:after="0" w:line="240" w:lineRule="auto"/>
+        <w:jc w:val="both"/>
+      </w:pPr>
+    </w:p>
+    <w:p>
+      <w:pPr>
+        <w:pStyle w:val="Paragraphedeliste"/>
+        <w:spacing w:after="0" w:line="240" w:lineRule="auto"/>
+        <w:jc w:val="both"/>
+      </w:pPr>
+      <w:r>
+        <w:t>Nous constatons aussi que les performances globales sur la prédiction de la classe 1 sont assez médiocres, ce qui révèle l’important d’avoir un bon équilibrage entre nos données en entrée afin d’entrainement au mieux nos classifieurs.</w:t>
+      </w:r>
+    </w:p>
+    <w:p>
+      <w:pPr>
+        <w:pStyle w:val="Paragraphedeliste"/>
+        <w:spacing w:after="0" w:line="240" w:lineRule="auto"/>
+        <w:jc w:val="both"/>
+      </w:pPr>
+    </w:p>
+    <w:p>
+      <w:pPr>
+        <w:pStyle w:val="Paragraphedeliste"/>
+        <w:spacing w:after="0" w:line="240" w:lineRule="auto"/>
+        <w:jc w:val="both"/>
+      </w:pPr>
+    </w:p>
+    <w:p>
+      <w:pPr>
+        <w:pStyle w:val="Paragraphedeliste"/>
+        <w:spacing w:after="0" w:line="240" w:lineRule="auto"/>
+        <w:jc w:val="both"/>
+      </w:pPr>
+    </w:p>
+    <w:p>
+      <w:pPr>
+        <w:pStyle w:val="Paragraphedeliste"/>
+        <w:spacing w:after="0" w:line="240" w:lineRule="auto"/>
+        <w:jc w:val="both"/>
+      </w:pPr>
+    </w:p>
+    <w:p>
+      <w:pPr>
+        <w:pStyle w:val="Paragraphedeliste"/>
+        <w:spacing w:after="0" w:line="240" w:lineRule="auto"/>
+        <w:jc w:val="both"/>
+      </w:pPr>
+    </w:p>
+    <w:p>
+      <w:pPr>
+        <w:pStyle w:val="Paragraphedeliste"/>
+        <w:spacing w:after="0" w:line="240" w:lineRule="auto"/>
+        <w:jc w:val="both"/>
+      </w:pPr>
+    </w:p>
+    <w:p>
+      <w:pPr>
+        <w:pStyle w:val="Paragraphedeliste"/>
+        <w:spacing w:after="0" w:line="240" w:lineRule="auto"/>
+        <w:jc w:val="both"/>
+      </w:pPr>
+    </w:p>
+    <w:p>
+      <w:pPr>
+        <w:pStyle w:val="Paragraphedeliste"/>
+        <w:spacing w:after="0" w:line="240" w:lineRule="auto"/>
+        <w:jc w:val="both"/>
+      </w:pPr>
+    </w:p>
+    <w:p>
+      <w:pPr>
+        <w:pStyle w:val="Paragraphedeliste"/>
+        <w:spacing w:after="0" w:line="240" w:lineRule="auto"/>
+        <w:jc w:val="both"/>
+      </w:pPr>
+    </w:p>
+    <w:p>
+      <w:pPr>
+        <w:pStyle w:val="Paragraphedeliste"/>
+        <w:spacing w:after="0" w:line="240" w:lineRule="auto"/>
+        <w:jc w:val="both"/>
+      </w:pPr>
+    </w:p>
+    <w:p>
+      <w:pPr>
+        <w:pStyle w:val="Paragraphedeliste"/>
+        <w:spacing w:after="0" w:line="240" w:lineRule="auto"/>
+        <w:jc w:val="both"/>
+      </w:pPr>
+    </w:p>
+    <w:p>
+      <w:pPr>
+        <w:pStyle w:val="Paragraphedeliste"/>
+        <w:spacing w:after="0" w:line="240" w:lineRule="auto"/>
+        <w:jc w:val="both"/>
+      </w:pPr>
+    </w:p>
+    <w:p>
+      <w:pPr>
+        <w:pStyle w:val="Paragraphedeliste"/>
+        <w:spacing w:after="0" w:line="240" w:lineRule="auto"/>
+        <w:jc w:val="both"/>
+      </w:pPr>
+    </w:p>
+    <w:p>
+      <w:pPr>
+        <w:pStyle w:val="Paragraphedeliste"/>
+        <w:spacing w:after="0" w:line="240" w:lineRule="auto"/>
+        <w:jc w:val="both"/>
+      </w:pPr>
+    </w:p>
+    <w:p>
+      <w:pPr>
+        <w:pStyle w:val="Paragraphedeliste"/>
+        <w:spacing w:after="0" w:line="240" w:lineRule="auto"/>
+        <w:jc w:val="both"/>
+      </w:pPr>
+    </w:p>
+    <w:p>
+      <w:pPr>
+        <w:pStyle w:val="Paragraphedeliste"/>
+        <w:spacing w:after="0" w:line="240" w:lineRule="auto"/>
+        <w:jc w:val="both"/>
+      </w:pPr>
+    </w:p>
+    <w:p>
+      <w:pPr>
+        <w:pStyle w:val="Paragraphedeliste"/>
+        <w:spacing w:after="0" w:line="240" w:lineRule="auto"/>
+        <w:jc w:val="both"/>
+      </w:pPr>
+    </w:p>
+    <w:p>
+      <w:pPr>
+        <w:pStyle w:val="Paragraphedeliste"/>
+        <w:spacing w:after="0" w:line="240" w:lineRule="auto"/>
+        <w:jc w:val="both"/>
+      </w:pPr>
+    </w:p>
+    <w:p>
+      <w:pPr>
+        <w:pStyle w:val="Paragraphedeliste"/>
+        <w:spacing w:after="0" w:line="240" w:lineRule="auto"/>
+        <w:jc w:val="both"/>
+      </w:pPr>
+    </w:p>
+    <w:p>
+      <w:pPr>
+        <w:pStyle w:val="Paragraphedeliste"/>
+        <w:spacing w:after="0" w:line="240" w:lineRule="auto"/>
+        <w:jc w:val="both"/>
+      </w:pPr>
     </w:p>
     <w:p>
       <w:pPr>
@@ -1514,17 +3039,8 @@
         <w:jc w:val="both"/>
       </w:pPr>
     </w:p>
-    <w:p>
-      <w:pPr>
-        <w:spacing w:after="0" w:line="240" w:lineRule="auto"/>
-        <w:ind w:left="720"/>
-        <w:jc w:val="both"/>
-      </w:pPr>
-      <w:r>
-        <w:t>De plus, on remarque que le SVM linéaire a de meilleures performances en base train et test avec une accuracy de 0.85 pour les deux bases.</w:t>
-      </w:r>
-    </w:p>
     <w:sectPr>
+      <w:footerReference w:type="default" r:id="rId27"/>
       <w:pgSz w:w="11906" w:h="16838"/>
       <w:pgMar w:top="1417" w:right="1417" w:bottom="1417" w:left="1417" w:header="708" w:footer="708" w:gutter="0"/>
       <w:cols w:space="708"/>
@@ -1534,6 +3050,98 @@
 </w:document>
 </file>
 
+<file path=word/endnotes.xml><?xml version="1.0" encoding="utf-8"?>
+<w:endnotes xmlns:wpc="http://schemas.microsoft.com/office/word/2010/wordprocessingCanvas" xmlns:cx="http://schemas.microsoft.com/office/drawing/2014/chartex" xmlns:cx1="http://schemas.microsoft.com/office/drawing/2015/9/8/chartex" xmlns:cx2="http://schemas.microsoft.com/office/drawing/2015/10/21/chartex" xmlns:cx3="http://schemas.microsoft.com/office/drawing/2016/5/9/chartex" xmlns:cx4="http://schemas.microsoft.com/office/drawing/2016/5/10/chartex" xmlns:cx5="http://schemas.microsoft.com/office/drawing/2016/5/11/chartex" xmlns:cx6="http://schemas.microsoft.com/office/drawing/2016/5/12/chartex" xmlns:cx7="http://schemas.microsoft.com/office/drawing/2016/5/13/chartex" xmlns:cx8="http://schemas.microsoft.com/office/drawing/2016/5/14/chartex" xmlns:mc="http://schemas.openxmlformats.org/markup-compatibility/2006" xmlns:aink="http://schemas.microsoft.com/office/drawing/2016/ink" xmlns:am3d="http://schemas.microsoft.com/office/drawing/2017/model3d" xmlns:o="urn:schemas-microsoft-com:office:office" xmlns:r="http://schemas.openxmlformats.org/officeDocument/2006/relationships" xmlns:m="http://schemas.openxmlformats.org/officeDocument/2006/math" xmlns:v="urn:schemas-microsoft-com:vml" xmlns:wp14="http://schemas.microsoft.com/office/word/2010/wordprocessingDrawing" xmlns:wp="http://schemas.openxmlformats.org/drawingml/2006/wordprocessingDrawing" xmlns:w10="urn:schemas-microsoft-com:office:word" xmlns:w="http://schemas.openxmlformats.org/wordprocessingml/2006/main" xmlns:w14="http://schemas.microsoft.com/office/word/2010/wordml" xmlns:w15="http://schemas.microsoft.com/office/word/2012/wordml" xmlns:w16cex="http://schemas.microsoft.com/office/word/2018/wordml/cex" xmlns:w16cid="http://schemas.microsoft.com/office/word/2016/wordml/cid" xmlns:w16="http://schemas.microsoft.com/office/word/2018/wordml" xmlns:w16sdtdh="http://schemas.microsoft.com/office/word/2020/wordml/sdtdatahash" xmlns:w16se="http://schemas.microsoft.com/office/word/2015/wordml/symex" xmlns:wpg="http://schemas.microsoft.com/office/word/2010/wordprocessingGroup" xmlns:wpi="http://schemas.microsoft.com/office/word/2010/wordprocessingInk" xmlns:wne="http://schemas.microsoft.com/office/word/2006/wordml" xmlns:wps="http://schemas.microsoft.com/office/word/2010/wordprocessingShape" mc:Ignorable="w14 w15 w16se w16cid w16 w16cex w16sdtdh wp14">
+  <w:endnote w:type="separator" w:id="-1">
+    <w:p>
+      <w:pPr>
+        <w:spacing w:after="0" w:line="240" w:lineRule="auto"/>
+      </w:pPr>
+      <w:r>
+        <w:separator/>
+      </w:r>
+    </w:p>
+  </w:endnote>
+  <w:endnote w:type="continuationSeparator" w:id="0">
+    <w:p>
+      <w:pPr>
+        <w:spacing w:after="0" w:line="240" w:lineRule="auto"/>
+      </w:pPr>
+      <w:r>
+        <w:continuationSeparator/>
+      </w:r>
+    </w:p>
+  </w:endnote>
+</w:endnotes>
+</file>
+
+<file path=word/footer1.xml><?xml version="1.0" encoding="utf-8"?>
+<w:ftr xmlns:wpc="http://schemas.microsoft.com/office/word/2010/wordprocessingCanvas" xmlns:cx="http://schemas.microsoft.com/office/drawing/2014/chartex" xmlns:cx1="http://schemas.microsoft.com/office/drawing/2015/9/8/chartex" xmlns:cx2="http://schemas.microsoft.com/office/drawing/2015/10/21/chartex" xmlns:cx3="http://schemas.microsoft.com/office/drawing/2016/5/9/chartex" xmlns:cx4="http://schemas.microsoft.com/office/drawing/2016/5/10/chartex" xmlns:cx5="http://schemas.microsoft.com/office/drawing/2016/5/11/chartex" xmlns:cx6="http://schemas.microsoft.com/office/drawing/2016/5/12/chartex" xmlns:cx7="http://schemas.microsoft.com/office/drawing/2016/5/13/chartex" xmlns:cx8="http://schemas.microsoft.com/office/drawing/2016/5/14/chartex" xmlns:mc="http://schemas.openxmlformats.org/markup-compatibility/2006" xmlns:aink="http://schemas.microsoft.com/office/drawing/2016/ink" xmlns:am3d="http://schemas.microsoft.com/office/drawing/2017/model3d" xmlns:o="urn:schemas-microsoft-com:office:office" xmlns:r="http://schemas.openxmlformats.org/officeDocument/2006/relationships" xmlns:m="http://schemas.openxmlformats.org/officeDocument/2006/math" xmlns:v="urn:schemas-microsoft-com:vml" xmlns:wp14="http://schemas.microsoft.com/office/word/2010/wordprocessingDrawing" xmlns:wp="http://schemas.openxmlformats.org/drawingml/2006/wordprocessingDrawing" xmlns:w10="urn:schemas-microsoft-com:office:word" xmlns:w="http://schemas.openxmlformats.org/wordprocessingml/2006/main" xmlns:w14="http://schemas.microsoft.com/office/word/2010/wordml" xmlns:w15="http://schemas.microsoft.com/office/word/2012/wordml" xmlns:w16cex="http://schemas.microsoft.com/office/word/2018/wordml/cex" xmlns:w16cid="http://schemas.microsoft.com/office/word/2016/wordml/cid" xmlns:w16="http://schemas.microsoft.com/office/word/2018/wordml" xmlns:w16sdtdh="http://schemas.microsoft.com/office/word/2020/wordml/sdtdatahash" xmlns:w16se="http://schemas.microsoft.com/office/word/2015/wordml/symex" xmlns:wpg="http://schemas.microsoft.com/office/word/2010/wordprocessingGroup" xmlns:wpi="http://schemas.microsoft.com/office/word/2010/wordprocessingInk" xmlns:wne="http://schemas.microsoft.com/office/word/2006/wordml" xmlns:wps="http://schemas.microsoft.com/office/word/2010/wordprocessingShape" mc:Ignorable="w14 w15 w16se w16cid w16 w16cex w16sdtdh wp14">
+  <w:sdt>
+    <w:sdtPr>
+      <w:id w:val="-1549979468"/>
+      <w:docPartObj>
+        <w:docPartGallery w:val="Page Numbers (Bottom of Page)"/>
+        <w:docPartUnique/>
+      </w:docPartObj>
+    </w:sdtPr>
+    <w:sdtContent>
+      <w:p>
+        <w:pPr>
+          <w:pStyle w:val="Pieddepage"/>
+          <w:jc w:val="center"/>
+        </w:pPr>
+        <w:r>
+          <w:fldChar w:fldCharType="begin"/>
+        </w:r>
+        <w:r>
+          <w:instrText>PAGE   \* MERGEFORMAT</w:instrText>
+        </w:r>
+        <w:r>
+          <w:fldChar w:fldCharType="separate"/>
+        </w:r>
+        <w:r>
+          <w:t>2</w:t>
+        </w:r>
+        <w:r>
+          <w:fldChar w:fldCharType="end"/>
+        </w:r>
+      </w:p>
+    </w:sdtContent>
+  </w:sdt>
+  <w:p>
+    <w:pPr>
+      <w:pStyle w:val="Pieddepage"/>
+    </w:pPr>
+  </w:p>
+</w:ftr>
+</file>
+
+<file path=word/footnotes.xml><?xml version="1.0" encoding="utf-8"?>
+<w:footnotes xmlns:wpc="http://schemas.microsoft.com/office/word/2010/wordprocessingCanvas" xmlns:cx="http://schemas.microsoft.com/office/drawing/2014/chartex" xmlns:cx1="http://schemas.microsoft.com/office/drawing/2015/9/8/chartex" xmlns:cx2="http://schemas.microsoft.com/office/drawing/2015/10/21/chartex" xmlns:cx3="http://schemas.microsoft.com/office/drawing/2016/5/9/chartex" xmlns:cx4="http://schemas.microsoft.com/office/drawing/2016/5/10/chartex" xmlns:cx5="http://schemas.microsoft.com/office/drawing/2016/5/11/chartex" xmlns:cx6="http://schemas.microsoft.com/office/drawing/2016/5/12/chartex" xmlns:cx7="http://schemas.microsoft.com/office/drawing/2016/5/13/chartex" xmlns:cx8="http://schemas.microsoft.com/office/drawing/2016/5/14/chartex" xmlns:mc="http://schemas.openxmlformats.org/markup-compatibility/2006" xmlns:aink="http://schemas.microsoft.com/office/drawing/2016/ink" xmlns:am3d="http://schemas.microsoft.com/office/drawing/2017/model3d" xmlns:o="urn:schemas-microsoft-com:office:office" xmlns:r="http://schemas.openxmlformats.org/officeDocument/2006/relationships" xmlns:m="http://schemas.openxmlformats.org/officeDocument/2006/math" xmlns:v="urn:schemas-microsoft-com:vml" xmlns:wp14="http://schemas.microsoft.com/office/word/2010/wordprocessingDrawing" xmlns:wp="http://schemas.openxmlformats.org/drawingml/2006/wordprocessingDrawing" xmlns:w10="urn:schemas-microsoft-com:office:word" xmlns:w="http://schemas.openxmlformats.org/wordprocessingml/2006/main" xmlns:w14="http://schemas.microsoft.com/office/word/2010/wordml" xmlns:w15="http://schemas.microsoft.com/office/word/2012/wordml" xmlns:w16cex="http://schemas.microsoft.com/office/word/2018/wordml/cex" xmlns:w16cid="http://schemas.microsoft.com/office/word/2016/wordml/cid" xmlns:w16="http://schemas.microsoft.com/office/word/2018/wordml" xmlns:w16sdtdh="http://schemas.microsoft.com/office/word/2020/wordml/sdtdatahash" xmlns:w16se="http://schemas.microsoft.com/office/word/2015/wordml/symex" xmlns:wpg="http://schemas.microsoft.com/office/word/2010/wordprocessingGroup" xmlns:wpi="http://schemas.microsoft.com/office/word/2010/wordprocessingInk" xmlns:wne="http://schemas.microsoft.com/office/word/2006/wordml" xmlns:wps="http://schemas.microsoft.com/office/word/2010/wordprocessingShape" mc:Ignorable="w14 w15 w16se w16cid w16 w16cex w16sdtdh wp14">
+  <w:footnote w:type="separator" w:id="-1">
+    <w:p>
+      <w:pPr>
+        <w:spacing w:after="0" w:line="240" w:lineRule="auto"/>
+      </w:pPr>
+      <w:r>
+        <w:separator/>
+      </w:r>
+    </w:p>
+  </w:footnote>
+  <w:footnote w:type="continuationSeparator" w:id="0">
+    <w:p>
+      <w:pPr>
+        <w:spacing w:after="0" w:line="240" w:lineRule="auto"/>
+      </w:pPr>
+      <w:r>
+        <w:continuationSeparator/>
+      </w:r>
+    </w:p>
+  </w:footnote>
+</w:footnotes>
+</file>
+
 <file path=word/numbering.xml><?xml version="1.0" encoding="utf-8"?>
 <w:numbering xmlns:wpc="http://schemas.microsoft.com/office/word/2010/wordprocessingCanvas" xmlns:cx="http://schemas.microsoft.com/office/drawing/2014/chartex" xmlns:cx1="http://schemas.microsoft.com/office/drawing/2015/9/8/chartex" xmlns:cx2="http://schemas.microsoft.com/office/drawing/2015/10/21/chartex" xmlns:cx3="http://schemas.microsoft.com/office/drawing/2016/5/9/chartex" xmlns:cx4="http://schemas.microsoft.com/office/drawing/2016/5/10/chartex" xmlns:cx5="http://schemas.microsoft.com/office/drawing/2016/5/11/chartex" xmlns:cx6="http://schemas.microsoft.com/office/drawing/2016/5/12/chartex" xmlns:cx7="http://schemas.microsoft.com/office/drawing/2016/5/13/chartex" xmlns:cx8="http://schemas.microsoft.com/office/drawing/2016/5/14/chartex" xmlns:mc="http://schemas.openxmlformats.org/markup-compatibility/2006" xmlns:aink="http://schemas.microsoft.com/office/drawing/2016/ink" xmlns:am3d="http://schemas.microsoft.com/office/drawing/2017/model3d" xmlns:o="urn:schemas-microsoft-com:office:office" xmlns:r="http://schemas.openxmlformats.org/officeDocument/2006/relationships" xmlns:m="http://schemas.openxmlformats.org/officeDocument/2006/math" xmlns:v="urn:schemas-microsoft-com:vml" xmlns:wp14="http://schemas.microsoft.com/office/word/2010/wordprocessingDrawing" xmlns:wp="http://schemas.openxmlformats.org/drawingml/2006/wordprocessingDrawing" xmlns:w10="urn:schemas-microsoft-com:office:word" xmlns:w="http://schemas.openxmlformats.org/wordprocessingml/2006/main" xmlns:w14="http://schemas.microsoft.com/office/word/2010/wordml" xmlns:w15="http://schemas.microsoft.com/office/word/2012/wordml" xmlns:w16cex="http://schemas.microsoft.com/office/word/2018/wordml/cex" xmlns:w16cid="http://schemas.microsoft.com/office/word/2016/wordml/cid" xmlns:w16="http://schemas.microsoft.com/office/word/2018/wordml" xmlns:w16sdtdh="http://schemas.microsoft.com/office/word/2020/wordml/sdtdatahash" xmlns:w16se="http://schemas.microsoft.com/office/word/2015/wordml/symex" xmlns:wpg="http://schemas.microsoft.com/office/word/2010/wordprocessingGroup" xmlns:wpi="http://schemas.microsoft.com/office/word/2010/wordprocessingInk" xmlns:wne="http://schemas.microsoft.com/office/word/2006/wordml" xmlns:wps="http://schemas.microsoft.com/office/word/2010/wordprocessingShape" mc:Ignorable="w14 w15 w16se w16cid w16 w16cex w16sdtdh wp14">
   <w:abstractNum w:abstractNumId="0" w15:restartNumberingAfterBreak="0">
@@ -1623,7 +3231,93 @@
     </w:lvl>
   </w:abstractNum>
   <w:abstractNum w:abstractNumId="1" w15:restartNumberingAfterBreak="0">
-    <w:nsid w:val="1D4A4F31"/>
+    <w:nsid w:val="07614A59"/>
+    <w:multiLevelType w:val="hybridMultilevel"/>
+    <w:tmpl w:val="F7AA0054"/>
+    <w:lvl w:ilvl="0" w:tplc="040C0015">
+      <w:start w:val="1"/>
+      <w:numFmt w:val="upperLetter"/>
+      <w:lvlText w:val="%1."/>
+      <w:lvlJc w:val="left"/>
+      <w:pPr>
+        <w:ind w:left="1440" w:hanging="360"/>
+      </w:pPr>
+    </w:lvl>
+    <w:lvl w:ilvl="1" w:tplc="040C0019" w:tentative="1">
+      <w:start w:val="1"/>
+      <w:numFmt w:val="lowerLetter"/>
+      <w:lvlText w:val="%2."/>
+      <w:lvlJc w:val="left"/>
+      <w:pPr>
+        <w:ind w:left="2160" w:hanging="360"/>
+      </w:pPr>
+    </w:lvl>
+    <w:lvl w:ilvl="2" w:tplc="040C001B" w:tentative="1">
+      <w:start w:val="1"/>
+      <w:numFmt w:val="lowerRoman"/>
+      <w:lvlText w:val="%3."/>
+      <w:lvlJc w:val="right"/>
+      <w:pPr>
+        <w:ind w:left="2880" w:hanging="180"/>
+      </w:pPr>
+    </w:lvl>
+    <w:lvl w:ilvl="3" w:tplc="040C000F" w:tentative="1">
+      <w:start w:val="1"/>
+      <w:numFmt w:val="decimal"/>
+      <w:lvlText w:val="%4."/>
+      <w:lvlJc w:val="left"/>
+      <w:pPr>
+        <w:ind w:left="3600" w:hanging="360"/>
+      </w:pPr>
+    </w:lvl>
+    <w:lvl w:ilvl="4" w:tplc="040C0019" w:tentative="1">
+      <w:start w:val="1"/>
+      <w:numFmt w:val="lowerLetter"/>
+      <w:lvlText w:val="%5."/>
+      <w:lvlJc w:val="left"/>
+      <w:pPr>
+        <w:ind w:left="4320" w:hanging="360"/>
+      </w:pPr>
+    </w:lvl>
+    <w:lvl w:ilvl="5" w:tplc="040C001B" w:tentative="1">
+      <w:start w:val="1"/>
+      <w:numFmt w:val="lowerRoman"/>
+      <w:lvlText w:val="%6."/>
+      <w:lvlJc w:val="right"/>
+      <w:pPr>
+        <w:ind w:left="5040" w:hanging="180"/>
+      </w:pPr>
+    </w:lvl>
+    <w:lvl w:ilvl="6" w:tplc="040C000F" w:tentative="1">
+      <w:start w:val="1"/>
+      <w:numFmt w:val="decimal"/>
+      <w:lvlText w:val="%7."/>
+      <w:lvlJc w:val="left"/>
+      <w:pPr>
+        <w:ind w:left="5760" w:hanging="360"/>
+      </w:pPr>
+    </w:lvl>
+    <w:lvl w:ilvl="7" w:tplc="040C0019" w:tentative="1">
+      <w:start w:val="1"/>
+      <w:numFmt w:val="lowerLetter"/>
+      <w:lvlText w:val="%8."/>
+      <w:lvlJc w:val="left"/>
+      <w:pPr>
+        <w:ind w:left="6480" w:hanging="360"/>
+      </w:pPr>
+    </w:lvl>
+    <w:lvl w:ilvl="8" w:tplc="040C001B" w:tentative="1">
+      <w:start w:val="1"/>
+      <w:numFmt w:val="lowerRoman"/>
+      <w:lvlText w:val="%9."/>
+      <w:lvlJc w:val="right"/>
+      <w:pPr>
+        <w:ind w:left="7200" w:hanging="180"/>
+      </w:pPr>
+    </w:lvl>
+  </w:abstractNum>
+  <w:abstractNum w:abstractNumId="2" w15:restartNumberingAfterBreak="0">
+    <w:nsid w:val="078F2669"/>
     <w:multiLevelType w:val="hybridMultilevel"/>
     <w:tmpl w:val="F44252B8"/>
     <w:lvl w:ilvl="0" w:tplc="040C000F">
@@ -1711,7 +3405,209 @@
       </w:pPr>
     </w:lvl>
   </w:abstractNum>
-  <w:abstractNum w:abstractNumId="2" w15:restartNumberingAfterBreak="0">
+  <w:abstractNum w:abstractNumId="3" w15:restartNumberingAfterBreak="0">
+    <w:nsid w:val="1D4A4F31"/>
+    <w:multiLevelType w:val="hybridMultilevel"/>
+    <w:tmpl w:val="75C22726"/>
+    <w:lvl w:ilvl="0" w:tplc="040C0013">
+      <w:start w:val="1"/>
+      <w:numFmt w:val="upperRoman"/>
+      <w:lvlText w:val="%1."/>
+      <w:lvlJc w:val="right"/>
+      <w:pPr>
+        <w:ind w:left="720" w:hanging="360"/>
+      </w:pPr>
+      <w:rPr>
+        <w:rFonts w:hint="default"/>
+      </w:rPr>
+    </w:lvl>
+    <w:lvl w:ilvl="1" w:tplc="040C0019" w:tentative="1">
+      <w:start w:val="1"/>
+      <w:numFmt w:val="lowerLetter"/>
+      <w:lvlText w:val="%2."/>
+      <w:lvlJc w:val="left"/>
+      <w:pPr>
+        <w:ind w:left="1440" w:hanging="360"/>
+      </w:pPr>
+    </w:lvl>
+    <w:lvl w:ilvl="2" w:tplc="040C001B" w:tentative="1">
+      <w:start w:val="1"/>
+      <w:numFmt w:val="lowerRoman"/>
+      <w:lvlText w:val="%3."/>
+      <w:lvlJc w:val="right"/>
+      <w:pPr>
+        <w:ind w:left="2160" w:hanging="180"/>
+      </w:pPr>
+    </w:lvl>
+    <w:lvl w:ilvl="3" w:tplc="040C000F" w:tentative="1">
+      <w:start w:val="1"/>
+      <w:numFmt w:val="decimal"/>
+      <w:lvlText w:val="%4."/>
+      <w:lvlJc w:val="left"/>
+      <w:pPr>
+        <w:ind w:left="2880" w:hanging="360"/>
+      </w:pPr>
+    </w:lvl>
+    <w:lvl w:ilvl="4" w:tplc="040C0019" w:tentative="1">
+      <w:start w:val="1"/>
+      <w:numFmt w:val="lowerLetter"/>
+      <w:lvlText w:val="%5."/>
+      <w:lvlJc w:val="left"/>
+      <w:pPr>
+        <w:ind w:left="3600" w:hanging="360"/>
+      </w:pPr>
+    </w:lvl>
+    <w:lvl w:ilvl="5" w:tplc="040C001B" w:tentative="1">
+      <w:start w:val="1"/>
+      <w:numFmt w:val="lowerRoman"/>
+      <w:lvlText w:val="%6."/>
+      <w:lvlJc w:val="right"/>
+      <w:pPr>
+        <w:ind w:left="4320" w:hanging="180"/>
+      </w:pPr>
+    </w:lvl>
+    <w:lvl w:ilvl="6" w:tplc="040C000F" w:tentative="1">
+      <w:start w:val="1"/>
+      <w:numFmt w:val="decimal"/>
+      <w:lvlText w:val="%7."/>
+      <w:lvlJc w:val="left"/>
+      <w:pPr>
+        <w:ind w:left="5040" w:hanging="360"/>
+      </w:pPr>
+    </w:lvl>
+    <w:lvl w:ilvl="7" w:tplc="040C0019" w:tentative="1">
+      <w:start w:val="1"/>
+      <w:numFmt w:val="lowerLetter"/>
+      <w:lvlText w:val="%8."/>
+      <w:lvlJc w:val="left"/>
+      <w:pPr>
+        <w:ind w:left="5760" w:hanging="360"/>
+      </w:pPr>
+    </w:lvl>
+    <w:lvl w:ilvl="8" w:tplc="040C001B" w:tentative="1">
+      <w:start w:val="1"/>
+      <w:numFmt w:val="lowerRoman"/>
+      <w:lvlText w:val="%9."/>
+      <w:lvlJc w:val="right"/>
+      <w:pPr>
+        <w:ind w:left="6480" w:hanging="180"/>
+      </w:pPr>
+    </w:lvl>
+  </w:abstractNum>
+  <w:abstractNum w:abstractNumId="4" w15:restartNumberingAfterBreak="0">
+    <w:nsid w:val="2391294D"/>
+    <w:multiLevelType w:val="hybridMultilevel"/>
+    <w:tmpl w:val="39E20ADE"/>
+    <w:lvl w:ilvl="0" w:tplc="040C0001">
+      <w:start w:val="1"/>
+      <w:numFmt w:val="bullet"/>
+      <w:lvlText w:val=""/>
+      <w:lvlJc w:val="left"/>
+      <w:pPr>
+        <w:ind w:left="1080" w:hanging="360"/>
+      </w:pPr>
+      <w:rPr>
+        <w:rFonts w:ascii="Symbol" w:hAnsi="Symbol" w:hint="default"/>
+      </w:rPr>
+    </w:lvl>
+    <w:lvl w:ilvl="1" w:tplc="040C0003" w:tentative="1">
+      <w:start w:val="1"/>
+      <w:numFmt w:val="bullet"/>
+      <w:lvlText w:val="o"/>
+      <w:lvlJc w:val="left"/>
+      <w:pPr>
+        <w:ind w:left="1800" w:hanging="360"/>
+      </w:pPr>
+      <w:rPr>
+        <w:rFonts w:ascii="Courier New" w:hAnsi="Courier New" w:cs="Courier New" w:hint="default"/>
+      </w:rPr>
+    </w:lvl>
+    <w:lvl w:ilvl="2" w:tplc="040C0005" w:tentative="1">
+      <w:start w:val="1"/>
+      <w:numFmt w:val="bullet"/>
+      <w:lvlText w:val=""/>
+      <w:lvlJc w:val="left"/>
+      <w:pPr>
+        <w:ind w:left="2520" w:hanging="360"/>
+      </w:pPr>
+      <w:rPr>
+        <w:rFonts w:ascii="Wingdings" w:hAnsi="Wingdings" w:hint="default"/>
+      </w:rPr>
+    </w:lvl>
+    <w:lvl w:ilvl="3" w:tplc="040C0001" w:tentative="1">
+      <w:start w:val="1"/>
+      <w:numFmt w:val="bullet"/>
+      <w:lvlText w:val=""/>
+      <w:lvlJc w:val="left"/>
+      <w:pPr>
+        <w:ind w:left="3240" w:hanging="360"/>
+      </w:pPr>
+      <w:rPr>
+        <w:rFonts w:ascii="Symbol" w:hAnsi="Symbol" w:hint="default"/>
+      </w:rPr>
+    </w:lvl>
+    <w:lvl w:ilvl="4" w:tplc="040C0003" w:tentative="1">
+      <w:start w:val="1"/>
+      <w:numFmt w:val="bullet"/>
+      <w:lvlText w:val="o"/>
+      <w:lvlJc w:val="left"/>
+      <w:pPr>
+        <w:ind w:left="3960" w:hanging="360"/>
+      </w:pPr>
+      <w:rPr>
+        <w:rFonts w:ascii="Courier New" w:hAnsi="Courier New" w:cs="Courier New" w:hint="default"/>
+      </w:rPr>
+    </w:lvl>
+    <w:lvl w:ilvl="5" w:tplc="040C0005" w:tentative="1">
+      <w:start w:val="1"/>
+      <w:numFmt w:val="bullet"/>
+      <w:lvlText w:val=""/>
+      <w:lvlJc w:val="left"/>
+      <w:pPr>
+        <w:ind w:left="4680" w:hanging="360"/>
+      </w:pPr>
+      <w:rPr>
+        <w:rFonts w:ascii="Wingdings" w:hAnsi="Wingdings" w:hint="default"/>
+      </w:rPr>
+    </w:lvl>
+    <w:lvl w:ilvl="6" w:tplc="040C0001" w:tentative="1">
+      <w:start w:val="1"/>
+      <w:numFmt w:val="bullet"/>
+      <w:lvlText w:val=""/>
+      <w:lvlJc w:val="left"/>
+      <w:pPr>
+        <w:ind w:left="5400" w:hanging="360"/>
+      </w:pPr>
+      <w:rPr>
+        <w:rFonts w:ascii="Symbol" w:hAnsi="Symbol" w:hint="default"/>
+      </w:rPr>
+    </w:lvl>
+    <w:lvl w:ilvl="7" w:tplc="040C0003" w:tentative="1">
+      <w:start w:val="1"/>
+      <w:numFmt w:val="bullet"/>
+      <w:lvlText w:val="o"/>
+      <w:lvlJc w:val="left"/>
+      <w:pPr>
+        <w:ind w:left="6120" w:hanging="360"/>
+      </w:pPr>
+      <w:rPr>
+        <w:rFonts w:ascii="Courier New" w:hAnsi="Courier New" w:cs="Courier New" w:hint="default"/>
+      </w:rPr>
+    </w:lvl>
+    <w:lvl w:ilvl="8" w:tplc="040C0005" w:tentative="1">
+      <w:start w:val="1"/>
+      <w:numFmt w:val="bullet"/>
+      <w:lvlText w:val=""/>
+      <w:lvlJc w:val="left"/>
+      <w:pPr>
+        <w:ind w:left="6840" w:hanging="360"/>
+      </w:pPr>
+      <w:rPr>
+        <w:rFonts w:ascii="Wingdings" w:hAnsi="Wingdings" w:hint="default"/>
+      </w:rPr>
+    </w:lvl>
+  </w:abstractNum>
+  <w:abstractNum w:abstractNumId="5" w15:restartNumberingAfterBreak="0">
     <w:nsid w:val="2BAB0C52"/>
     <w:multiLevelType w:val="hybridMultilevel"/>
     <w:tmpl w:val="BF70B016"/>
@@ -1824,7 +3720,7 @@
       </w:rPr>
     </w:lvl>
   </w:abstractNum>
-  <w:abstractNum w:abstractNumId="3" w15:restartNumberingAfterBreak="0">
+  <w:abstractNum w:abstractNumId="6" w15:restartNumberingAfterBreak="0">
     <w:nsid w:val="36896772"/>
     <w:multiLevelType w:val="hybridMultilevel"/>
     <w:tmpl w:val="DEAAB692"/>
@@ -1937,11 +3833,11 @@
       </w:rPr>
     </w:lvl>
   </w:abstractNum>
-  <w:abstractNum w:abstractNumId="4" w15:restartNumberingAfterBreak="0">
+  <w:abstractNum w:abstractNumId="7" w15:restartNumberingAfterBreak="0">
     <w:nsid w:val="3E771678"/>
     <w:multiLevelType w:val="hybridMultilevel"/>
-    <w:tmpl w:val="49584662"/>
-    <w:lvl w:ilvl="0" w:tplc="040C0015">
+    <w:tmpl w:val="9D68255C"/>
+    <w:lvl w:ilvl="0" w:tplc="AFFE4E7C">
       <w:start w:val="1"/>
       <w:numFmt w:val="upperLetter"/>
       <w:lvlText w:val="%1."/>
@@ -1949,8 +3845,15 @@
       <w:pPr>
         <w:ind w:left="720" w:hanging="360"/>
       </w:pPr>
-    </w:lvl>
-    <w:lvl w:ilvl="1" w:tplc="040C0019" w:tentative="1">
+      <w:rPr>
+        <w:b/>
+        <w:bCs/>
+        <w:sz w:val="26"/>
+        <w:szCs w:val="26"/>
+        <w:u w:val="none"/>
+      </w:rPr>
+    </w:lvl>
+    <w:lvl w:ilvl="1" w:tplc="040C0019">
       <w:start w:val="1"/>
       <w:numFmt w:val="lowerLetter"/>
       <w:lvlText w:val="%2."/>
@@ -2023,20 +3926,261 @@
       </w:pPr>
     </w:lvl>
   </w:abstractNum>
+  <w:abstractNum w:abstractNumId="8" w15:restartNumberingAfterBreak="0">
+    <w:nsid w:val="6DC1438A"/>
+    <w:multiLevelType w:val="hybridMultilevel"/>
+    <w:tmpl w:val="901ABE70"/>
+    <w:lvl w:ilvl="0" w:tplc="040C0001">
+      <w:start w:val="1"/>
+      <w:numFmt w:val="bullet"/>
+      <w:lvlText w:val=""/>
+      <w:lvlJc w:val="left"/>
+      <w:pPr>
+        <w:ind w:left="1080" w:hanging="360"/>
+      </w:pPr>
+      <w:rPr>
+        <w:rFonts w:ascii="Symbol" w:hAnsi="Symbol" w:hint="default"/>
+      </w:rPr>
+    </w:lvl>
+    <w:lvl w:ilvl="1" w:tplc="040C0003" w:tentative="1">
+      <w:start w:val="1"/>
+      <w:numFmt w:val="bullet"/>
+      <w:lvlText w:val="o"/>
+      <w:lvlJc w:val="left"/>
+      <w:pPr>
+        <w:ind w:left="1800" w:hanging="360"/>
+      </w:pPr>
+      <w:rPr>
+        <w:rFonts w:ascii="Courier New" w:hAnsi="Courier New" w:cs="Courier New" w:hint="default"/>
+      </w:rPr>
+    </w:lvl>
+    <w:lvl w:ilvl="2" w:tplc="040C0005" w:tentative="1">
+      <w:start w:val="1"/>
+      <w:numFmt w:val="bullet"/>
+      <w:lvlText w:val=""/>
+      <w:lvlJc w:val="left"/>
+      <w:pPr>
+        <w:ind w:left="2520" w:hanging="360"/>
+      </w:pPr>
+      <w:rPr>
+        <w:rFonts w:ascii="Wingdings" w:hAnsi="Wingdings" w:hint="default"/>
+      </w:rPr>
+    </w:lvl>
+    <w:lvl w:ilvl="3" w:tplc="040C0001" w:tentative="1">
+      <w:start w:val="1"/>
+      <w:numFmt w:val="bullet"/>
+      <w:lvlText w:val=""/>
+      <w:lvlJc w:val="left"/>
+      <w:pPr>
+        <w:ind w:left="3240" w:hanging="360"/>
+      </w:pPr>
+      <w:rPr>
+        <w:rFonts w:ascii="Symbol" w:hAnsi="Symbol" w:hint="default"/>
+      </w:rPr>
+    </w:lvl>
+    <w:lvl w:ilvl="4" w:tplc="040C0003" w:tentative="1">
+      <w:start w:val="1"/>
+      <w:numFmt w:val="bullet"/>
+      <w:lvlText w:val="o"/>
+      <w:lvlJc w:val="left"/>
+      <w:pPr>
+        <w:ind w:left="3960" w:hanging="360"/>
+      </w:pPr>
+      <w:rPr>
+        <w:rFonts w:ascii="Courier New" w:hAnsi="Courier New" w:cs="Courier New" w:hint="default"/>
+      </w:rPr>
+    </w:lvl>
+    <w:lvl w:ilvl="5" w:tplc="040C0005" w:tentative="1">
+      <w:start w:val="1"/>
+      <w:numFmt w:val="bullet"/>
+      <w:lvlText w:val=""/>
+      <w:lvlJc w:val="left"/>
+      <w:pPr>
+        <w:ind w:left="4680" w:hanging="360"/>
+      </w:pPr>
+      <w:rPr>
+        <w:rFonts w:ascii="Wingdings" w:hAnsi="Wingdings" w:hint="default"/>
+      </w:rPr>
+    </w:lvl>
+    <w:lvl w:ilvl="6" w:tplc="040C0001" w:tentative="1">
+      <w:start w:val="1"/>
+      <w:numFmt w:val="bullet"/>
+      <w:lvlText w:val=""/>
+      <w:lvlJc w:val="left"/>
+      <w:pPr>
+        <w:ind w:left="5400" w:hanging="360"/>
+      </w:pPr>
+      <w:rPr>
+        <w:rFonts w:ascii="Symbol" w:hAnsi="Symbol" w:hint="default"/>
+      </w:rPr>
+    </w:lvl>
+    <w:lvl w:ilvl="7" w:tplc="040C0003" w:tentative="1">
+      <w:start w:val="1"/>
+      <w:numFmt w:val="bullet"/>
+      <w:lvlText w:val="o"/>
+      <w:lvlJc w:val="left"/>
+      <w:pPr>
+        <w:ind w:left="6120" w:hanging="360"/>
+      </w:pPr>
+      <w:rPr>
+        <w:rFonts w:ascii="Courier New" w:hAnsi="Courier New" w:cs="Courier New" w:hint="default"/>
+      </w:rPr>
+    </w:lvl>
+    <w:lvl w:ilvl="8" w:tplc="040C0005" w:tentative="1">
+      <w:start w:val="1"/>
+      <w:numFmt w:val="bullet"/>
+      <w:lvlText w:val=""/>
+      <w:lvlJc w:val="left"/>
+      <w:pPr>
+        <w:ind w:left="6840" w:hanging="360"/>
+      </w:pPr>
+      <w:rPr>
+        <w:rFonts w:ascii="Wingdings" w:hAnsi="Wingdings" w:hint="default"/>
+      </w:rPr>
+    </w:lvl>
+  </w:abstractNum>
+  <w:abstractNum w:abstractNumId="9" w15:restartNumberingAfterBreak="0">
+    <w:nsid w:val="70A961D5"/>
+    <w:multiLevelType w:val="hybridMultilevel"/>
+    <w:tmpl w:val="1AA444AA"/>
+    <w:lvl w:ilvl="0" w:tplc="040C0001">
+      <w:start w:val="1"/>
+      <w:numFmt w:val="bullet"/>
+      <w:lvlText w:val=""/>
+      <w:lvlJc w:val="left"/>
+      <w:pPr>
+        <w:ind w:left="1068" w:hanging="360"/>
+      </w:pPr>
+      <w:rPr>
+        <w:rFonts w:ascii="Symbol" w:hAnsi="Symbol" w:hint="default"/>
+      </w:rPr>
+    </w:lvl>
+    <w:lvl w:ilvl="1" w:tplc="040C0003" w:tentative="1">
+      <w:start w:val="1"/>
+      <w:numFmt w:val="bullet"/>
+      <w:lvlText w:val="o"/>
+      <w:lvlJc w:val="left"/>
+      <w:pPr>
+        <w:ind w:left="1788" w:hanging="360"/>
+      </w:pPr>
+      <w:rPr>
+        <w:rFonts w:ascii="Courier New" w:hAnsi="Courier New" w:cs="Courier New" w:hint="default"/>
+      </w:rPr>
+    </w:lvl>
+    <w:lvl w:ilvl="2" w:tplc="040C0005" w:tentative="1">
+      <w:start w:val="1"/>
+      <w:numFmt w:val="bullet"/>
+      <w:lvlText w:val=""/>
+      <w:lvlJc w:val="left"/>
+      <w:pPr>
+        <w:ind w:left="2508" w:hanging="360"/>
+      </w:pPr>
+      <w:rPr>
+        <w:rFonts w:ascii="Wingdings" w:hAnsi="Wingdings" w:hint="default"/>
+      </w:rPr>
+    </w:lvl>
+    <w:lvl w:ilvl="3" w:tplc="040C0001" w:tentative="1">
+      <w:start w:val="1"/>
+      <w:numFmt w:val="bullet"/>
+      <w:lvlText w:val=""/>
+      <w:lvlJc w:val="left"/>
+      <w:pPr>
+        <w:ind w:left="3228" w:hanging="360"/>
+      </w:pPr>
+      <w:rPr>
+        <w:rFonts w:ascii="Symbol" w:hAnsi="Symbol" w:hint="default"/>
+      </w:rPr>
+    </w:lvl>
+    <w:lvl w:ilvl="4" w:tplc="040C0003" w:tentative="1">
+      <w:start w:val="1"/>
+      <w:numFmt w:val="bullet"/>
+      <w:lvlText w:val="o"/>
+      <w:lvlJc w:val="left"/>
+      <w:pPr>
+        <w:ind w:left="3948" w:hanging="360"/>
+      </w:pPr>
+      <w:rPr>
+        <w:rFonts w:ascii="Courier New" w:hAnsi="Courier New" w:cs="Courier New" w:hint="default"/>
+      </w:rPr>
+    </w:lvl>
+    <w:lvl w:ilvl="5" w:tplc="040C0005" w:tentative="1">
+      <w:start w:val="1"/>
+      <w:numFmt w:val="bullet"/>
+      <w:lvlText w:val=""/>
+      <w:lvlJc w:val="left"/>
+      <w:pPr>
+        <w:ind w:left="4668" w:hanging="360"/>
+      </w:pPr>
+      <w:rPr>
+        <w:rFonts w:ascii="Wingdings" w:hAnsi="Wingdings" w:hint="default"/>
+      </w:rPr>
+    </w:lvl>
+    <w:lvl w:ilvl="6" w:tplc="040C0001" w:tentative="1">
+      <w:start w:val="1"/>
+      <w:numFmt w:val="bullet"/>
+      <w:lvlText w:val=""/>
+      <w:lvlJc w:val="left"/>
+      <w:pPr>
+        <w:ind w:left="5388" w:hanging="360"/>
+      </w:pPr>
+      <w:rPr>
+        <w:rFonts w:ascii="Symbol" w:hAnsi="Symbol" w:hint="default"/>
+      </w:rPr>
+    </w:lvl>
+    <w:lvl w:ilvl="7" w:tplc="040C0003" w:tentative="1">
+      <w:start w:val="1"/>
+      <w:numFmt w:val="bullet"/>
+      <w:lvlText w:val="o"/>
+      <w:lvlJc w:val="left"/>
+      <w:pPr>
+        <w:ind w:left="6108" w:hanging="360"/>
+      </w:pPr>
+      <w:rPr>
+        <w:rFonts w:ascii="Courier New" w:hAnsi="Courier New" w:cs="Courier New" w:hint="default"/>
+      </w:rPr>
+    </w:lvl>
+    <w:lvl w:ilvl="8" w:tplc="040C0005" w:tentative="1">
+      <w:start w:val="1"/>
+      <w:numFmt w:val="bullet"/>
+      <w:lvlText w:val=""/>
+      <w:lvlJc w:val="left"/>
+      <w:pPr>
+        <w:ind w:left="6828" w:hanging="360"/>
+      </w:pPr>
+      <w:rPr>
+        <w:rFonts w:ascii="Wingdings" w:hAnsi="Wingdings" w:hint="default"/>
+      </w:rPr>
+    </w:lvl>
+  </w:abstractNum>
   <w:num w:numId="1">
-    <w:abstractNumId w:val="1"/>
+    <w:abstractNumId w:val="3"/>
   </w:num>
   <w:num w:numId="2">
-    <w:abstractNumId w:val="3"/>
+    <w:abstractNumId w:val="6"/>
   </w:num>
   <w:num w:numId="3">
     <w:abstractNumId w:val="0"/>
   </w:num>
   <w:num w:numId="4">
+    <w:abstractNumId w:val="7"/>
+  </w:num>
+  <w:num w:numId="5">
+    <w:abstractNumId w:val="5"/>
+  </w:num>
+  <w:num w:numId="6">
+    <w:abstractNumId w:val="2"/>
+  </w:num>
+  <w:num w:numId="7">
     <w:abstractNumId w:val="4"/>
   </w:num>
-  <w:num w:numId="5">
-    <w:abstractNumId w:val="2"/>
+  <w:num w:numId="8">
+    <w:abstractNumId w:val="1"/>
+  </w:num>
+  <w:num w:numId="9">
+    <w:abstractNumId w:val="8"/>
+  </w:num>
+  <w:num w:numId="10">
+    <w:abstractNumId w:val="9"/>
   </w:num>
 </w:numbering>
 </file>
@@ -2557,6 +4701,50 @@
       <w:color w:val="808080"/>
     </w:rPr>
   </w:style>
+  <w:style w:type="paragraph" w:styleId="En-tte">
+    <w:name w:val="header"/>
+    <w:basedOn w:val="Normal"/>
+    <w:link w:val="En-tteCar"/>
+    <w:uiPriority w:val="99"/>
+    <w:unhideWhenUsed/>
+    <w:rsid w:val="00D12E43"/>
+    <w:pPr>
+      <w:tabs>
+        <w:tab w:val="center" w:pos="4536"/>
+        <w:tab w:val="right" w:pos="9072"/>
+      </w:tabs>
+      <w:spacing w:after="0" w:line="240" w:lineRule="auto"/>
+    </w:pPr>
+  </w:style>
+  <w:style w:type="character" w:customStyle="1" w:styleId="En-tteCar">
+    <w:name w:val="En-tête Car"/>
+    <w:basedOn w:val="Policepardfaut"/>
+    <w:link w:val="En-tte"/>
+    <w:uiPriority w:val="99"/>
+    <w:rsid w:val="00D12E43"/>
+  </w:style>
+  <w:style w:type="paragraph" w:styleId="Pieddepage">
+    <w:name w:val="footer"/>
+    <w:basedOn w:val="Normal"/>
+    <w:link w:val="PieddepageCar"/>
+    <w:uiPriority w:val="99"/>
+    <w:unhideWhenUsed/>
+    <w:rsid w:val="00D12E43"/>
+    <w:pPr>
+      <w:tabs>
+        <w:tab w:val="center" w:pos="4536"/>
+        <w:tab w:val="right" w:pos="9072"/>
+      </w:tabs>
+      <w:spacing w:after="0" w:line="240" w:lineRule="auto"/>
+    </w:pPr>
+  </w:style>
+  <w:style w:type="character" w:customStyle="1" w:styleId="PieddepageCar">
+    <w:name w:val="Pied de page Car"/>
+    <w:basedOn w:val="Policepardfaut"/>
+    <w:link w:val="Pieddepage"/>
+    <w:uiPriority w:val="99"/>
+    <w:rsid w:val="00D12E43"/>
+  </w:style>
 </w:styles>
 </file>
 

</xml_diff>